<commit_message>
Start revisao teorica, TI
</commit_message>
<xml_diff>
--- a/PESQUISA-MES.docx
+++ b/PESQUISA-MES.docx
@@ -780,7 +780,21 @@
         <w:rPr>
           <w:rFonts w:ascii="Arial" w:hAnsi="Arial"/>
         </w:rPr>
-        <w:t>O software de monitoramento MES (Manufactoring Execution System), juntamente com a automação feita nas linhas de produção através de sensoriamento, disponibiliza a capacidade de ter uma entrega ágil de informações para o gerenciamento da fábrica. Dando assim, condições de um planejamento bem elaborado e que atenda todas as demandas que as UGB’s (Unidade de Gerenciamento Básico) necessitam para uma boa produtividade.</w:t>
+        <w:t xml:space="preserve">O software de monitoramento MES (Manufactoring Execution System), juntamente com a automação feita nas linhas de produção através de sensoriamento, disponibiliza a capacidade de ter uma entrega ágil de informações para o gerenciamento da fábrica. Dando assim, condições de um planejamento bem elaborado e que atenda todas as demandas que as </w:t>
+      </w:r>
+      <w:proofErr w:type="spellStart"/>
+      <w:r>
+        <w:rPr>
+          <w:rFonts w:ascii="Arial" w:hAnsi="Arial"/>
+        </w:rPr>
+        <w:t>UGB’s</w:t>
+      </w:r>
+      <w:proofErr w:type="spellEnd"/>
+      <w:r>
+        <w:rPr>
+          <w:rFonts w:ascii="Arial" w:hAnsi="Arial"/>
+        </w:rPr>
+        <w:t xml:space="preserve"> (Unidade de Gerenciamento Básico) necessitam para uma boa produtividade.</w:t>
       </w:r>
     </w:p>
     <w:p>
@@ -796,7 +810,7 @@
         <w:rPr>
           <w:rFonts w:ascii="Arial" w:hAnsi="Arial"/>
         </w:rPr>
-        <w:t>Como explanado por Silva (2015, p. 9). Com a base de dados do ERP (Enterprise Resourse Planning) devidamente preenchida com as informações dos apontamentos passados da empresa que tem o sistema MES instalado, beneficia os engenheiros e técnicos do chão de fábrica. O software pode fornecer relatórios e gráficos comparativos que auxiliem na tomada de decisão da produção, dando condições para uma maior assertividade.</w:t>
+        <w:t>Como explanado por Silva (2015, p.9). Com a base de dados do ERP (Enterprise Resourse Planning) devidamente preenchida com as informações dos apontamentos passados da empresa que tem o sistema MES instalado, beneficia os engenheiros e técnicos do chão de fábrica. O software pode fornecer relatórios e gráficos comparativos que auxiliem na tomada de decisão da produção, dando condições para uma maior assertividade.</w:t>
       </w:r>
     </w:p>
     <w:p>
@@ -994,7 +1008,7 @@
           <w:b/>
           <w:sz w:val="28"/>
         </w:rPr>
-        <w:t>–</w:t>
+        <w:t>-</w:t>
       </w:r>
       <w:r>
         <w:rPr>
@@ -1376,19 +1390,7 @@
         <w:rPr>
           <w:rFonts w:ascii="Arial" w:hAnsi="Arial"/>
         </w:rPr>
-        <w:t>Desta maneira, cada vez mais a indústria tem</w:t>
-      </w:r>
-      <w:r>
-        <w:rPr>
-          <w:rFonts w:ascii="Arial" w:hAnsi="Arial"/>
-        </w:rPr>
-        <w:t xml:space="preserve"> mostrado</w:t>
-      </w:r>
-      <w:r>
-        <w:rPr>
-          <w:rFonts w:ascii="Arial" w:hAnsi="Arial"/>
-        </w:rPr>
-        <w:t xml:space="preserve"> a necessidade de se ter uma produtividade maior, e somente conseguirá esse feito com um planejamento adequado.</w:t>
+        <w:t>Desta maneira, cada vez mais a indústria tem mostrado a necessidade de se ter uma produtividade maior, e somente conseguirá esse feito com um planejamento adequado.</w:t>
       </w:r>
       <w:r>
         <w:rPr>
@@ -1539,27 +1541,136 @@
     </w:p>
     <w:p>
       <w:pPr>
+        <w:spacing w:line="360" w:lineRule="auto"/>
+        <w:rPr>
+          <w:rFonts w:ascii="Arial" w:hAnsi="Arial"/>
+          <w:b/>
+          <w:sz w:val="28"/>
+        </w:rPr>
+      </w:pPr>
+      <w:r>
+        <w:rPr>
+          <w:rFonts w:ascii="Arial" w:hAnsi="Arial"/>
+          <w:b/>
+          <w:sz w:val="28"/>
+        </w:rPr>
+        <w:t>4</w:t>
+      </w:r>
+      <w:r>
+        <w:rPr>
+          <w:rFonts w:ascii="Arial" w:hAnsi="Arial"/>
+          <w:b/>
+          <w:sz w:val="28"/>
+        </w:rPr>
+        <w:t xml:space="preserve">- </w:t>
+      </w:r>
+      <w:r>
+        <w:rPr>
+          <w:rFonts w:ascii="Arial" w:hAnsi="Arial"/>
+          <w:b/>
+          <w:sz w:val="28"/>
+        </w:rPr>
+        <w:t>REVISÃO TEÓRICA</w:t>
+      </w:r>
+    </w:p>
+    <w:p>
+      <w:pPr>
+        <w:spacing w:line="360" w:lineRule="auto"/>
+        <w:rPr>
+          <w:rFonts w:ascii="Arial" w:hAnsi="Arial"/>
+          <w:b/>
+          <w:sz w:val="28"/>
+        </w:rPr>
+      </w:pPr>
+      <w:r>
+        <w:rPr>
+          <w:rFonts w:ascii="Arial" w:hAnsi="Arial"/>
+          <w:b/>
+          <w:sz w:val="28"/>
+        </w:rPr>
+        <w:t>4.1- TECNOLOGIA DA INFORMAÇÃO</w:t>
+      </w:r>
+    </w:p>
+    <w:p>
+      <w:pPr>
+        <w:spacing w:line="360" w:lineRule="auto"/>
+        <w:ind w:firstLine="708"/>
+        <w:jc w:val="both"/>
+        <w:rPr>
+          <w:rFonts w:ascii="Arial" w:hAnsi="Arial"/>
+          <w:bCs/>
+          <w:szCs w:val="22"/>
+        </w:rPr>
+      </w:pPr>
+      <w:r>
+        <w:rPr>
+          <w:rFonts w:ascii="Arial" w:hAnsi="Arial"/>
+          <w:bCs/>
+          <w:szCs w:val="22"/>
+        </w:rPr>
+        <w:t>TI (Tecnologia da Informação) é um conceito amplo que absorve todas as áreas da tecnologia, como software, hardware, tecnologia de comunicação e até mesmo a gestão das pessoas envolvidas com a tecnologia. Com o intuito de facilitar as tarefas do dia a dia das empresas e pessoas, transformando os diversos dados em informações palpáveis aos usuários.</w:t>
+      </w:r>
+    </w:p>
+    <w:p>
+      <w:pPr>
+        <w:spacing w:line="360" w:lineRule="auto"/>
+        <w:ind w:firstLine="708"/>
+        <w:jc w:val="both"/>
+        <w:rPr>
+          <w:rFonts w:ascii="Arial" w:hAnsi="Arial"/>
+          <w:bCs/>
+          <w:szCs w:val="22"/>
+        </w:rPr>
+      </w:pPr>
+      <w:r>
+        <w:rPr>
+          <w:rFonts w:ascii="Arial" w:hAnsi="Arial"/>
+          <w:bCs/>
+          <w:szCs w:val="22"/>
+        </w:rPr>
+        <w:t>Que a TI é essencial para qualquer empresa que esteja englobada nos ramos da manufatura em todas as partes do mundo, é um fato já outrora debatido exaustivamente e já bem consolidado por diversas bibliografias. Observa-se, de modo geral em todos os âmbitos administrativos a grande adesão aos SI (Sistemas da Informação), como os processos estão cada vez mais digitalizados e compartilhados de maneira eficaz segura.</w:t>
+      </w:r>
+    </w:p>
+    <w:p>
+      <w:pPr>
+        <w:spacing w:line="360" w:lineRule="auto"/>
+        <w:ind w:firstLine="708"/>
+        <w:jc w:val="both"/>
+        <w:rPr>
+          <w:rFonts w:ascii="Arial" w:hAnsi="Arial"/>
+          <w:bCs/>
+          <w:szCs w:val="22"/>
+        </w:rPr>
+      </w:pPr>
+      <w:r>
+        <w:rPr>
+          <w:rFonts w:ascii="Arial" w:hAnsi="Arial"/>
+          <w:bCs/>
+          <w:szCs w:val="22"/>
+        </w:rPr>
+        <w:t>Neste sentido, é definido que um SI como sendo um sistema que utiliza TI para capturar, transmitir, armazenar, recuperar, manipular e exibir informações usadas em um ou mais processos de negócios (ALTER, 1980). A manipulação dos dados facilita o avanço da produtividade dos setores nas empresas, auxiliando na conectividade entre todas as áreas</w:t>
+      </w:r>
+      <w:r>
+        <w:rPr>
+          <w:rFonts w:ascii="Arial" w:hAnsi="Arial"/>
+          <w:bCs/>
+          <w:szCs w:val="22"/>
+        </w:rPr>
+        <w:t>.</w:t>
+      </w:r>
+      <w:r>
+        <w:rPr>
+          <w:rFonts w:ascii="Arial" w:hAnsi="Arial"/>
+          <w:bCs/>
+          <w:szCs w:val="22"/>
+        </w:rPr>
+        <w:t xml:space="preserve">      </w:t>
+      </w:r>
+    </w:p>
+    <w:p>
+      <w:pPr>
         <w:spacing w:line="480" w:lineRule="auto"/>
         <w:jc w:val="both"/>
-        <w:rPr>
-          <w:rFonts w:ascii="Arial" w:hAnsi="Arial"/>
-          <w:b/>
-          <w:sz w:val="28"/>
-        </w:rPr>
-      </w:pPr>
-      <w:r>
-        <w:rPr>
-          <w:rFonts w:ascii="Arial" w:hAnsi="Arial"/>
-          <w:b/>
-          <w:sz w:val="28"/>
-        </w:rPr>
-        <w:t xml:space="preserve"> 4- REVISÃO TEÓRICA          </w:t>
-      </w:r>
-    </w:p>
-    <w:p>
-      <w:pPr>
-        <w:spacing w:line="480" w:lineRule="auto"/>
-        <w:jc w:val="right"/>
         <w:rPr>
           <w:rFonts w:ascii="Arial" w:hAnsi="Arial"/>
           <w:b/>
@@ -1567,15 +1678,18 @@
           <w:sz w:val="28"/>
         </w:rPr>
       </w:pPr>
-      <w:r>
+    </w:p>
+    <w:p>
+      <w:pPr>
+        <w:spacing w:line="480" w:lineRule="auto"/>
+        <w:jc w:val="both"/>
         <w:rPr>
           <w:rFonts w:ascii="Arial" w:hAnsi="Arial"/>
           <w:b/>
           <w:color w:val="FF0000"/>
           <w:sz w:val="28"/>
         </w:rPr>
-        <w:t xml:space="preserve">                   (O QUE JÁ FOI ESCRITO SOBRE O TEMA?) </w:t>
-      </w:r>
+      </w:pPr>
     </w:p>
     <w:p>
       <w:pPr>
@@ -1583,25 +1697,23 @@
         <w:jc w:val="both"/>
         <w:rPr>
           <w:rFonts w:ascii="Arial" w:hAnsi="Arial"/>
-        </w:rPr>
-      </w:pPr>
-    </w:p>
-    <w:p>
-      <w:pPr>
-        <w:pStyle w:val="Corpodetexto"/>
+          <w:b/>
+          <w:color w:val="FF0000"/>
+          <w:sz w:val="28"/>
+        </w:rPr>
+      </w:pPr>
+    </w:p>
+    <w:p>
+      <w:pPr>
         <w:spacing w:line="480" w:lineRule="auto"/>
         <w:jc w:val="both"/>
         <w:rPr>
           <w:rFonts w:ascii="Arial" w:hAnsi="Arial"/>
-        </w:rPr>
-      </w:pPr>
-      <w:r>
-        <w:rPr>
-          <w:rFonts w:ascii="Arial" w:hAnsi="Arial"/>
-        </w:rPr>
-        <w:tab/>
-        <w:t>Pesquisa alguma parte hoje da estaca zero. Mesmo que exploratória, isto é, de avaliação de uma situação concreta desconhecida  em um dado local, alguém ou um grupo, em algum lugar, já deve ter feito pesquisas iguais ou semelhantes, ou mesmo complementares de certos aspectos da pesquisa pretendida. Uma procura de tais fontes, documentais ou bibliográficas, torna-se imprescindível para que não haja duplicação de esforços.</w:t>
-      </w:r>
+          <w:b/>
+          <w:color w:val="FF0000"/>
+          <w:sz w:val="28"/>
+        </w:rPr>
+      </w:pPr>
     </w:p>
     <w:p>
       <w:pPr>
@@ -1609,167 +1721,107 @@
         <w:jc w:val="both"/>
         <w:rPr>
           <w:rFonts w:ascii="Arial" w:hAnsi="Arial"/>
-        </w:rPr>
-      </w:pPr>
-      <w:r>
-        <w:rPr>
-          <w:rFonts w:ascii="Arial" w:hAnsi="Arial"/>
-        </w:rPr>
-        <w:tab/>
-        <w:t xml:space="preserve">A citação das principais conclusões a que outros autores chegaram permite salientar a contribuição da pesquisa realizada, demonstrar contradições ou reafirmar comportamentos e atitudes. </w:t>
-      </w:r>
-    </w:p>
-    <w:p>
-      <w:pPr>
-        <w:numPr>
-          <w:ilvl w:val="0"/>
-          <w:numId w:val="4"/>
-        </w:numPr>
+          <w:b/>
+          <w:color w:val="FF0000"/>
+          <w:sz w:val="28"/>
+        </w:rPr>
+      </w:pPr>
+    </w:p>
+    <w:p>
+      <w:pPr>
         <w:spacing w:line="480" w:lineRule="auto"/>
         <w:jc w:val="both"/>
         <w:rPr>
           <w:rFonts w:ascii="Arial" w:hAnsi="Arial"/>
-        </w:rPr>
-      </w:pPr>
-      <w:r>
-        <w:rPr>
-          <w:rFonts w:ascii="Arial" w:hAnsi="Arial"/>
-        </w:rPr>
-        <w:t>A literatura indicada deverá ser condizente com o problema em estudo.</w:t>
-      </w:r>
-    </w:p>
-    <w:p>
-      <w:pPr>
-        <w:numPr>
-          <w:ilvl w:val="0"/>
-          <w:numId w:val="4"/>
-        </w:numPr>
+          <w:b/>
+          <w:color w:val="FF0000"/>
+          <w:sz w:val="28"/>
+        </w:rPr>
+      </w:pPr>
+    </w:p>
+    <w:p>
+      <w:pPr>
         <w:spacing w:line="480" w:lineRule="auto"/>
         <w:jc w:val="both"/>
         <w:rPr>
           <w:rFonts w:ascii="Arial" w:hAnsi="Arial"/>
-        </w:rPr>
-      </w:pPr>
-      <w:r>
-        <w:rPr>
-          <w:rFonts w:ascii="Arial" w:hAnsi="Arial"/>
-        </w:rPr>
-        <w:t>Citar literatura relevante e atual sobre o assunto a ser estudado.</w:t>
-      </w:r>
-    </w:p>
-    <w:p>
-      <w:pPr>
-        <w:numPr>
-          <w:ilvl w:val="0"/>
-          <w:numId w:val="4"/>
-        </w:numPr>
+          <w:b/>
+          <w:color w:val="FF0000"/>
+          <w:sz w:val="28"/>
+        </w:rPr>
+      </w:pPr>
+    </w:p>
+    <w:p>
+      <w:pPr>
         <w:spacing w:line="480" w:lineRule="auto"/>
         <w:jc w:val="both"/>
         <w:rPr>
           <w:rFonts w:ascii="Arial" w:hAnsi="Arial"/>
-        </w:rPr>
-      </w:pPr>
-      <w:r>
-        <w:rPr>
-          <w:rFonts w:ascii="Arial" w:hAnsi="Arial"/>
-        </w:rPr>
-        <w:t>Apontar alguns dos autores que serão consultados.</w:t>
-      </w:r>
-    </w:p>
-    <w:p>
-      <w:pPr>
-        <w:numPr>
-          <w:ilvl w:val="0"/>
-          <w:numId w:val="4"/>
-        </w:numPr>
+          <w:b/>
+          <w:color w:val="FF0000"/>
+          <w:sz w:val="28"/>
+        </w:rPr>
+      </w:pPr>
+    </w:p>
+    <w:p>
+      <w:pPr>
         <w:spacing w:line="480" w:lineRule="auto"/>
         <w:jc w:val="both"/>
         <w:rPr>
           <w:rFonts w:ascii="Arial" w:hAnsi="Arial"/>
-        </w:rPr>
-      </w:pPr>
-      <w:r>
-        <w:rPr>
-          <w:rFonts w:ascii="Arial" w:hAnsi="Arial"/>
-        </w:rPr>
-        <w:t>Demonstrar entendimento da literatura existente sobre o tema.</w:t>
-      </w:r>
-    </w:p>
-    <w:p>
-      <w:pPr>
-        <w:numPr>
-          <w:ilvl w:val="0"/>
-          <w:numId w:val="4"/>
-        </w:numPr>
+          <w:b/>
+          <w:color w:val="FF0000"/>
+          <w:sz w:val="28"/>
+        </w:rPr>
+      </w:pPr>
+    </w:p>
+    <w:p>
+      <w:pPr>
         <w:spacing w:line="480" w:lineRule="auto"/>
         <w:jc w:val="both"/>
         <w:rPr>
           <w:rFonts w:ascii="Arial" w:hAnsi="Arial"/>
-        </w:rPr>
-      </w:pPr>
-      <w:r>
-        <w:rPr>
-          <w:rFonts w:ascii="Arial" w:hAnsi="Arial"/>
-        </w:rPr>
-        <w:t xml:space="preserve">As citações literais deverão aparecer sempre entre aspas ou caracteres em itálico, indicando a obra consultada. CUIDADO COM O PLÁGIO! </w:t>
-      </w:r>
-    </w:p>
-    <w:p>
-      <w:pPr>
-        <w:numPr>
-          <w:ilvl w:val="0"/>
-          <w:numId w:val="4"/>
-        </w:numPr>
+          <w:b/>
+          <w:color w:val="FF0000"/>
+          <w:sz w:val="28"/>
+        </w:rPr>
+      </w:pPr>
+    </w:p>
+    <w:p>
+      <w:pPr>
         <w:spacing w:line="480" w:lineRule="auto"/>
         <w:jc w:val="both"/>
         <w:rPr>
           <w:rFonts w:ascii="Arial" w:hAnsi="Arial"/>
-        </w:rPr>
-      </w:pPr>
-      <w:r>
-        <w:rPr>
-          <w:rFonts w:ascii="Arial" w:hAnsi="Arial"/>
-        </w:rPr>
-        <w:t>As citações devem especificar a fonte (AUTOR, ANO, PÁGINA)</w:t>
-      </w:r>
-    </w:p>
-    <w:p>
-      <w:pPr>
-        <w:numPr>
-          <w:ilvl w:val="0"/>
-          <w:numId w:val="4"/>
-        </w:numPr>
+          <w:b/>
+          <w:color w:val="FF0000"/>
+          <w:sz w:val="28"/>
+        </w:rPr>
+      </w:pPr>
+    </w:p>
+    <w:p>
+      <w:pPr>
         <w:spacing w:line="480" w:lineRule="auto"/>
         <w:jc w:val="both"/>
         <w:rPr>
           <w:rFonts w:ascii="Arial" w:hAnsi="Arial"/>
-        </w:rPr>
-      </w:pPr>
-      <w:r>
-        <w:rPr>
-          <w:rFonts w:ascii="Arial" w:hAnsi="Arial"/>
-        </w:rPr>
-        <w:t>As citações e paráfrases deverão ser feitas de acordo com as regras da ABNT 6023, de2002.</w:t>
-      </w:r>
-    </w:p>
-    <w:p>
-      <w:pPr>
-        <w:numPr>
-          <w:ilvl w:val="0"/>
-          <w:numId w:val="4"/>
-        </w:numPr>
+          <w:b/>
+          <w:color w:val="FF0000"/>
+          <w:sz w:val="28"/>
+        </w:rPr>
+      </w:pPr>
+    </w:p>
+    <w:p>
+      <w:pPr>
         <w:spacing w:line="480" w:lineRule="auto"/>
         <w:jc w:val="both"/>
         <w:rPr>
           <w:rFonts w:ascii="Arial" w:hAnsi="Arial"/>
-        </w:rPr>
-      </w:pPr>
-      <w:r>
-        <w:rPr>
-          <w:rFonts w:ascii="Arial" w:hAnsi="Arial"/>
-        </w:rPr>
-        <w:t>Citações literais, utilizar fonte nº 11.</w:t>
-      </w:r>
+          <w:b/>
+          <w:color w:val="FF0000"/>
+          <w:sz w:val="28"/>
+        </w:rPr>
+      </w:pPr>
     </w:p>
     <w:p>
       <w:pPr>
@@ -1777,6 +1829,9 @@
         <w:jc w:val="both"/>
         <w:rPr>
           <w:rFonts w:ascii="Arial" w:hAnsi="Arial"/>
+          <w:b/>
+          <w:color w:val="FF0000"/>
+          <w:sz w:val="28"/>
         </w:rPr>
       </w:pPr>
     </w:p>
@@ -1786,6 +1841,39 @@
         <w:jc w:val="both"/>
         <w:rPr>
           <w:rFonts w:ascii="Arial" w:hAnsi="Arial"/>
+          <w:b/>
+          <w:color w:val="FF0000"/>
+          <w:sz w:val="28"/>
+        </w:rPr>
+      </w:pPr>
+    </w:p>
+    <w:p>
+      <w:pPr>
+        <w:spacing w:line="480" w:lineRule="auto"/>
+        <w:jc w:val="both"/>
+        <w:rPr>
+          <w:rFonts w:ascii="Arial" w:hAnsi="Arial"/>
+          <w:b/>
+          <w:color w:val="FF0000"/>
+          <w:sz w:val="28"/>
+        </w:rPr>
+      </w:pPr>
+    </w:p>
+    <w:p>
+      <w:pPr>
+        <w:spacing w:line="480" w:lineRule="auto"/>
+        <w:jc w:val="both"/>
+        <w:rPr>
+          <w:rFonts w:ascii="Arial" w:hAnsi="Arial"/>
+        </w:rPr>
+      </w:pPr>
+    </w:p>
+    <w:p>
+      <w:pPr>
+        <w:spacing w:line="480" w:lineRule="auto"/>
+        <w:jc w:val="both"/>
+        <w:rPr>
+          <w:rFonts w:ascii="Arial" w:hAnsi="Arial"/>
         </w:rPr>
       </w:pPr>
     </w:p>
@@ -1803,7 +1891,6 @@
           <w:rFonts w:ascii="Arial" w:hAnsi="Arial"/>
           <w:b/>
         </w:rPr>
-        <w:lastRenderedPageBreak/>
         <w:t>7</w:t>
       </w:r>
     </w:p>
@@ -1967,6 +2054,7 @@
         <w:rPr>
           <w:rFonts w:ascii="Arial" w:hAnsi="Arial"/>
         </w:rPr>
+        <w:lastRenderedPageBreak/>
         <w:t>para a pesquisa descritiva: indicar o procedimento da observação: entrevista, questionário, análise documental, entre outros.</w:t>
       </w:r>
     </w:p>
@@ -5612,18 +5700,20 @@
     <w:p>
       <w:pPr>
         <w:pStyle w:val="Corpodetexto3"/>
-        <w:rPr>
-          <w:rFonts w:ascii="Arial" w:hAnsi="Arial"/>
-          <w:sz w:val="24"/>
-        </w:rPr>
-      </w:pPr>
-      <w:r>
-        <w:rPr>
-          <w:rFonts w:ascii="Arial" w:hAnsi="Arial"/>
-          <w:sz w:val="24"/>
-        </w:rPr>
-        <w:t xml:space="preserve">ALTER, S. L. </w:t>
-      </w:r>
+        <w:spacing w:line="276" w:lineRule="auto"/>
+        <w:rPr>
+          <w:rFonts w:ascii="Arial" w:hAnsi="Arial"/>
+          <w:sz w:val="24"/>
+        </w:rPr>
+      </w:pPr>
+      <w:r>
+        <w:rPr>
+          <w:rFonts w:ascii="Arial" w:hAnsi="Arial"/>
+          <w:sz w:val="24"/>
+        </w:rPr>
+        <w:t xml:space="preserve">ALTER, S.L. </w:t>
+      </w:r>
+      <w:proofErr w:type="spellStart"/>
       <w:r>
         <w:rPr>
           <w:rFonts w:ascii="Arial" w:hAnsi="Arial"/>
@@ -5631,48 +5721,9 @@
           <w:bCs/>
           <w:sz w:val="24"/>
         </w:rPr>
-        <w:t>Decision support systems: current practice and continuing challenges</w:t>
-      </w:r>
-      <w:r>
-        <w:rPr>
-          <w:rFonts w:ascii="Arial" w:hAnsi="Arial"/>
-          <w:sz w:val="24"/>
-        </w:rPr>
-        <w:t xml:space="preserve">. </w:t>
-      </w:r>
-      <w:r>
-        <w:rPr>
-          <w:rFonts w:ascii="Arial" w:hAnsi="Arial"/>
-          <w:sz w:val="24"/>
-        </w:rPr>
-        <w:t>Addison-Wesley, Londres, 1980.</w:t>
-      </w:r>
-    </w:p>
-    <w:p>
-      <w:pPr>
-        <w:pStyle w:val="Corpodetexto3"/>
-        <w:spacing w:line="240" w:lineRule="auto"/>
-        <w:rPr>
-          <w:rFonts w:ascii="Arial" w:hAnsi="Arial"/>
-          <w:sz w:val="24"/>
-        </w:rPr>
-      </w:pPr>
-    </w:p>
-    <w:p>
-      <w:pPr>
-        <w:pStyle w:val="Corpodetexto3"/>
-        <w:rPr>
-          <w:rFonts w:ascii="Arial" w:hAnsi="Arial"/>
-          <w:sz w:val="24"/>
-        </w:rPr>
-      </w:pPr>
-      <w:r>
-        <w:rPr>
-          <w:rFonts w:ascii="Arial" w:hAnsi="Arial"/>
-          <w:sz w:val="24"/>
-        </w:rPr>
-        <w:t xml:space="preserve">BOCHI, M.A.M. </w:t>
-      </w:r>
+        <w:t>Decision</w:t>
+      </w:r>
+      <w:proofErr w:type="spellEnd"/>
       <w:r>
         <w:rPr>
           <w:rFonts w:ascii="Arial" w:hAnsi="Arial"/>
@@ -5680,8 +5731,9 @@
           <w:bCs/>
           <w:sz w:val="24"/>
         </w:rPr>
-        <w:t>Proposta de um modelo de sistema MES sob a ótica de recurso estr</w:t>
-      </w:r>
+        <w:t xml:space="preserve"> </w:t>
+      </w:r>
+      <w:proofErr w:type="spellStart"/>
       <w:r>
         <w:rPr>
           <w:rFonts w:ascii="Arial" w:hAnsi="Arial"/>
@@ -5689,8 +5741,9 @@
           <w:bCs/>
           <w:sz w:val="24"/>
         </w:rPr>
-        <w:t>a</w:t>
-      </w:r>
+        <w:t>support</w:t>
+      </w:r>
+      <w:proofErr w:type="spellEnd"/>
       <w:r>
         <w:rPr>
           <w:rFonts w:ascii="Arial" w:hAnsi="Arial"/>
@@ -5698,84 +5751,19 @@
           <w:bCs/>
           <w:sz w:val="24"/>
         </w:rPr>
-        <w:t>tégico para a gestão da produção em uma empresa de manufatura de autopeças</w:t>
-      </w:r>
-      <w:r>
-        <w:rPr>
-          <w:rFonts w:ascii="Arial" w:hAnsi="Arial"/>
-          <w:sz w:val="24"/>
-        </w:rPr>
-        <w:t>.</w:t>
-      </w:r>
-      <w:r>
-        <w:rPr>
-          <w:rFonts w:ascii="Arial" w:hAnsi="Arial"/>
-          <w:sz w:val="24"/>
-        </w:rPr>
-        <w:t xml:space="preserve"> </w:t>
-      </w:r>
-      <w:r>
-        <w:rPr>
-          <w:rFonts w:ascii="Arial" w:hAnsi="Arial"/>
-          <w:sz w:val="24"/>
-        </w:rPr>
-        <w:t>São Leopoldo</w:t>
-      </w:r>
-      <w:r>
-        <w:rPr>
-          <w:rFonts w:ascii="Arial" w:hAnsi="Arial"/>
-          <w:sz w:val="24"/>
-        </w:rPr>
-        <w:t>,</w:t>
-      </w:r>
-      <w:r>
-        <w:rPr>
-          <w:rFonts w:ascii="Arial" w:hAnsi="Arial"/>
-          <w:sz w:val="24"/>
-        </w:rPr>
-        <w:t xml:space="preserve"> 2008</w:t>
-      </w:r>
-      <w:r>
-        <w:rPr>
-          <w:rFonts w:ascii="Arial" w:hAnsi="Arial"/>
-          <w:sz w:val="24"/>
-        </w:rPr>
-        <w:t>.</w:t>
-      </w:r>
-    </w:p>
-    <w:p>
-      <w:pPr>
-        <w:pStyle w:val="Corpodetexto3"/>
-        <w:rPr>
-          <w:rFonts w:ascii="Arial" w:hAnsi="Arial"/>
-          <w:sz w:val="24"/>
-        </w:rPr>
-      </w:pPr>
-    </w:p>
-    <w:p>
-      <w:pPr>
-        <w:pStyle w:val="Corpodetexto3"/>
+        <w:t xml:space="preserve"> systems: </w:t>
+      </w:r>
+      <w:proofErr w:type="spellStart"/>
+      <w:r>
         <w:rPr>
           <w:rFonts w:ascii="Arial" w:hAnsi="Arial"/>
           <w:b/>
           <w:bCs/>
           <w:sz w:val="24"/>
         </w:rPr>
-      </w:pPr>
-      <w:r>
-        <w:rPr>
-          <w:rFonts w:ascii="Arial" w:hAnsi="Arial"/>
-          <w:sz w:val="24"/>
-        </w:rPr>
-        <w:t>PIRES</w:t>
-      </w:r>
-      <w:r>
-        <w:rPr>
-          <w:rFonts w:ascii="Arial" w:hAnsi="Arial"/>
-          <w:sz w:val="24"/>
-        </w:rPr>
-        <w:t>, A.T</w:t>
-      </w:r>
+        <w:t>current</w:t>
+      </w:r>
+      <w:proofErr w:type="spellEnd"/>
       <w:r>
         <w:rPr>
           <w:rFonts w:ascii="Arial" w:hAnsi="Arial"/>
@@ -5783,18 +5771,9 @@
           <w:bCs/>
           <w:sz w:val="24"/>
         </w:rPr>
-        <w:t xml:space="preserve">. Melhoria na Gestão de Projeto com foco em implantação de </w:t>
-      </w:r>
-    </w:p>
-    <w:p>
-      <w:pPr>
-        <w:pStyle w:val="Corpodetexto3"/>
-        <w:spacing w:line="240" w:lineRule="auto"/>
-        <w:rPr>
-          <w:rFonts w:ascii="Arial" w:hAnsi="Arial"/>
-          <w:sz w:val="24"/>
-        </w:rPr>
-      </w:pPr>
+        <w:t xml:space="preserve"> </w:t>
+      </w:r>
+      <w:proofErr w:type="spellStart"/>
       <w:r>
         <w:rPr>
           <w:rFonts w:ascii="Arial" w:hAnsi="Arial"/>
@@ -5802,6 +5781,250 @@
           <w:bCs/>
           <w:sz w:val="24"/>
         </w:rPr>
+        <w:t>practice</w:t>
+      </w:r>
+      <w:proofErr w:type="spellEnd"/>
+      <w:r>
+        <w:rPr>
+          <w:rFonts w:ascii="Arial" w:hAnsi="Arial"/>
+          <w:b/>
+          <w:bCs/>
+          <w:sz w:val="24"/>
+        </w:rPr>
+        <w:t xml:space="preserve"> </w:t>
+      </w:r>
+      <w:proofErr w:type="spellStart"/>
+      <w:r>
+        <w:rPr>
+          <w:rFonts w:ascii="Arial" w:hAnsi="Arial"/>
+          <w:b/>
+          <w:bCs/>
+          <w:sz w:val="24"/>
+        </w:rPr>
+        <w:t>and</w:t>
+      </w:r>
+      <w:proofErr w:type="spellEnd"/>
+      <w:r>
+        <w:rPr>
+          <w:rFonts w:ascii="Arial" w:hAnsi="Arial"/>
+          <w:b/>
+          <w:bCs/>
+          <w:sz w:val="24"/>
+        </w:rPr>
+        <w:t xml:space="preserve"> </w:t>
+      </w:r>
+      <w:proofErr w:type="spellStart"/>
+      <w:r>
+        <w:rPr>
+          <w:rFonts w:ascii="Arial" w:hAnsi="Arial"/>
+          <w:b/>
+          <w:bCs/>
+          <w:sz w:val="24"/>
+        </w:rPr>
+        <w:t>continuing</w:t>
+      </w:r>
+      <w:proofErr w:type="spellEnd"/>
+      <w:r>
+        <w:rPr>
+          <w:rFonts w:ascii="Arial" w:hAnsi="Arial"/>
+          <w:b/>
+          <w:bCs/>
+          <w:sz w:val="24"/>
+        </w:rPr>
+        <w:t xml:space="preserve"> </w:t>
+      </w:r>
+      <w:proofErr w:type="spellStart"/>
+      <w:r>
+        <w:rPr>
+          <w:rFonts w:ascii="Arial" w:hAnsi="Arial"/>
+          <w:b/>
+          <w:bCs/>
+          <w:sz w:val="24"/>
+        </w:rPr>
+        <w:t>challenges</w:t>
+      </w:r>
+      <w:proofErr w:type="spellEnd"/>
+      <w:r>
+        <w:rPr>
+          <w:rFonts w:ascii="Arial" w:hAnsi="Arial"/>
+          <w:sz w:val="24"/>
+        </w:rPr>
+        <w:t xml:space="preserve">. </w:t>
+      </w:r>
+      <w:proofErr w:type="spellStart"/>
+      <w:r>
+        <w:rPr>
+          <w:rFonts w:ascii="Arial" w:hAnsi="Arial"/>
+          <w:sz w:val="24"/>
+        </w:rPr>
+        <w:t>Addison</w:t>
+      </w:r>
+      <w:proofErr w:type="spellEnd"/>
+      <w:r>
+        <w:rPr>
+          <w:rFonts w:ascii="Arial" w:hAnsi="Arial"/>
+          <w:sz w:val="24"/>
+        </w:rPr>
+        <w:t>-Wesley, Londres, 1980.</w:t>
+      </w:r>
+    </w:p>
+    <w:p>
+      <w:pPr>
+        <w:pStyle w:val="Corpodetexto3"/>
+        <w:spacing w:line="276" w:lineRule="auto"/>
+        <w:rPr>
+          <w:rFonts w:ascii="Arial" w:hAnsi="Arial"/>
+          <w:sz w:val="24"/>
+        </w:rPr>
+      </w:pPr>
+    </w:p>
+    <w:p>
+      <w:pPr>
+        <w:pStyle w:val="Corpodetexto3"/>
+        <w:spacing w:line="276" w:lineRule="auto"/>
+        <w:rPr>
+          <w:rFonts w:ascii="Arial" w:hAnsi="Arial"/>
+          <w:sz w:val="24"/>
+        </w:rPr>
+      </w:pPr>
+      <w:r>
+        <w:rPr>
+          <w:rFonts w:ascii="Arial" w:hAnsi="Arial"/>
+          <w:sz w:val="24"/>
+        </w:rPr>
+        <w:t xml:space="preserve">BOCHI, M.A.M. </w:t>
+      </w:r>
+      <w:r>
+        <w:rPr>
+          <w:rFonts w:ascii="Arial" w:hAnsi="Arial"/>
+          <w:b/>
+          <w:bCs/>
+          <w:sz w:val="24"/>
+        </w:rPr>
+        <w:t>Proposta de um modelo de sistema MES sob a ótica de recurso estr</w:t>
+      </w:r>
+      <w:r>
+        <w:rPr>
+          <w:rFonts w:ascii="Arial" w:hAnsi="Arial"/>
+          <w:b/>
+          <w:bCs/>
+          <w:sz w:val="24"/>
+        </w:rPr>
+        <w:t>a</w:t>
+      </w:r>
+      <w:r>
+        <w:rPr>
+          <w:rFonts w:ascii="Arial" w:hAnsi="Arial"/>
+          <w:b/>
+          <w:bCs/>
+          <w:sz w:val="24"/>
+        </w:rPr>
+        <w:t>tégico para a gestão da produção em uma empresa de manufatura de autopeças</w:t>
+      </w:r>
+      <w:r>
+        <w:rPr>
+          <w:rFonts w:ascii="Arial" w:hAnsi="Arial"/>
+          <w:sz w:val="24"/>
+        </w:rPr>
+        <w:t>.</w:t>
+      </w:r>
+      <w:r>
+        <w:rPr>
+          <w:rFonts w:ascii="Arial" w:hAnsi="Arial"/>
+          <w:sz w:val="24"/>
+        </w:rPr>
+        <w:t xml:space="preserve"> </w:t>
+      </w:r>
+      <w:r>
+        <w:rPr>
+          <w:rFonts w:ascii="Arial" w:hAnsi="Arial"/>
+          <w:sz w:val="24"/>
+        </w:rPr>
+        <w:t>São Leopoldo</w:t>
+      </w:r>
+      <w:r>
+        <w:rPr>
+          <w:rFonts w:ascii="Arial" w:hAnsi="Arial"/>
+          <w:sz w:val="24"/>
+        </w:rPr>
+        <w:t>,</w:t>
+      </w:r>
+      <w:r>
+        <w:rPr>
+          <w:rFonts w:ascii="Arial" w:hAnsi="Arial"/>
+          <w:sz w:val="24"/>
+        </w:rPr>
+        <w:t xml:space="preserve"> 2008</w:t>
+      </w:r>
+      <w:r>
+        <w:rPr>
+          <w:rFonts w:ascii="Arial" w:hAnsi="Arial"/>
+          <w:sz w:val="24"/>
+        </w:rPr>
+        <w:t>.</w:t>
+      </w:r>
+    </w:p>
+    <w:p>
+      <w:pPr>
+        <w:pStyle w:val="Corpodetexto3"/>
+        <w:spacing w:line="276" w:lineRule="auto"/>
+        <w:rPr>
+          <w:rFonts w:ascii="Arial" w:hAnsi="Arial"/>
+          <w:sz w:val="24"/>
+        </w:rPr>
+      </w:pPr>
+    </w:p>
+    <w:p>
+      <w:pPr>
+        <w:pStyle w:val="Corpodetexto3"/>
+        <w:spacing w:line="276" w:lineRule="auto"/>
+        <w:rPr>
+          <w:rFonts w:ascii="Arial" w:hAnsi="Arial"/>
+          <w:b/>
+          <w:bCs/>
+          <w:sz w:val="24"/>
+        </w:rPr>
+      </w:pPr>
+      <w:r>
+        <w:rPr>
+          <w:rFonts w:ascii="Arial" w:hAnsi="Arial"/>
+          <w:sz w:val="24"/>
+        </w:rPr>
+        <w:t>PIRES</w:t>
+      </w:r>
+      <w:r>
+        <w:rPr>
+          <w:rFonts w:ascii="Arial" w:hAnsi="Arial"/>
+          <w:sz w:val="24"/>
+        </w:rPr>
+        <w:t>, A.T</w:t>
+      </w:r>
+      <w:r>
+        <w:rPr>
+          <w:rFonts w:ascii="Arial" w:hAnsi="Arial"/>
+          <w:b/>
+          <w:bCs/>
+          <w:sz w:val="24"/>
+        </w:rPr>
+        <w:t xml:space="preserve">. Melhoria na Gestão de Projeto com foco em implantação de </w:t>
+      </w:r>
+    </w:p>
+    <w:p>
+      <w:pPr>
+        <w:pStyle w:val="Corpodetexto3"/>
+        <w:spacing w:line="276" w:lineRule="auto"/>
+        <w:rPr>
+          <w:rFonts w:ascii="Arial" w:hAnsi="Arial"/>
+          <w:sz w:val="24"/>
+        </w:rPr>
+      </w:pPr>
+      <w:r>
+        <w:rPr>
+          <w:rFonts w:ascii="Arial" w:hAnsi="Arial"/>
+          <w:b/>
+          <w:bCs/>
+          <w:sz w:val="24"/>
+        </w:rPr>
         <w:t>sistema MES para gestão de chão de fábrica</w:t>
       </w:r>
       <w:r>
@@ -5830,27 +6053,27 @@
           <w:rFonts w:ascii="Arial" w:hAnsi="Arial"/>
           <w:sz w:val="24"/>
         </w:rPr>
+        <w:t>,</w:t>
+      </w:r>
+      <w:r>
+        <w:rPr>
+          <w:rFonts w:ascii="Arial" w:hAnsi="Arial"/>
+          <w:sz w:val="24"/>
+        </w:rPr>
+        <w:t xml:space="preserve"> 2011</w:t>
+      </w:r>
+      <w:r>
+        <w:rPr>
+          <w:rFonts w:ascii="Arial" w:hAnsi="Arial"/>
+          <w:sz w:val="24"/>
+        </w:rPr>
         <w:t>.</w:t>
       </w:r>
-      <w:r>
-        <w:rPr>
-          <w:rFonts w:ascii="Arial" w:hAnsi="Arial"/>
-          <w:sz w:val="24"/>
-        </w:rPr>
-        <w:t xml:space="preserve"> 2011</w:t>
-      </w:r>
-      <w:r>
-        <w:rPr>
-          <w:rFonts w:ascii="Arial" w:hAnsi="Arial"/>
-          <w:sz w:val="24"/>
-        </w:rPr>
-        <w:t>.</w:t>
-      </w:r>
     </w:p>
     <w:p>
       <w:pPr>
         <w:pStyle w:val="Corpodetexto3"/>
-        <w:spacing w:line="240" w:lineRule="auto"/>
+        <w:spacing w:line="276" w:lineRule="auto"/>
         <w:rPr>
           <w:rFonts w:ascii="Arial" w:hAnsi="Arial"/>
           <w:sz w:val="24"/>
@@ -5860,7 +6083,7 @@
     <w:p>
       <w:pPr>
         <w:pStyle w:val="Corpodetexto3"/>
-        <w:spacing w:line="240" w:lineRule="auto"/>
+        <w:spacing w:line="276" w:lineRule="auto"/>
         <w:rPr>
           <w:rFonts w:ascii="Arial" w:hAnsi="Arial"/>
           <w:sz w:val="24"/>
@@ -6881,7 +7104,23 @@
           <w:rFonts w:ascii="Arial" w:hAnsi="Arial"/>
           <w:sz w:val="24"/>
         </w:rPr>
-        <w:t>O início de cada parágrafo deve ser recuado de 2cm. da margem esquerda.</w:t>
+        <w:t xml:space="preserve">O início de cada parágrafo deve ser recuado de 2cm. </w:t>
+      </w:r>
+      <w:proofErr w:type="spellStart"/>
+      <w:r>
+        <w:rPr>
+          <w:rFonts w:ascii="Arial" w:hAnsi="Arial"/>
+          <w:sz w:val="24"/>
+        </w:rPr>
+        <w:t>da</w:t>
+      </w:r>
+      <w:proofErr w:type="spellEnd"/>
+      <w:r>
+        <w:rPr>
+          <w:rFonts w:ascii="Arial" w:hAnsi="Arial"/>
+          <w:sz w:val="24"/>
+        </w:rPr>
+        <w:t xml:space="preserve"> margem esquerda.</w:t>
       </w:r>
     </w:p>
     <w:p>
@@ -7032,7 +7271,6 @@
           <w:rFonts w:ascii="Arial" w:hAnsi="Arial"/>
           <w:sz w:val="24"/>
         </w:rPr>
-        <w:lastRenderedPageBreak/>
         <w:t>2cm</w:t>
       </w:r>
     </w:p>
@@ -7060,6 +7298,7 @@
           <w:rFonts w:ascii="Arial" w:hAnsi="Arial"/>
           <w:sz w:val="24"/>
         </w:rPr>
+        <w:lastRenderedPageBreak/>
         <w:t>TERMO DE CONSENTIMENTO LIVRE E ESCLARECIDO</w:t>
       </w:r>
     </w:p>
@@ -7476,7 +7715,13 @@
           <w:sz w:val="20"/>
           <w:szCs w:val="20"/>
         </w:rPr>
-        <w:t xml:space="preserve">- consentimento explícito dos familiares e/ou do responsável legal, ou manifestação prévia da vontade </w:t>
+        <w:t>- consentimento explícito dos familiares e/ou do responsável legal, ou manifestação prévia da vontade da pessoa;</w:t>
+      </w:r>
+      <w:r>
+        <w:t xml:space="preserve"> </w:t>
+      </w:r>
+      <w:r>
+        <w:br/>
       </w:r>
       <w:r>
         <w:rPr>
@@ -7484,8 +7729,7 @@
           <w:sz w:val="20"/>
           <w:szCs w:val="20"/>
         </w:rPr>
-        <w:lastRenderedPageBreak/>
-        <w:t>da pessoa;</w:t>
+        <w:t>- respeito total à dignidade do ser humano sem mutilação ou violação do corpo;</w:t>
       </w:r>
       <w:r>
         <w:t xml:space="preserve"> </w:t>
@@ -7499,7 +7743,7 @@
           <w:sz w:val="20"/>
           <w:szCs w:val="20"/>
         </w:rPr>
-        <w:t>- respeito total à dignidade do ser humano sem mutilação ou violação do corpo;</w:t>
+        <w:t>- sem ônus econômico financeiro adicional à família;</w:t>
       </w:r>
       <w:r>
         <w:t xml:space="preserve"> </w:t>
@@ -7513,20 +7757,7 @@
           <w:sz w:val="20"/>
           <w:szCs w:val="20"/>
         </w:rPr>
-        <w:t>- sem ônus econômico financeiro adicional à família;</w:t>
-      </w:r>
-      <w:r>
-        <w:t xml:space="preserve"> </w:t>
-      </w:r>
-      <w:r>
-        <w:br/>
-      </w:r>
-      <w:r>
-        <w:rPr>
-          <w:rFonts w:ascii="Arial" w:hAnsi="Arial" w:cs="Arial"/>
-          <w:sz w:val="20"/>
-          <w:szCs w:val="20"/>
-        </w:rPr>
+        <w:lastRenderedPageBreak/>
         <w:t>- sem prejuízo para outros pacientes aguardando internação ou tratamento;</w:t>
       </w:r>
       <w:r>
@@ -8067,6 +8298,94 @@
     </w:lvl>
   </w:abstractNum>
   <w:abstractNum w:abstractNumId="4" w15:restartNumberingAfterBreak="0">
+    <w:nsid w:val="1C400257"/>
+    <w:multiLevelType w:val="hybridMultilevel"/>
+    <w:tmpl w:val="DFDC9E8E"/>
+    <w:lvl w:ilvl="0" w:tplc="E348CD7A">
+      <w:numFmt w:val="decimal"/>
+      <w:lvlText w:val="4.%1"/>
+      <w:lvlJc w:val="left"/>
+      <w:pPr>
+        <w:ind w:left="1440" w:hanging="360"/>
+      </w:pPr>
+      <w:rPr>
+        <w:rFonts w:hint="default"/>
+      </w:rPr>
+    </w:lvl>
+    <w:lvl w:ilvl="1" w:tplc="04160019" w:tentative="1">
+      <w:start w:val="1"/>
+      <w:numFmt w:val="lowerLetter"/>
+      <w:lvlText w:val="%2."/>
+      <w:lvlJc w:val="left"/>
+      <w:pPr>
+        <w:ind w:left="1440" w:hanging="360"/>
+      </w:pPr>
+    </w:lvl>
+    <w:lvl w:ilvl="2" w:tplc="0416001B" w:tentative="1">
+      <w:start w:val="1"/>
+      <w:numFmt w:val="lowerRoman"/>
+      <w:lvlText w:val="%3."/>
+      <w:lvlJc w:val="right"/>
+      <w:pPr>
+        <w:ind w:left="2160" w:hanging="180"/>
+      </w:pPr>
+    </w:lvl>
+    <w:lvl w:ilvl="3" w:tplc="0416000F" w:tentative="1">
+      <w:start w:val="1"/>
+      <w:numFmt w:val="decimal"/>
+      <w:lvlText w:val="%4."/>
+      <w:lvlJc w:val="left"/>
+      <w:pPr>
+        <w:ind w:left="2880" w:hanging="360"/>
+      </w:pPr>
+    </w:lvl>
+    <w:lvl w:ilvl="4" w:tplc="04160019" w:tentative="1">
+      <w:start w:val="1"/>
+      <w:numFmt w:val="lowerLetter"/>
+      <w:lvlText w:val="%5."/>
+      <w:lvlJc w:val="left"/>
+      <w:pPr>
+        <w:ind w:left="3600" w:hanging="360"/>
+      </w:pPr>
+    </w:lvl>
+    <w:lvl w:ilvl="5" w:tplc="0416001B" w:tentative="1">
+      <w:start w:val="1"/>
+      <w:numFmt w:val="lowerRoman"/>
+      <w:lvlText w:val="%6."/>
+      <w:lvlJc w:val="right"/>
+      <w:pPr>
+        <w:ind w:left="4320" w:hanging="180"/>
+      </w:pPr>
+    </w:lvl>
+    <w:lvl w:ilvl="6" w:tplc="0416000F" w:tentative="1">
+      <w:start w:val="1"/>
+      <w:numFmt w:val="decimal"/>
+      <w:lvlText w:val="%7."/>
+      <w:lvlJc w:val="left"/>
+      <w:pPr>
+        <w:ind w:left="5040" w:hanging="360"/>
+      </w:pPr>
+    </w:lvl>
+    <w:lvl w:ilvl="7" w:tplc="04160019" w:tentative="1">
+      <w:start w:val="1"/>
+      <w:numFmt w:val="lowerLetter"/>
+      <w:lvlText w:val="%8."/>
+      <w:lvlJc w:val="left"/>
+      <w:pPr>
+        <w:ind w:left="5760" w:hanging="360"/>
+      </w:pPr>
+    </w:lvl>
+    <w:lvl w:ilvl="8" w:tplc="0416001B" w:tentative="1">
+      <w:start w:val="1"/>
+      <w:numFmt w:val="lowerRoman"/>
+      <w:lvlText w:val="%9."/>
+      <w:lvlJc w:val="right"/>
+      <w:pPr>
+        <w:ind w:left="6480" w:hanging="180"/>
+      </w:pPr>
+    </w:lvl>
+  </w:abstractNum>
+  <w:abstractNum w:abstractNumId="5" w15:restartNumberingAfterBreak="0">
     <w:nsid w:val="1E2C4385"/>
     <w:multiLevelType w:val="hybridMultilevel"/>
     <w:tmpl w:val="F1BC3914"/>
@@ -8206,7 +8525,96 @@
       </w:rPr>
     </w:lvl>
   </w:abstractNum>
-  <w:abstractNum w:abstractNumId="5" w15:restartNumberingAfterBreak="0">
+  <w:abstractNum w:abstractNumId="6" w15:restartNumberingAfterBreak="0">
+    <w:nsid w:val="2FBA25E5"/>
+    <w:multiLevelType w:val="hybridMultilevel"/>
+    <w:tmpl w:val="CAAA781C"/>
+    <w:lvl w:ilvl="0" w:tplc="14D222BC">
+      <w:start w:val="1"/>
+      <w:numFmt w:val="decimal"/>
+      <w:lvlText w:val="4.%1"/>
+      <w:lvlJc w:val="left"/>
+      <w:pPr>
+        <w:ind w:left="720" w:hanging="360"/>
+      </w:pPr>
+      <w:rPr>
+        <w:rFonts w:hint="default"/>
+      </w:rPr>
+    </w:lvl>
+    <w:lvl w:ilvl="1" w:tplc="04160019" w:tentative="1">
+      <w:start w:val="1"/>
+      <w:numFmt w:val="lowerLetter"/>
+      <w:lvlText w:val="%2."/>
+      <w:lvlJc w:val="left"/>
+      <w:pPr>
+        <w:ind w:left="1440" w:hanging="360"/>
+      </w:pPr>
+    </w:lvl>
+    <w:lvl w:ilvl="2" w:tplc="0416001B" w:tentative="1">
+      <w:start w:val="1"/>
+      <w:numFmt w:val="lowerRoman"/>
+      <w:lvlText w:val="%3."/>
+      <w:lvlJc w:val="right"/>
+      <w:pPr>
+        <w:ind w:left="2160" w:hanging="180"/>
+      </w:pPr>
+    </w:lvl>
+    <w:lvl w:ilvl="3" w:tplc="0416000F" w:tentative="1">
+      <w:start w:val="1"/>
+      <w:numFmt w:val="decimal"/>
+      <w:lvlText w:val="%4."/>
+      <w:lvlJc w:val="left"/>
+      <w:pPr>
+        <w:ind w:left="2880" w:hanging="360"/>
+      </w:pPr>
+    </w:lvl>
+    <w:lvl w:ilvl="4" w:tplc="04160019" w:tentative="1">
+      <w:start w:val="1"/>
+      <w:numFmt w:val="lowerLetter"/>
+      <w:lvlText w:val="%5."/>
+      <w:lvlJc w:val="left"/>
+      <w:pPr>
+        <w:ind w:left="3600" w:hanging="360"/>
+      </w:pPr>
+    </w:lvl>
+    <w:lvl w:ilvl="5" w:tplc="0416001B" w:tentative="1">
+      <w:start w:val="1"/>
+      <w:numFmt w:val="lowerRoman"/>
+      <w:lvlText w:val="%6."/>
+      <w:lvlJc w:val="right"/>
+      <w:pPr>
+        <w:ind w:left="4320" w:hanging="180"/>
+      </w:pPr>
+    </w:lvl>
+    <w:lvl w:ilvl="6" w:tplc="0416000F" w:tentative="1">
+      <w:start w:val="1"/>
+      <w:numFmt w:val="decimal"/>
+      <w:lvlText w:val="%7."/>
+      <w:lvlJc w:val="left"/>
+      <w:pPr>
+        <w:ind w:left="5040" w:hanging="360"/>
+      </w:pPr>
+    </w:lvl>
+    <w:lvl w:ilvl="7" w:tplc="04160019" w:tentative="1">
+      <w:start w:val="1"/>
+      <w:numFmt w:val="lowerLetter"/>
+      <w:lvlText w:val="%8."/>
+      <w:lvlJc w:val="left"/>
+      <w:pPr>
+        <w:ind w:left="5760" w:hanging="360"/>
+      </w:pPr>
+    </w:lvl>
+    <w:lvl w:ilvl="8" w:tplc="0416001B" w:tentative="1">
+      <w:start w:val="1"/>
+      <w:numFmt w:val="lowerRoman"/>
+      <w:lvlText w:val="%9."/>
+      <w:lvlJc w:val="right"/>
+      <w:pPr>
+        <w:ind w:left="6480" w:hanging="180"/>
+      </w:pPr>
+    </w:lvl>
+  </w:abstractNum>
+  <w:abstractNum w:abstractNumId="7" w15:restartNumberingAfterBreak="0">
     <w:nsid w:val="32D556CD"/>
     <w:multiLevelType w:val="hybridMultilevel"/>
     <w:tmpl w:val="5B2C0ED2"/>
@@ -8346,7 +8754,7 @@
       </w:rPr>
     </w:lvl>
   </w:abstractNum>
-  <w:abstractNum w:abstractNumId="6" w15:restartNumberingAfterBreak="0">
+  <w:abstractNum w:abstractNumId="8" w15:restartNumberingAfterBreak="0">
     <w:nsid w:val="3B393CFC"/>
     <w:multiLevelType w:val="singleLevel"/>
     <w:tmpl w:val="04160001"/>
@@ -8366,7 +8774,7 @@
       </w:rPr>
     </w:lvl>
   </w:abstractNum>
-  <w:abstractNum w:abstractNumId="7" w15:restartNumberingAfterBreak="0">
+  <w:abstractNum w:abstractNumId="9" w15:restartNumberingAfterBreak="0">
     <w:nsid w:val="46283B4C"/>
     <w:multiLevelType w:val="hybridMultilevel"/>
     <w:tmpl w:val="42D664EA"/>
@@ -8506,7 +8914,7 @@
       </w:rPr>
     </w:lvl>
   </w:abstractNum>
-  <w:abstractNum w:abstractNumId="8" w15:restartNumberingAfterBreak="0">
+  <w:abstractNum w:abstractNumId="10" w15:restartNumberingAfterBreak="0">
     <w:nsid w:val="4C8D7B1E"/>
     <w:multiLevelType w:val="hybridMultilevel"/>
     <w:tmpl w:val="380EFDCA"/>
@@ -8619,7 +9027,7 @@
       </w:pPr>
     </w:lvl>
   </w:abstractNum>
-  <w:abstractNum w:abstractNumId="9" w15:restartNumberingAfterBreak="0">
+  <w:abstractNum w:abstractNumId="11" w15:restartNumberingAfterBreak="0">
     <w:nsid w:val="55A85946"/>
     <w:multiLevelType w:val="hybridMultilevel"/>
     <w:tmpl w:val="5890ED3A"/>
@@ -8759,7 +9167,96 @@
       </w:rPr>
     </w:lvl>
   </w:abstractNum>
-  <w:abstractNum w:abstractNumId="10" w15:restartNumberingAfterBreak="0">
+  <w:abstractNum w:abstractNumId="12" w15:restartNumberingAfterBreak="0">
+    <w:nsid w:val="5BCC5FE8"/>
+    <w:multiLevelType w:val="hybridMultilevel"/>
+    <w:tmpl w:val="281E79CA"/>
+    <w:lvl w:ilvl="0" w:tplc="B0844042">
+      <w:start w:val="1"/>
+      <w:numFmt w:val="decimal"/>
+      <w:lvlText w:val="4.%1"/>
+      <w:lvlJc w:val="left"/>
+      <w:pPr>
+        <w:ind w:left="1033" w:hanging="360"/>
+      </w:pPr>
+      <w:rPr>
+        <w:rFonts w:hint="default"/>
+      </w:rPr>
+    </w:lvl>
+    <w:lvl w:ilvl="1" w:tplc="04160019" w:tentative="1">
+      <w:start w:val="1"/>
+      <w:numFmt w:val="lowerLetter"/>
+      <w:lvlText w:val="%2."/>
+      <w:lvlJc w:val="left"/>
+      <w:pPr>
+        <w:ind w:left="1753" w:hanging="360"/>
+      </w:pPr>
+    </w:lvl>
+    <w:lvl w:ilvl="2" w:tplc="0416001B" w:tentative="1">
+      <w:start w:val="1"/>
+      <w:numFmt w:val="lowerRoman"/>
+      <w:lvlText w:val="%3."/>
+      <w:lvlJc w:val="right"/>
+      <w:pPr>
+        <w:ind w:left="2473" w:hanging="180"/>
+      </w:pPr>
+    </w:lvl>
+    <w:lvl w:ilvl="3" w:tplc="0416000F" w:tentative="1">
+      <w:start w:val="1"/>
+      <w:numFmt w:val="decimal"/>
+      <w:lvlText w:val="%4."/>
+      <w:lvlJc w:val="left"/>
+      <w:pPr>
+        <w:ind w:left="3193" w:hanging="360"/>
+      </w:pPr>
+    </w:lvl>
+    <w:lvl w:ilvl="4" w:tplc="04160019" w:tentative="1">
+      <w:start w:val="1"/>
+      <w:numFmt w:val="lowerLetter"/>
+      <w:lvlText w:val="%5."/>
+      <w:lvlJc w:val="left"/>
+      <w:pPr>
+        <w:ind w:left="3913" w:hanging="360"/>
+      </w:pPr>
+    </w:lvl>
+    <w:lvl w:ilvl="5" w:tplc="0416001B" w:tentative="1">
+      <w:start w:val="1"/>
+      <w:numFmt w:val="lowerRoman"/>
+      <w:lvlText w:val="%6."/>
+      <w:lvlJc w:val="right"/>
+      <w:pPr>
+        <w:ind w:left="4633" w:hanging="180"/>
+      </w:pPr>
+    </w:lvl>
+    <w:lvl w:ilvl="6" w:tplc="0416000F" w:tentative="1">
+      <w:start w:val="1"/>
+      <w:numFmt w:val="decimal"/>
+      <w:lvlText w:val="%7."/>
+      <w:lvlJc w:val="left"/>
+      <w:pPr>
+        <w:ind w:left="5353" w:hanging="360"/>
+      </w:pPr>
+    </w:lvl>
+    <w:lvl w:ilvl="7" w:tplc="04160019" w:tentative="1">
+      <w:start w:val="1"/>
+      <w:numFmt w:val="lowerLetter"/>
+      <w:lvlText w:val="%8."/>
+      <w:lvlJc w:val="left"/>
+      <w:pPr>
+        <w:ind w:left="6073" w:hanging="360"/>
+      </w:pPr>
+    </w:lvl>
+    <w:lvl w:ilvl="8" w:tplc="0416001B" w:tentative="1">
+      <w:start w:val="1"/>
+      <w:numFmt w:val="lowerRoman"/>
+      <w:lvlText w:val="%9."/>
+      <w:lvlJc w:val="right"/>
+      <w:pPr>
+        <w:ind w:left="6793" w:hanging="180"/>
+      </w:pPr>
+    </w:lvl>
+  </w:abstractNum>
+  <w:abstractNum w:abstractNumId="13" w15:restartNumberingAfterBreak="0">
     <w:nsid w:val="749008C8"/>
     <w:multiLevelType w:val="hybridMultilevel"/>
     <w:tmpl w:val="1B340572"/>
@@ -8848,7 +9345,7 @@
       </w:pPr>
     </w:lvl>
   </w:abstractNum>
-  <w:abstractNum w:abstractNumId="11" w15:restartNumberingAfterBreak="0">
+  <w:abstractNum w:abstractNumId="14" w15:restartNumberingAfterBreak="0">
     <w:nsid w:val="7920035C"/>
     <w:multiLevelType w:val="hybridMultilevel"/>
     <w:tmpl w:val="231C3AC6"/>
@@ -8989,22 +9486,22 @@
     </w:lvl>
   </w:abstractNum>
   <w:num w:numId="1">
+    <w:abstractNumId w:val="11"/>
+  </w:num>
+  <w:num w:numId="2">
     <w:abstractNumId w:val="9"/>
   </w:num>
-  <w:num w:numId="2">
+  <w:num w:numId="3">
     <w:abstractNumId w:val="7"/>
   </w:num>
-  <w:num w:numId="3">
+  <w:num w:numId="4">
+    <w:abstractNumId w:val="14"/>
+  </w:num>
+  <w:num w:numId="5">
     <w:abstractNumId w:val="5"/>
   </w:num>
-  <w:num w:numId="4">
-    <w:abstractNumId w:val="11"/>
-  </w:num>
-  <w:num w:numId="5">
-    <w:abstractNumId w:val="4"/>
-  </w:num>
   <w:num w:numId="6">
-    <w:abstractNumId w:val="8"/>
+    <w:abstractNumId w:val="10"/>
     <w:lvlOverride w:ilvl="0">
       <w:startOverride w:val="1"/>
     </w:lvlOverride>
@@ -9037,19 +9534,28 @@
     <w:abstractNumId w:val="0"/>
   </w:num>
   <w:num w:numId="8">
-    <w:abstractNumId w:val="6"/>
+    <w:abstractNumId w:val="8"/>
   </w:num>
   <w:num w:numId="9">
     <w:abstractNumId w:val="1"/>
   </w:num>
   <w:num w:numId="10">
-    <w:abstractNumId w:val="10"/>
+    <w:abstractNumId w:val="13"/>
   </w:num>
   <w:num w:numId="11">
     <w:abstractNumId w:val="2"/>
   </w:num>
   <w:num w:numId="12">
     <w:abstractNumId w:val="3"/>
+  </w:num>
+  <w:num w:numId="13">
+    <w:abstractNumId w:val="12"/>
+  </w:num>
+  <w:num w:numId="14">
+    <w:abstractNumId w:val="6"/>
+  </w:num>
+  <w:num w:numId="15">
+    <w:abstractNumId w:val="4"/>
   </w:num>
 </w:numbering>
 </file>

</xml_diff>

<commit_message>
finalizacao do referencial teorico
</commit_message>
<xml_diff>
--- a/PESQUISA-MES.docx
+++ b/PESQUISA-MES.docx
@@ -422,7 +422,21 @@
           <w:rFonts w:ascii="Arial" w:hAnsi="Arial"/>
           <w:sz w:val="24"/>
         </w:rPr>
-        <w:t>11 / 2021</w:t>
+        <w:t>1</w:t>
+      </w:r>
+      <w:r>
+        <w:rPr>
+          <w:rFonts w:ascii="Arial" w:hAnsi="Arial"/>
+          <w:sz w:val="24"/>
+        </w:rPr>
+        <w:t>2</w:t>
+      </w:r>
+      <w:r>
+        <w:rPr>
+          <w:rFonts w:ascii="Arial" w:hAnsi="Arial"/>
+          <w:sz w:val="24"/>
+        </w:rPr>
+        <w:t xml:space="preserve"> / 2021</w:t>
       </w:r>
     </w:p>
     <w:p>
@@ -798,21 +812,7 @@
         <w:rPr>
           <w:rFonts w:ascii="Arial" w:hAnsi="Arial"/>
         </w:rPr>
-        <w:t xml:space="preserve">O software de monitoramento MES (Manufactoring Execution System), juntamente com a automação feita nas linhas de produção através de sensoriamento, disponibiliza a capacidade de ter uma entrega ágil de informações para o gerenciamento da fábrica. Dando assim, condições de um planejamento bem elaborado e que atenda todas as demandas que as </w:t>
-      </w:r>
-      <w:proofErr w:type="spellStart"/>
-      <w:r>
-        <w:rPr>
-          <w:rFonts w:ascii="Arial" w:hAnsi="Arial"/>
-        </w:rPr>
-        <w:t>UGB’s</w:t>
-      </w:r>
-      <w:proofErr w:type="spellEnd"/>
-      <w:r>
-        <w:rPr>
-          <w:rFonts w:ascii="Arial" w:hAnsi="Arial"/>
-        </w:rPr>
-        <w:t xml:space="preserve"> (Unidade de Gerenciamento Básico) necessitam para uma boa produtividade.</w:t>
+        <w:t>O software de monitoramento MES (Manufactoring Execution System), juntamente com a automação feita nas linhas de produção através de sensoriamento, disponibiliza a capacidade de ter uma entrega ágil de informações para o gerenciamento da fábrica. Dando assim, condições de um planejamento bem elaborado e que atenda todas as demandas que as UGB’s (Unidade de Gerenciamento Básico) necessitam para uma boa produtividade.</w:t>
       </w:r>
     </w:p>
     <w:p>
@@ -1034,7 +1034,7 @@
           <w:b/>
           <w:sz w:val="28"/>
         </w:rPr>
-        <w:t xml:space="preserve"> OBJETIVOS GERAIS</w:t>
+        <w:t xml:space="preserve"> OBJETIVO GERAIS</w:t>
       </w:r>
     </w:p>
     <w:p>
@@ -3265,25 +3265,7 @@
           <w:bCs/>
           <w:szCs w:val="22"/>
         </w:rPr>
-        <w:t xml:space="preserve">S), é um sistema computacional voltado para o chão de fábrica. Criado em 1990 por Bruce Richardson, pesquisador da AMR </w:t>
-      </w:r>
-      <w:proofErr w:type="spellStart"/>
-      <w:r>
-        <w:rPr>
-          <w:rFonts w:ascii="Arial" w:hAnsi="Arial"/>
-          <w:bCs/>
-          <w:szCs w:val="22"/>
-        </w:rPr>
-        <w:t>Research</w:t>
-      </w:r>
-      <w:proofErr w:type="spellEnd"/>
-      <w:r>
-        <w:rPr>
-          <w:rFonts w:ascii="Arial" w:hAnsi="Arial"/>
-          <w:bCs/>
-          <w:szCs w:val="22"/>
-        </w:rPr>
-        <w:t xml:space="preserve"> em Boston, EUA.</w:t>
+        <w:t>S), é um sistema computacional voltado para o chão de fábrica. Criado em 1990 por Bruce Richardson, pesquisador da AMR Research em Boston, EUA.</w:t>
       </w:r>
       <w:r>
         <w:rPr>
@@ -3315,25 +3297,7 @@
           <w:bCs/>
           <w:szCs w:val="22"/>
         </w:rPr>
-        <w:t xml:space="preserve">Manufacturing Execution Systems </w:t>
-      </w:r>
-      <w:proofErr w:type="spellStart"/>
-      <w:r>
-        <w:rPr>
-          <w:rFonts w:ascii="Arial" w:hAnsi="Arial"/>
-          <w:bCs/>
-          <w:szCs w:val="22"/>
-        </w:rPr>
-        <w:t>Association</w:t>
-      </w:r>
-      <w:proofErr w:type="spellEnd"/>
-      <w:r>
-        <w:rPr>
-          <w:rFonts w:ascii="Arial" w:hAnsi="Arial"/>
-          <w:bCs/>
-          <w:szCs w:val="22"/>
-        </w:rPr>
-        <w:t>) (MESA, 1997).</w:t>
+        <w:t>Manufacturing Execution Systems Association) (MESA, 1997).</w:t>
       </w:r>
     </w:p>
     <w:p>
@@ -3376,25 +3340,7 @@
           <w:bCs/>
           <w:szCs w:val="22"/>
         </w:rPr>
-        <w:t xml:space="preserve"> para absorver a lacuna existente entre o planejamento através do seu sistema ERP (Entreprise </w:t>
-      </w:r>
-      <w:proofErr w:type="spellStart"/>
-      <w:r>
-        <w:rPr>
-          <w:rFonts w:ascii="Arial" w:hAnsi="Arial"/>
-          <w:bCs/>
-          <w:szCs w:val="22"/>
-        </w:rPr>
-        <w:t>Resource</w:t>
-      </w:r>
-      <w:proofErr w:type="spellEnd"/>
-      <w:r>
-        <w:rPr>
-          <w:rFonts w:ascii="Arial" w:hAnsi="Arial"/>
-          <w:bCs/>
-          <w:szCs w:val="22"/>
-        </w:rPr>
-        <w:t xml:space="preserve"> Pla</w:t>
+        <w:t xml:space="preserve"> para absorver a lacuna existente entre o planejamento através do seu sistema ERP (Entreprise Resource Pla</w:t>
       </w:r>
       <w:r>
         <w:rPr>
@@ -3546,16 +3492,7 @@
           <w:bCs/>
           <w:szCs w:val="22"/>
         </w:rPr>
-        <w:t xml:space="preserve"> através das ordens de produção criadas pelo PCP que são destinadas a seus respectivos centros de trabalho, já na comunicação inversa </w:t>
-      </w:r>
-      <w:proofErr w:type="gramStart"/>
-      <w:r>
-        <w:rPr>
-          <w:rFonts w:ascii="Arial" w:hAnsi="Arial"/>
-          <w:bCs/>
-          <w:szCs w:val="22"/>
-        </w:rPr>
-        <w:t xml:space="preserve">o centro de trabalho através dos apontamentos feitos na ordem de </w:t>
+        <w:t xml:space="preserve"> através das ordens de produção criadas pelo PCP que são destinadas a seus respectivos centros de trabalho, já na comunicação inversa o centro de trabalho através dos apontamentos feitos na ordem de </w:t>
       </w:r>
       <w:r>
         <w:rPr>
@@ -3571,16 +3508,7 @@
           <w:bCs/>
           <w:szCs w:val="22"/>
         </w:rPr>
-        <w:t xml:space="preserve"> destinada ao equipamento são</w:t>
-      </w:r>
-      <w:proofErr w:type="gramEnd"/>
-      <w:r>
-        <w:rPr>
-          <w:rFonts w:ascii="Arial" w:hAnsi="Arial"/>
-          <w:bCs/>
-          <w:szCs w:val="22"/>
-        </w:rPr>
-        <w:t xml:space="preserve"> conduzidos para o ERP de maneira automatizada, como visto na figura </w:t>
+        <w:t xml:space="preserve"> destinada ao equipamento são conduzidos para o ERP de maneira automatizada, como visto na figura </w:t>
       </w:r>
       <w:r>
         <w:rPr>
@@ -4144,7 +4072,23 @@
           <w:szCs w:val="22"/>
         </w:rPr>
         <w:tab/>
-        <w:t>Como dito por Bochi (2008), para a empresa será importante ter o sistema MES implantando no chão de fábrica para garantir uma maior veracidade dos dados imputados no ERP, devido que, ao operador imputar as informações nos cartões de produção, terá maiores chances de equívocos acontecerem pelo fato do operador se encontrar em um ambiente critico e com penoso enfado físico</w:t>
+        <w:t>Como dito por Bochi (2008), para a empresa será importante ter o sistema MES implantando no chão de fábrica para garantir uma maior veracidade dos dados imputados no ERP, devido que, ao operador imputar as informações nos cartões de produção, terá maiores chances de equívocos acontecerem pelo fato do operador se encontrar em um ambiente cr</w:t>
+      </w:r>
+      <w:r>
+        <w:rPr>
+          <w:rFonts w:ascii="Arial" w:hAnsi="Arial"/>
+          <w:bCs/>
+          <w:szCs w:val="22"/>
+        </w:rPr>
+        <w:t>í</w:t>
+      </w:r>
+      <w:r>
+        <w:rPr>
+          <w:rFonts w:ascii="Arial" w:hAnsi="Arial"/>
+          <w:bCs/>
+          <w:szCs w:val="22"/>
+        </w:rPr>
+        <w:t>tico e com penoso enfado físico</w:t>
       </w:r>
       <w:r>
         <w:rPr>
@@ -4399,7 +4343,23 @@
           <w:bCs/>
           <w:szCs w:val="22"/>
         </w:rPr>
-        <w:t xml:space="preserve"> diretamente outros setores da fábrica como: planejamento, controle de estoques, manutenção, qualidade, vendas entre outros (MESA, 1997).</w:t>
+        <w:t xml:space="preserve"> diretamente outros setores da fábrica como: planejamento, controle de estoques, manutenção, qualidade, vendas</w:t>
+      </w:r>
+      <w:r>
+        <w:rPr>
+          <w:rFonts w:ascii="Arial" w:hAnsi="Arial"/>
+          <w:bCs/>
+          <w:szCs w:val="22"/>
+        </w:rPr>
+        <w:t>, controladoria</w:t>
+      </w:r>
+      <w:r>
+        <w:rPr>
+          <w:rFonts w:ascii="Arial" w:hAnsi="Arial"/>
+          <w:bCs/>
+          <w:szCs w:val="22"/>
+        </w:rPr>
+        <w:t xml:space="preserve"> entre outros (MESA, 1997).</w:t>
       </w:r>
     </w:p>
     <w:p>
@@ -4469,7 +4429,23 @@
           <w:bCs/>
           <w:szCs w:val="22"/>
         </w:rPr>
-        <w:t>, diminuindo os conflitos internos da empresa com a manufatura (PIRES, 2011).</w:t>
+        <w:t xml:space="preserve">, diminuindo os conflitos internos da empresa com a </w:t>
+      </w:r>
+      <w:r>
+        <w:rPr>
+          <w:rFonts w:ascii="Arial" w:hAnsi="Arial"/>
+          <w:bCs/>
+          <w:szCs w:val="22"/>
+        </w:rPr>
+        <w:t xml:space="preserve">sua </w:t>
+      </w:r>
+      <w:r>
+        <w:rPr>
+          <w:rFonts w:ascii="Arial" w:hAnsi="Arial"/>
+          <w:bCs/>
+          <w:szCs w:val="22"/>
+        </w:rPr>
+        <w:t>manufatura (PIRES, 2011).</w:t>
       </w:r>
     </w:p>
     <w:p>
@@ -4489,7 +4465,39 @@
           <w:bCs/>
           <w:szCs w:val="22"/>
         </w:rPr>
-        <w:t>Portanto, integrar a Tecnologia da Informação juntamente com os processos de produção é essencial para a indústria, formalizando assim os dados enxertados na base de dados do ERP da corporação garantindo um planejamento adequado. Esses dados podem ser imputados de forma automatizada por sensores nas linhas de produção, que efetuaram a contagem de forma exata, automatizando assim o processo de apontamento da linha de produção</w:t>
+        <w:t>Portanto, integrar a Tecnologia da Informação juntamente com os processos de produção é essencial para a indústria, formalizando assim os dados enxertados na base de dados do ERP da corporação</w:t>
+      </w:r>
+      <w:r>
+        <w:rPr>
+          <w:rFonts w:ascii="Arial" w:hAnsi="Arial"/>
+          <w:bCs/>
+          <w:szCs w:val="22"/>
+        </w:rPr>
+        <w:t>,</w:t>
+      </w:r>
+      <w:r>
+        <w:rPr>
+          <w:rFonts w:ascii="Arial" w:hAnsi="Arial"/>
+          <w:bCs/>
+          <w:szCs w:val="22"/>
+        </w:rPr>
+        <w:t xml:space="preserve"> garantindo um planejamento adequado. Esses dados podem ser imputados de forma automatizada por sensores nas linhas de produção, que efetuam a contagem de forma exata, automatizando assim o processo de apontamento d</w:t>
+      </w:r>
+      <w:r>
+        <w:rPr>
+          <w:rFonts w:ascii="Arial" w:hAnsi="Arial"/>
+          <w:bCs/>
+          <w:szCs w:val="22"/>
+        </w:rPr>
+        <w:t>os itens produzidos na</w:t>
+      </w:r>
+      <w:r>
+        <w:rPr>
+          <w:rFonts w:ascii="Arial" w:hAnsi="Arial"/>
+          <w:bCs/>
+          <w:szCs w:val="22"/>
+        </w:rPr>
+        <w:t xml:space="preserve"> linha de produção</w:t>
       </w:r>
       <w:r>
         <w:rPr>
@@ -4543,7 +4551,34 @@
           <w:szCs w:val="18"/>
         </w:rPr>
         <w:lastRenderedPageBreak/>
-        <w:t>Figura 03 – Integração entre produção, MES, ERP e produção</w:t>
+        <w:t xml:space="preserve">Figura 03 – Integração entre </w:t>
+      </w:r>
+      <w:r>
+        <w:rPr>
+          <w:rFonts w:ascii="Arial" w:hAnsi="Arial"/>
+          <w:bCs/>
+          <w:sz w:val="20"/>
+          <w:szCs w:val="18"/>
+        </w:rPr>
+        <w:t>P</w:t>
+      </w:r>
+      <w:r>
+        <w:rPr>
+          <w:rFonts w:ascii="Arial" w:hAnsi="Arial"/>
+          <w:bCs/>
+          <w:sz w:val="20"/>
+          <w:szCs w:val="18"/>
+        </w:rPr>
+        <w:t xml:space="preserve">rodução, MES, ERP e </w:t>
+      </w:r>
+      <w:r>
+        <w:rPr>
+          <w:rFonts w:ascii="Arial" w:hAnsi="Arial"/>
+          <w:bCs/>
+          <w:sz w:val="20"/>
+          <w:szCs w:val="18"/>
+        </w:rPr>
+        <w:t>Planejamento</w:t>
       </w:r>
     </w:p>
     <w:p>
@@ -4566,10 +4601,10 @@
           <w:szCs w:val="18"/>
         </w:rPr>
         <w:drawing>
-          <wp:inline distT="0" distB="0" distL="0" distR="0" wp14:anchorId="06C0F910" wp14:editId="0EA9388D">
-            <wp:extent cx="3562709" cy="3562709"/>
-            <wp:effectExtent l="0" t="0" r="0" b="0"/>
-            <wp:docPr id="6" name="Imagem 6"/>
+          <wp:inline distT="0" distB="0" distL="0" distR="0" wp14:anchorId="312C548A" wp14:editId="65EC71F0">
+            <wp:extent cx="3667125" cy="3667125"/>
+            <wp:effectExtent l="0" t="0" r="9525" b="9525"/>
+            <wp:docPr id="1" name="Imagem 1"/>
             <wp:cNvGraphicFramePr>
               <a:graphicFrameLocks xmlns:a="http://schemas.openxmlformats.org/drawingml/2006/main" noChangeAspect="1"/>
             </wp:cNvGraphicFramePr>
@@ -4577,7 +4612,7 @@
               <a:graphicData uri="http://schemas.openxmlformats.org/drawingml/2006/picture">
                 <pic:pic xmlns:pic="http://schemas.openxmlformats.org/drawingml/2006/picture">
                   <pic:nvPicPr>
-                    <pic:cNvPr id="0" name="Picture 4"/>
+                    <pic:cNvPr id="0" name="Picture 1"/>
                     <pic:cNvPicPr>
                       <a:picLocks noChangeAspect="1" noChangeArrowheads="1"/>
                     </pic:cNvPicPr>
@@ -4598,7 +4633,7 @@
                   <pic:spPr bwMode="auto">
                     <a:xfrm>
                       <a:off x="0" y="0"/>
-                      <a:ext cx="3580478" cy="3580478"/>
+                      <a:ext cx="3667125" cy="3667125"/>
                     </a:xfrm>
                     <a:prstGeom prst="rect">
                       <a:avLst/>
@@ -4658,6 +4693,339 @@
           <w:szCs w:val="22"/>
         </w:rPr>
       </w:pPr>
+      <w:r>
+        <w:rPr>
+          <w:rFonts w:ascii="Arial" w:hAnsi="Arial"/>
+          <w:bCs/>
+          <w:szCs w:val="22"/>
+        </w:rPr>
+        <w:t>Desta forma</w:t>
+      </w:r>
+      <w:r>
+        <w:rPr>
+          <w:rFonts w:ascii="Arial" w:hAnsi="Arial"/>
+          <w:bCs/>
+          <w:szCs w:val="22"/>
+        </w:rPr>
+        <w:t xml:space="preserve">, mesmo que a empresa efetue seu planejamento da melhor maneira possível, que invista em bons profissionais e bons métodos para alcançar o máximo dos resultados, </w:t>
+      </w:r>
+      <w:r>
+        <w:rPr>
+          <w:rFonts w:ascii="Arial" w:hAnsi="Arial"/>
+          <w:bCs/>
+          <w:szCs w:val="22"/>
+        </w:rPr>
+        <w:t>nem sempre os planos irão sair como previsto. Erros podem acontecer, falhas inesperadas em qualquer parte da empresa, afetando assim diretamente a capacidade de produção (BOCHI 2008).</w:t>
+      </w:r>
+    </w:p>
+    <w:p>
+      <w:pPr>
+        <w:spacing w:line="360" w:lineRule="auto"/>
+        <w:ind w:firstLine="708"/>
+        <w:jc w:val="both"/>
+        <w:rPr>
+          <w:rFonts w:ascii="Arial" w:hAnsi="Arial"/>
+          <w:bCs/>
+          <w:szCs w:val="22"/>
+        </w:rPr>
+      </w:pPr>
+      <w:r>
+        <w:rPr>
+          <w:rFonts w:ascii="Arial" w:hAnsi="Arial"/>
+          <w:bCs/>
+          <w:szCs w:val="22"/>
+        </w:rPr>
+        <w:t xml:space="preserve"> </w:t>
+      </w:r>
+      <w:r>
+        <w:rPr>
+          <w:rFonts w:ascii="Arial" w:hAnsi="Arial"/>
+          <w:bCs/>
+          <w:szCs w:val="22"/>
+        </w:rPr>
+        <w:t>Portanto, sabemos que mesmo com todo o empenho feito no planejamento em seguir as métricas estabelecidas, gargalos podem acontecer</w:t>
+      </w:r>
+      <w:r>
+        <w:rPr>
+          <w:rFonts w:ascii="Arial" w:hAnsi="Arial"/>
+          <w:bCs/>
+          <w:szCs w:val="22"/>
+        </w:rPr>
+        <w:t>, quebras inesperadas podem atrapalhar todo um planejamento, tais situações não podem ser previstas. Entretanto, não ter a fidelização dos dados que são calculados todos os planos da empresa afetara</w:t>
+      </w:r>
+      <w:r>
+        <w:rPr>
+          <w:rFonts w:ascii="Arial" w:hAnsi="Arial"/>
+          <w:bCs/>
+          <w:szCs w:val="22"/>
+        </w:rPr>
+        <w:t xml:space="preserve"> de forma negativa a empresa e essa escolha poderá ser prevista.</w:t>
+      </w:r>
+    </w:p>
+    <w:p>
+      <w:pPr>
+        <w:spacing w:line="360" w:lineRule="auto"/>
+        <w:jc w:val="both"/>
+        <w:rPr>
+          <w:rFonts w:ascii="Arial" w:hAnsi="Arial"/>
+          <w:bCs/>
+          <w:szCs w:val="22"/>
+        </w:rPr>
+      </w:pPr>
+    </w:p>
+    <w:p>
+      <w:pPr>
+        <w:spacing w:line="360" w:lineRule="auto"/>
+        <w:jc w:val="both"/>
+        <w:rPr>
+          <w:rFonts w:ascii="Arial" w:hAnsi="Arial"/>
+          <w:bCs/>
+          <w:szCs w:val="22"/>
+        </w:rPr>
+      </w:pPr>
+    </w:p>
+    <w:p>
+      <w:pPr>
+        <w:spacing w:line="360" w:lineRule="auto"/>
+        <w:jc w:val="both"/>
+        <w:rPr>
+          <w:rFonts w:ascii="Arial" w:hAnsi="Arial"/>
+          <w:bCs/>
+          <w:szCs w:val="22"/>
+        </w:rPr>
+      </w:pPr>
+    </w:p>
+    <w:p>
+      <w:pPr>
+        <w:spacing w:line="360" w:lineRule="auto"/>
+        <w:jc w:val="both"/>
+        <w:rPr>
+          <w:rFonts w:ascii="Arial" w:hAnsi="Arial"/>
+          <w:bCs/>
+          <w:szCs w:val="22"/>
+        </w:rPr>
+      </w:pPr>
+    </w:p>
+    <w:p>
+      <w:pPr>
+        <w:spacing w:line="360" w:lineRule="auto"/>
+        <w:jc w:val="both"/>
+        <w:rPr>
+          <w:rFonts w:ascii="Arial" w:hAnsi="Arial"/>
+          <w:bCs/>
+          <w:szCs w:val="22"/>
+        </w:rPr>
+      </w:pPr>
+    </w:p>
+    <w:p>
+      <w:pPr>
+        <w:spacing w:line="360" w:lineRule="auto"/>
+        <w:jc w:val="both"/>
+        <w:rPr>
+          <w:rFonts w:ascii="Arial" w:hAnsi="Arial"/>
+          <w:bCs/>
+          <w:szCs w:val="22"/>
+        </w:rPr>
+      </w:pPr>
+    </w:p>
+    <w:p>
+      <w:pPr>
+        <w:spacing w:line="360" w:lineRule="auto"/>
+        <w:jc w:val="both"/>
+        <w:rPr>
+          <w:rFonts w:ascii="Arial" w:hAnsi="Arial"/>
+          <w:bCs/>
+          <w:szCs w:val="22"/>
+        </w:rPr>
+      </w:pPr>
+    </w:p>
+    <w:p>
+      <w:pPr>
+        <w:spacing w:line="360" w:lineRule="auto"/>
+        <w:jc w:val="both"/>
+        <w:rPr>
+          <w:rFonts w:ascii="Arial" w:hAnsi="Arial"/>
+          <w:b/>
+          <w:sz w:val="28"/>
+        </w:rPr>
+      </w:pPr>
+      <w:r>
+        <w:rPr>
+          <w:rFonts w:ascii="Arial" w:hAnsi="Arial"/>
+          <w:b/>
+          <w:sz w:val="28"/>
+        </w:rPr>
+        <w:lastRenderedPageBreak/>
+        <w:t>5- METODOLOGIA</w:t>
+      </w:r>
+    </w:p>
+    <w:p>
+      <w:pPr>
+        <w:spacing w:line="360" w:lineRule="auto"/>
+        <w:jc w:val="both"/>
+        <w:rPr>
+          <w:rFonts w:ascii="Arial" w:hAnsi="Arial"/>
+          <w:bCs/>
+          <w:szCs w:val="22"/>
+        </w:rPr>
+      </w:pPr>
+      <w:r>
+        <w:rPr>
+          <w:rFonts w:ascii="Arial" w:hAnsi="Arial"/>
+          <w:bCs/>
+          <w:szCs w:val="22"/>
+        </w:rPr>
+        <w:tab/>
+        <w:t>Pesquisa feita através d</w:t>
+      </w:r>
+      <w:r>
+        <w:rPr>
+          <w:rFonts w:ascii="Arial" w:hAnsi="Arial"/>
+          <w:bCs/>
+          <w:szCs w:val="22"/>
+        </w:rPr>
+        <w:t>e</w:t>
+      </w:r>
+      <w:r>
+        <w:rPr>
+          <w:rFonts w:ascii="Arial" w:hAnsi="Arial"/>
+          <w:bCs/>
+          <w:szCs w:val="22"/>
+        </w:rPr>
+        <w:t xml:space="preserve"> caráter qualitativa, de natureza aplica com foco na solução do problema específico, buscando responder</w:t>
+      </w:r>
+      <w:r>
+        <w:rPr>
+          <w:rFonts w:ascii="Arial" w:hAnsi="Arial"/>
+          <w:bCs/>
+          <w:szCs w:val="22"/>
+        </w:rPr>
+        <w:t>,</w:t>
+      </w:r>
+      <w:r>
+        <w:rPr>
+          <w:rFonts w:ascii="Arial" w:hAnsi="Arial"/>
+          <w:bCs/>
+          <w:szCs w:val="22"/>
+        </w:rPr>
+        <w:t xml:space="preserve"> qual a </w:t>
+      </w:r>
+      <w:r>
+        <w:rPr>
+          <w:rFonts w:ascii="Arial" w:hAnsi="Arial"/>
+          <w:bCs/>
+          <w:szCs w:val="22"/>
+        </w:rPr>
+        <w:t>relevância</w:t>
+      </w:r>
+      <w:r>
+        <w:rPr>
+          <w:rFonts w:ascii="Arial" w:hAnsi="Arial"/>
+          <w:bCs/>
+          <w:szCs w:val="22"/>
+        </w:rPr>
+        <w:t xml:space="preserve"> na coleta de dados dos itens produzidos de forma automatizada nas linhas de produção de uma determinada fábrica?</w:t>
+      </w:r>
+    </w:p>
+    <w:p>
+      <w:pPr>
+        <w:spacing w:line="360" w:lineRule="auto"/>
+        <w:jc w:val="both"/>
+        <w:rPr>
+          <w:rFonts w:ascii="Arial" w:hAnsi="Arial"/>
+          <w:bCs/>
+          <w:szCs w:val="22"/>
+        </w:rPr>
+      </w:pPr>
+      <w:r>
+        <w:rPr>
+          <w:rFonts w:ascii="Arial" w:hAnsi="Arial"/>
+          <w:bCs/>
+          <w:szCs w:val="22"/>
+        </w:rPr>
+        <w:tab/>
+        <w:t>Foi analisado, artigos, monografias, dissertações e livros da área do conhecimento, buscando responder por pesquisa bibliográfica</w:t>
+      </w:r>
+      <w:r>
+        <w:rPr>
+          <w:rFonts w:ascii="Arial" w:hAnsi="Arial"/>
+          <w:bCs/>
+          <w:szCs w:val="22"/>
+        </w:rPr>
+        <w:t>, tais assuntos foram pesquisados com ênfase:</w:t>
+      </w:r>
+    </w:p>
+    <w:p>
+      <w:pPr>
+        <w:pStyle w:val="PargrafodaLista"/>
+        <w:numPr>
+          <w:ilvl w:val="0"/>
+          <w:numId w:val="16"/>
+        </w:numPr>
+        <w:spacing w:line="360" w:lineRule="auto"/>
+        <w:jc w:val="both"/>
+        <w:rPr>
+          <w:rFonts w:ascii="Arial" w:hAnsi="Arial"/>
+          <w:bCs/>
+          <w:szCs w:val="22"/>
+        </w:rPr>
+      </w:pPr>
+      <w:r>
+        <w:rPr>
+          <w:rFonts w:ascii="Arial" w:hAnsi="Arial"/>
+          <w:bCs/>
+          <w:szCs w:val="22"/>
+        </w:rPr>
+        <w:t>Sistema da Informação</w:t>
+      </w:r>
+    </w:p>
+    <w:p>
+      <w:pPr>
+        <w:pStyle w:val="PargrafodaLista"/>
+        <w:numPr>
+          <w:ilvl w:val="0"/>
+          <w:numId w:val="16"/>
+        </w:numPr>
+        <w:spacing w:line="360" w:lineRule="auto"/>
+        <w:jc w:val="both"/>
+        <w:rPr>
+          <w:rFonts w:ascii="Arial" w:hAnsi="Arial"/>
+          <w:bCs/>
+          <w:szCs w:val="22"/>
+        </w:rPr>
+      </w:pPr>
+      <w:r>
+        <w:rPr>
+          <w:rFonts w:ascii="Arial" w:hAnsi="Arial"/>
+          <w:bCs/>
+          <w:szCs w:val="22"/>
+        </w:rPr>
+        <w:t>Sistema MES (Manufacturing Execution System)</w:t>
+      </w:r>
+    </w:p>
+    <w:p>
+      <w:pPr>
+        <w:pStyle w:val="PargrafodaLista"/>
+        <w:numPr>
+          <w:ilvl w:val="0"/>
+          <w:numId w:val="16"/>
+        </w:numPr>
+        <w:spacing w:line="360" w:lineRule="auto"/>
+        <w:jc w:val="both"/>
+        <w:rPr>
+          <w:rFonts w:ascii="Arial" w:hAnsi="Arial"/>
+          <w:bCs/>
+          <w:szCs w:val="22"/>
+        </w:rPr>
+      </w:pPr>
+      <w:r>
+        <w:rPr>
+          <w:rFonts w:ascii="Arial" w:hAnsi="Arial"/>
+          <w:bCs/>
+          <w:szCs w:val="22"/>
+        </w:rPr>
+        <w:t>Planejamento e Controle da Produção</w:t>
+      </w:r>
     </w:p>
     <w:p>
       <w:pPr>
@@ -4730,7 +5098,6 @@
         </w:rPr>
         <w:t xml:space="preserve">L. </w:t>
       </w:r>
-      <w:proofErr w:type="spellStart"/>
       <w:r>
         <w:rPr>
           <w:rFonts w:ascii="Arial" w:hAnsi="Arial"/>
@@ -4738,129 +5105,8 @@
           <w:bCs/>
           <w:sz w:val="24"/>
         </w:rPr>
-        <w:t>Decision</w:t>
-      </w:r>
-      <w:proofErr w:type="spellEnd"/>
-      <w:r>
-        <w:rPr>
-          <w:rFonts w:ascii="Arial" w:hAnsi="Arial"/>
-          <w:b/>
-          <w:bCs/>
-          <w:sz w:val="24"/>
-        </w:rPr>
-        <w:t xml:space="preserve"> </w:t>
-      </w:r>
-      <w:proofErr w:type="spellStart"/>
-      <w:r>
-        <w:rPr>
-          <w:rFonts w:ascii="Arial" w:hAnsi="Arial"/>
-          <w:b/>
-          <w:bCs/>
-          <w:sz w:val="24"/>
-        </w:rPr>
-        <w:t>support</w:t>
-      </w:r>
-      <w:proofErr w:type="spellEnd"/>
-      <w:r>
-        <w:rPr>
-          <w:rFonts w:ascii="Arial" w:hAnsi="Arial"/>
-          <w:b/>
-          <w:bCs/>
-          <w:sz w:val="24"/>
-        </w:rPr>
-        <w:t xml:space="preserve"> systems: </w:t>
-      </w:r>
-      <w:proofErr w:type="spellStart"/>
-      <w:r>
-        <w:rPr>
-          <w:rFonts w:ascii="Arial" w:hAnsi="Arial"/>
-          <w:b/>
-          <w:bCs/>
-          <w:sz w:val="24"/>
-        </w:rPr>
-        <w:t>current</w:t>
-      </w:r>
-      <w:proofErr w:type="spellEnd"/>
-      <w:r>
-        <w:rPr>
-          <w:rFonts w:ascii="Arial" w:hAnsi="Arial"/>
-          <w:b/>
-          <w:bCs/>
-          <w:sz w:val="24"/>
-        </w:rPr>
-        <w:t xml:space="preserve"> </w:t>
-      </w:r>
-      <w:proofErr w:type="spellStart"/>
-      <w:r>
-        <w:rPr>
-          <w:rFonts w:ascii="Arial" w:hAnsi="Arial"/>
-          <w:b/>
-          <w:bCs/>
-          <w:sz w:val="24"/>
-        </w:rPr>
-        <w:t>practice</w:t>
-      </w:r>
-      <w:proofErr w:type="spellEnd"/>
-      <w:r>
-        <w:rPr>
-          <w:rFonts w:ascii="Arial" w:hAnsi="Arial"/>
-          <w:b/>
-          <w:bCs/>
-          <w:sz w:val="24"/>
-        </w:rPr>
-        <w:t xml:space="preserve"> </w:t>
-      </w:r>
-      <w:proofErr w:type="spellStart"/>
-      <w:r>
-        <w:rPr>
-          <w:rFonts w:ascii="Arial" w:hAnsi="Arial"/>
-          <w:b/>
-          <w:bCs/>
-          <w:sz w:val="24"/>
-        </w:rPr>
-        <w:t>and</w:t>
-      </w:r>
-      <w:proofErr w:type="spellEnd"/>
-      <w:r>
-        <w:rPr>
-          <w:rFonts w:ascii="Arial" w:hAnsi="Arial"/>
-          <w:b/>
-          <w:bCs/>
-          <w:sz w:val="24"/>
-        </w:rPr>
-        <w:t xml:space="preserve"> </w:t>
-      </w:r>
-      <w:proofErr w:type="spellStart"/>
-      <w:r>
-        <w:rPr>
-          <w:rFonts w:ascii="Arial" w:hAnsi="Arial"/>
-          <w:b/>
-          <w:bCs/>
-          <w:sz w:val="24"/>
-        </w:rPr>
-        <w:t>continuing</w:t>
-      </w:r>
-      <w:proofErr w:type="spellEnd"/>
-      <w:r>
-        <w:rPr>
-          <w:rFonts w:ascii="Arial" w:hAnsi="Arial"/>
-          <w:b/>
-          <w:bCs/>
-          <w:sz w:val="24"/>
-        </w:rPr>
-        <w:t xml:space="preserve"> </w:t>
-      </w:r>
-      <w:proofErr w:type="spellStart"/>
-      <w:r>
-        <w:rPr>
-          <w:rFonts w:ascii="Arial" w:hAnsi="Arial"/>
-          <w:b/>
-          <w:bCs/>
-          <w:sz w:val="24"/>
-        </w:rPr>
-        <w:t>challenges</w:t>
-      </w:r>
-      <w:proofErr w:type="spellEnd"/>
+        <w:t>Decision support systems: current practice and continuing challenges</w:t>
+      </w:r>
       <w:r>
         <w:rPr>
           <w:rFonts w:ascii="Arial" w:hAnsi="Arial"/>
@@ -4868,21 +5114,12 @@
         </w:rPr>
         <w:t xml:space="preserve">. </w:t>
       </w:r>
-      <w:proofErr w:type="spellStart"/>
-      <w:r>
-        <w:rPr>
-          <w:rFonts w:ascii="Arial" w:hAnsi="Arial"/>
-          <w:sz w:val="24"/>
-        </w:rPr>
-        <w:t>Addison</w:t>
-      </w:r>
-      <w:proofErr w:type="spellEnd"/>
-      <w:r>
-        <w:rPr>
-          <w:rFonts w:ascii="Arial" w:hAnsi="Arial"/>
-          <w:sz w:val="24"/>
-        </w:rPr>
-        <w:t>-Wesley, Londres, 1980.</w:t>
+      <w:r>
+        <w:rPr>
+          <w:rFonts w:ascii="Arial" w:hAnsi="Arial"/>
+          <w:sz w:val="24"/>
+        </w:rPr>
+        <w:t>Addison-Wesley, Londres, 1980.</w:t>
       </w:r>
     </w:p>
     <w:p>
@@ -5103,7 +5340,6 @@
         </w:rPr>
         <w:t xml:space="preserve">FORD, H. </w:t>
       </w:r>
-      <w:proofErr w:type="spellStart"/>
       <w:r>
         <w:rPr>
           <w:rFonts w:ascii="Arial" w:hAnsi="Arial"/>
@@ -5111,137 +5347,7 @@
           <w:bCs/>
           <w:sz w:val="24"/>
         </w:rPr>
-        <w:t>My</w:t>
-      </w:r>
-      <w:proofErr w:type="spellEnd"/>
-      <w:r>
-        <w:rPr>
-          <w:rFonts w:ascii="Arial" w:hAnsi="Arial"/>
-          <w:b/>
-          <w:bCs/>
-          <w:sz w:val="24"/>
-        </w:rPr>
-        <w:t xml:space="preserve"> </w:t>
-      </w:r>
-      <w:proofErr w:type="spellStart"/>
-      <w:r>
-        <w:rPr>
-          <w:rFonts w:ascii="Arial" w:hAnsi="Arial"/>
-          <w:b/>
-          <w:bCs/>
-          <w:sz w:val="24"/>
-        </w:rPr>
-        <w:t>life</w:t>
-      </w:r>
-      <w:proofErr w:type="spellEnd"/>
-      <w:r>
-        <w:rPr>
-          <w:rFonts w:ascii="Arial" w:hAnsi="Arial"/>
-          <w:b/>
-          <w:bCs/>
-          <w:sz w:val="24"/>
-        </w:rPr>
-        <w:t xml:space="preserve"> </w:t>
-      </w:r>
-      <w:proofErr w:type="spellStart"/>
-      <w:r>
-        <w:rPr>
-          <w:rFonts w:ascii="Arial" w:hAnsi="Arial"/>
-          <w:b/>
-          <w:bCs/>
-          <w:sz w:val="24"/>
-        </w:rPr>
-        <w:t>and</w:t>
-      </w:r>
-      <w:proofErr w:type="spellEnd"/>
-      <w:r>
-        <w:rPr>
-          <w:rFonts w:ascii="Arial" w:hAnsi="Arial"/>
-          <w:b/>
-          <w:bCs/>
-          <w:sz w:val="24"/>
-        </w:rPr>
-        <w:t xml:space="preserve"> </w:t>
-      </w:r>
-      <w:proofErr w:type="spellStart"/>
-      <w:r>
-        <w:rPr>
-          <w:rFonts w:ascii="Arial" w:hAnsi="Arial"/>
-          <w:b/>
-          <w:bCs/>
-          <w:sz w:val="24"/>
-        </w:rPr>
-        <w:t>work</w:t>
-      </w:r>
-      <w:proofErr w:type="spellEnd"/>
-      <w:r>
-        <w:rPr>
-          <w:rFonts w:ascii="Arial" w:hAnsi="Arial"/>
-          <w:b/>
-          <w:bCs/>
-          <w:sz w:val="24"/>
-        </w:rPr>
-        <w:t xml:space="preserve">: </w:t>
-      </w:r>
-      <w:proofErr w:type="spellStart"/>
-      <w:r>
-        <w:rPr>
-          <w:rFonts w:ascii="Arial" w:hAnsi="Arial"/>
-          <w:b/>
-          <w:bCs/>
-          <w:sz w:val="24"/>
-        </w:rPr>
-        <w:t>An</w:t>
-      </w:r>
-      <w:proofErr w:type="spellEnd"/>
-      <w:r>
-        <w:rPr>
-          <w:rFonts w:ascii="Arial" w:hAnsi="Arial"/>
-          <w:b/>
-          <w:bCs/>
-          <w:sz w:val="24"/>
-        </w:rPr>
-        <w:t xml:space="preserve"> </w:t>
-      </w:r>
-      <w:proofErr w:type="spellStart"/>
-      <w:r>
-        <w:rPr>
-          <w:rFonts w:ascii="Arial" w:hAnsi="Arial"/>
-          <w:b/>
-          <w:bCs/>
-          <w:sz w:val="24"/>
-        </w:rPr>
-        <w:t>autobiography</w:t>
-      </w:r>
-      <w:proofErr w:type="spellEnd"/>
-      <w:r>
-        <w:rPr>
-          <w:rFonts w:ascii="Arial" w:hAnsi="Arial"/>
-          <w:b/>
-          <w:bCs/>
-          <w:sz w:val="24"/>
-        </w:rPr>
-        <w:t xml:space="preserve"> </w:t>
-      </w:r>
-      <w:proofErr w:type="spellStart"/>
-      <w:r>
-        <w:rPr>
-          <w:rFonts w:ascii="Arial" w:hAnsi="Arial"/>
-          <w:b/>
-          <w:bCs/>
-          <w:sz w:val="24"/>
-        </w:rPr>
-        <w:t>of</w:t>
-      </w:r>
-      <w:proofErr w:type="spellEnd"/>
-      <w:r>
-        <w:rPr>
-          <w:rFonts w:ascii="Arial" w:hAnsi="Arial"/>
-          <w:b/>
-          <w:bCs/>
-          <w:sz w:val="24"/>
-        </w:rPr>
-        <w:t xml:space="preserve"> Henry Ford</w:t>
+        <w:t>My life and work: An autobiography of Henry Ford</w:t>
       </w:r>
       <w:r>
         <w:rPr>
@@ -5250,7 +5356,6 @@
         </w:rPr>
         <w:t xml:space="preserve">, </w:t>
       </w:r>
-      <w:proofErr w:type="spellStart"/>
       <w:r>
         <w:rPr>
           <w:rFonts w:ascii="Arial" w:hAnsi="Arial" w:cs="Arial"/>
@@ -5258,29 +5363,8 @@
           <w:sz w:val="24"/>
           <w:shd w:val="clear" w:color="auto" w:fill="FFFFFF"/>
         </w:rPr>
-        <w:t>Greenbook</w:t>
-      </w:r>
-      <w:proofErr w:type="spellEnd"/>
-      <w:r>
-        <w:rPr>
-          <w:rFonts w:ascii="Arial" w:hAnsi="Arial" w:cs="Arial"/>
-          <w:color w:val="0F1111"/>
-          <w:sz w:val="24"/>
-          <w:shd w:val="clear" w:color="auto" w:fill="FFFFFF"/>
-        </w:rPr>
-        <w:t xml:space="preserve"> </w:t>
-      </w:r>
-      <w:proofErr w:type="spellStart"/>
-      <w:r>
-        <w:rPr>
-          <w:rFonts w:ascii="Arial" w:hAnsi="Arial" w:cs="Arial"/>
-          <w:color w:val="0F1111"/>
-          <w:sz w:val="24"/>
-          <w:shd w:val="clear" w:color="auto" w:fill="FFFFFF"/>
-        </w:rPr>
-        <w:t>Publications</w:t>
-      </w:r>
-      <w:proofErr w:type="spellEnd"/>
+        <w:t>Greenbook Publications</w:t>
+      </w:r>
       <w:r>
         <w:rPr>
           <w:rFonts w:ascii="Arial" w:hAnsi="Arial" w:cs="Arial"/>
@@ -5387,7 +5471,6 @@
         </w:rPr>
         <w:t xml:space="preserve">LASI, H. et al. </w:t>
       </w:r>
-      <w:proofErr w:type="spellStart"/>
       <w:r>
         <w:rPr>
           <w:rFonts w:ascii="Arial" w:hAnsi="Arial"/>
@@ -5395,49 +5478,8 @@
           <w:bCs/>
           <w:sz w:val="24"/>
         </w:rPr>
-        <w:t>Industry</w:t>
-      </w:r>
-      <w:proofErr w:type="spellEnd"/>
-      <w:r>
-        <w:rPr>
-          <w:rFonts w:ascii="Arial" w:hAnsi="Arial"/>
-          <w:b/>
-          <w:bCs/>
-          <w:sz w:val="24"/>
-        </w:rPr>
-        <w:t xml:space="preserve"> 4.0. Business &amp; </w:t>
-      </w:r>
-      <w:proofErr w:type="spellStart"/>
-      <w:r>
-        <w:rPr>
-          <w:rFonts w:ascii="Arial" w:hAnsi="Arial"/>
-          <w:b/>
-          <w:bCs/>
-          <w:sz w:val="24"/>
-        </w:rPr>
-        <w:t>Information</w:t>
-      </w:r>
-      <w:proofErr w:type="spellEnd"/>
-      <w:r>
-        <w:rPr>
-          <w:rFonts w:ascii="Arial" w:hAnsi="Arial"/>
-          <w:b/>
-          <w:bCs/>
-          <w:sz w:val="24"/>
-        </w:rPr>
-        <w:t xml:space="preserve"> Systems </w:t>
-      </w:r>
-      <w:proofErr w:type="spellStart"/>
-      <w:r>
-        <w:rPr>
-          <w:rFonts w:ascii="Arial" w:hAnsi="Arial"/>
-          <w:b/>
-          <w:bCs/>
-          <w:sz w:val="24"/>
-        </w:rPr>
-        <w:t>Engineering</w:t>
-      </w:r>
-      <w:proofErr w:type="spellEnd"/>
+        <w:t>Industry 4.0. Business &amp; Information Systems Engineering</w:t>
+      </w:r>
       <w:r>
         <w:rPr>
           <w:rFonts w:ascii="Arial" w:hAnsi="Arial"/>
@@ -5479,23 +5521,7 @@
           <w:rFonts w:ascii="Arial" w:hAnsi="Arial"/>
           <w:sz w:val="24"/>
         </w:rPr>
-        <w:t xml:space="preserve">MESA </w:t>
-      </w:r>
-      <w:proofErr w:type="spellStart"/>
-      <w:r>
-        <w:rPr>
-          <w:rFonts w:ascii="Arial" w:hAnsi="Arial"/>
-          <w:sz w:val="24"/>
-        </w:rPr>
-        <w:t>International</w:t>
-      </w:r>
-      <w:proofErr w:type="spellEnd"/>
-      <w:r>
-        <w:rPr>
-          <w:rFonts w:ascii="Arial" w:hAnsi="Arial"/>
-          <w:sz w:val="24"/>
-        </w:rPr>
-        <w:t xml:space="preserve">. </w:t>
+        <w:t xml:space="preserve">MESA International. </w:t>
       </w:r>
       <w:r>
         <w:rPr>
@@ -5504,9 +5530,8 @@
           <w:bCs/>
           <w:sz w:val="24"/>
         </w:rPr>
-        <w:t xml:space="preserve">The </w:t>
-      </w:r>
-      <w:proofErr w:type="spellStart"/>
+        <w:t>The Benefits of M</w:t>
+      </w:r>
       <w:r>
         <w:rPr>
           <w:rFonts w:ascii="Arial" w:hAnsi="Arial"/>
@@ -5514,9 +5539,8 @@
           <w:bCs/>
           <w:sz w:val="24"/>
         </w:rPr>
-        <w:t>Benefits</w:t>
-      </w:r>
-      <w:proofErr w:type="spellEnd"/>
+        <w:t>E</w:t>
+      </w:r>
       <w:r>
         <w:rPr>
           <w:rFonts w:ascii="Arial" w:hAnsi="Arial"/>
@@ -5524,87 +5548,7 @@
           <w:bCs/>
           <w:sz w:val="24"/>
         </w:rPr>
-        <w:t xml:space="preserve"> </w:t>
-      </w:r>
-      <w:proofErr w:type="spellStart"/>
-      <w:r>
-        <w:rPr>
-          <w:rFonts w:ascii="Arial" w:hAnsi="Arial"/>
-          <w:b/>
-          <w:bCs/>
-          <w:sz w:val="24"/>
-        </w:rPr>
-        <w:t>of</w:t>
-      </w:r>
-      <w:proofErr w:type="spellEnd"/>
-      <w:r>
-        <w:rPr>
-          <w:rFonts w:ascii="Arial" w:hAnsi="Arial"/>
-          <w:b/>
-          <w:bCs/>
-          <w:sz w:val="24"/>
-        </w:rPr>
-        <w:t xml:space="preserve"> MÊS: A </w:t>
-      </w:r>
-      <w:proofErr w:type="spellStart"/>
-      <w:r>
-        <w:rPr>
-          <w:rFonts w:ascii="Arial" w:hAnsi="Arial"/>
-          <w:b/>
-          <w:bCs/>
-          <w:sz w:val="24"/>
-        </w:rPr>
-        <w:t>Report</w:t>
-      </w:r>
-      <w:proofErr w:type="spellEnd"/>
-      <w:r>
-        <w:rPr>
-          <w:rFonts w:ascii="Arial" w:hAnsi="Arial"/>
-          <w:b/>
-          <w:bCs/>
-          <w:sz w:val="24"/>
-        </w:rPr>
-        <w:t xml:space="preserve"> </w:t>
-      </w:r>
-      <w:proofErr w:type="spellStart"/>
-      <w:r>
-        <w:rPr>
-          <w:rFonts w:ascii="Arial" w:hAnsi="Arial"/>
-          <w:b/>
-          <w:bCs/>
-          <w:sz w:val="24"/>
-        </w:rPr>
-        <w:t>from</w:t>
-      </w:r>
-      <w:proofErr w:type="spellEnd"/>
-      <w:r>
-        <w:rPr>
-          <w:rFonts w:ascii="Arial" w:hAnsi="Arial"/>
-          <w:b/>
-          <w:bCs/>
-          <w:sz w:val="24"/>
-        </w:rPr>
-        <w:t xml:space="preserve"> </w:t>
-      </w:r>
-      <w:proofErr w:type="spellStart"/>
-      <w:r>
-        <w:rPr>
-          <w:rFonts w:ascii="Arial" w:hAnsi="Arial"/>
-          <w:b/>
-          <w:bCs/>
-          <w:sz w:val="24"/>
-        </w:rPr>
-        <w:t>the</w:t>
-      </w:r>
-      <w:proofErr w:type="spellEnd"/>
-      <w:r>
-        <w:rPr>
-          <w:rFonts w:ascii="Arial" w:hAnsi="Arial"/>
-          <w:b/>
-          <w:bCs/>
-          <w:sz w:val="24"/>
-        </w:rPr>
-        <w:t xml:space="preserve"> Field</w:t>
+        <w:t>S: A Report from the Field</w:t>
       </w:r>
       <w:r>
         <w:rPr>
@@ -5628,23 +5572,7 @@
           <w:rFonts w:ascii="Arial" w:hAnsi="Arial"/>
           <w:sz w:val="24"/>
         </w:rPr>
-        <w:t xml:space="preserve">Enterprise Systems </w:t>
-      </w:r>
-      <w:proofErr w:type="spellStart"/>
-      <w:r>
-        <w:rPr>
-          <w:rFonts w:ascii="Arial" w:hAnsi="Arial"/>
-          <w:sz w:val="24"/>
-        </w:rPr>
-        <w:t>Association</w:t>
-      </w:r>
-      <w:proofErr w:type="spellEnd"/>
-      <w:r>
-        <w:rPr>
-          <w:rFonts w:ascii="Arial" w:hAnsi="Arial"/>
-          <w:sz w:val="24"/>
-        </w:rPr>
-        <w:t>, Chandler, Arizona., 1997.</w:t>
+        <w:t>Enterprise Systems Association, Chandler, Arizona., 1997.</w:t>
       </w:r>
     </w:p>
     <w:p>
@@ -5893,7 +5821,6 @@
         </w:rPr>
         <w:t xml:space="preserve">PORTER, M. E. </w:t>
       </w:r>
-      <w:proofErr w:type="spellStart"/>
       <w:r>
         <w:rPr>
           <w:rFonts w:ascii="Arial" w:hAnsi="Arial"/>
@@ -5901,57 +5828,7 @@
           <w:bCs/>
           <w:sz w:val="24"/>
         </w:rPr>
-        <w:t>Strategy</w:t>
-      </w:r>
-      <w:proofErr w:type="spellEnd"/>
-      <w:r>
-        <w:rPr>
-          <w:rFonts w:ascii="Arial" w:hAnsi="Arial"/>
-          <w:b/>
-          <w:bCs/>
-          <w:sz w:val="24"/>
-        </w:rPr>
-        <w:t xml:space="preserve"> </w:t>
-      </w:r>
-      <w:proofErr w:type="spellStart"/>
-      <w:r>
-        <w:rPr>
-          <w:rFonts w:ascii="Arial" w:hAnsi="Arial"/>
-          <w:b/>
-          <w:bCs/>
-          <w:sz w:val="24"/>
-        </w:rPr>
-        <w:t>and</w:t>
-      </w:r>
-      <w:proofErr w:type="spellEnd"/>
-      <w:r>
-        <w:rPr>
-          <w:rFonts w:ascii="Arial" w:hAnsi="Arial"/>
-          <w:b/>
-          <w:bCs/>
-          <w:sz w:val="24"/>
-        </w:rPr>
-        <w:t xml:space="preserve"> </w:t>
-      </w:r>
-      <w:proofErr w:type="spellStart"/>
-      <w:r>
-        <w:rPr>
-          <w:rFonts w:ascii="Arial" w:hAnsi="Arial"/>
-          <w:b/>
-          <w:bCs/>
-          <w:sz w:val="24"/>
-        </w:rPr>
-        <w:t>the</w:t>
-      </w:r>
-      <w:proofErr w:type="spellEnd"/>
-      <w:r>
-        <w:rPr>
-          <w:rFonts w:ascii="Arial" w:hAnsi="Arial"/>
-          <w:b/>
-          <w:bCs/>
-          <w:sz w:val="24"/>
-        </w:rPr>
-        <w:t xml:space="preserve"> internet</w:t>
+        <w:t>Strategy and the internet</w:t>
       </w:r>
       <w:r>
         <w:rPr>
@@ -6821,6 +6698,119 @@
     </w:lvl>
   </w:abstractNum>
   <w:abstractNum w:abstractNumId="6" w15:restartNumberingAfterBreak="0">
+    <w:nsid w:val="2CE17B6D"/>
+    <w:multiLevelType w:val="hybridMultilevel"/>
+    <w:tmpl w:val="A5DC7D8C"/>
+    <w:lvl w:ilvl="0" w:tplc="04160001">
+      <w:start w:val="1"/>
+      <w:numFmt w:val="bullet"/>
+      <w:lvlText w:val=""/>
+      <w:lvlJc w:val="left"/>
+      <w:pPr>
+        <w:ind w:left="720" w:hanging="360"/>
+      </w:pPr>
+      <w:rPr>
+        <w:rFonts w:ascii="Symbol" w:hAnsi="Symbol" w:hint="default"/>
+      </w:rPr>
+    </w:lvl>
+    <w:lvl w:ilvl="1" w:tplc="04160003" w:tentative="1">
+      <w:start w:val="1"/>
+      <w:numFmt w:val="bullet"/>
+      <w:lvlText w:val="o"/>
+      <w:lvlJc w:val="left"/>
+      <w:pPr>
+        <w:ind w:left="1440" w:hanging="360"/>
+      </w:pPr>
+      <w:rPr>
+        <w:rFonts w:ascii="Courier New" w:hAnsi="Courier New" w:cs="Courier New" w:hint="default"/>
+      </w:rPr>
+    </w:lvl>
+    <w:lvl w:ilvl="2" w:tplc="04160005" w:tentative="1">
+      <w:start w:val="1"/>
+      <w:numFmt w:val="bullet"/>
+      <w:lvlText w:val=""/>
+      <w:lvlJc w:val="left"/>
+      <w:pPr>
+        <w:ind w:left="2160" w:hanging="360"/>
+      </w:pPr>
+      <w:rPr>
+        <w:rFonts w:ascii="Wingdings" w:hAnsi="Wingdings" w:hint="default"/>
+      </w:rPr>
+    </w:lvl>
+    <w:lvl w:ilvl="3" w:tplc="04160001" w:tentative="1">
+      <w:start w:val="1"/>
+      <w:numFmt w:val="bullet"/>
+      <w:lvlText w:val=""/>
+      <w:lvlJc w:val="left"/>
+      <w:pPr>
+        <w:ind w:left="2880" w:hanging="360"/>
+      </w:pPr>
+      <w:rPr>
+        <w:rFonts w:ascii="Symbol" w:hAnsi="Symbol" w:hint="default"/>
+      </w:rPr>
+    </w:lvl>
+    <w:lvl w:ilvl="4" w:tplc="04160003" w:tentative="1">
+      <w:start w:val="1"/>
+      <w:numFmt w:val="bullet"/>
+      <w:lvlText w:val="o"/>
+      <w:lvlJc w:val="left"/>
+      <w:pPr>
+        <w:ind w:left="3600" w:hanging="360"/>
+      </w:pPr>
+      <w:rPr>
+        <w:rFonts w:ascii="Courier New" w:hAnsi="Courier New" w:cs="Courier New" w:hint="default"/>
+      </w:rPr>
+    </w:lvl>
+    <w:lvl w:ilvl="5" w:tplc="04160005" w:tentative="1">
+      <w:start w:val="1"/>
+      <w:numFmt w:val="bullet"/>
+      <w:lvlText w:val=""/>
+      <w:lvlJc w:val="left"/>
+      <w:pPr>
+        <w:ind w:left="4320" w:hanging="360"/>
+      </w:pPr>
+      <w:rPr>
+        <w:rFonts w:ascii="Wingdings" w:hAnsi="Wingdings" w:hint="default"/>
+      </w:rPr>
+    </w:lvl>
+    <w:lvl w:ilvl="6" w:tplc="04160001" w:tentative="1">
+      <w:start w:val="1"/>
+      <w:numFmt w:val="bullet"/>
+      <w:lvlText w:val=""/>
+      <w:lvlJc w:val="left"/>
+      <w:pPr>
+        <w:ind w:left="5040" w:hanging="360"/>
+      </w:pPr>
+      <w:rPr>
+        <w:rFonts w:ascii="Symbol" w:hAnsi="Symbol" w:hint="default"/>
+      </w:rPr>
+    </w:lvl>
+    <w:lvl w:ilvl="7" w:tplc="04160003" w:tentative="1">
+      <w:start w:val="1"/>
+      <w:numFmt w:val="bullet"/>
+      <w:lvlText w:val="o"/>
+      <w:lvlJc w:val="left"/>
+      <w:pPr>
+        <w:ind w:left="5760" w:hanging="360"/>
+      </w:pPr>
+      <w:rPr>
+        <w:rFonts w:ascii="Courier New" w:hAnsi="Courier New" w:cs="Courier New" w:hint="default"/>
+      </w:rPr>
+    </w:lvl>
+    <w:lvl w:ilvl="8" w:tplc="04160005" w:tentative="1">
+      <w:start w:val="1"/>
+      <w:numFmt w:val="bullet"/>
+      <w:lvlText w:val=""/>
+      <w:lvlJc w:val="left"/>
+      <w:pPr>
+        <w:ind w:left="6480" w:hanging="360"/>
+      </w:pPr>
+      <w:rPr>
+        <w:rFonts w:ascii="Wingdings" w:hAnsi="Wingdings" w:hint="default"/>
+      </w:rPr>
+    </w:lvl>
+  </w:abstractNum>
+  <w:abstractNum w:abstractNumId="7" w15:restartNumberingAfterBreak="0">
     <w:nsid w:val="2FBA25E5"/>
     <w:multiLevelType w:val="hybridMultilevel"/>
     <w:tmpl w:val="CAAA781C"/>
@@ -6909,7 +6899,7 @@
       </w:pPr>
     </w:lvl>
   </w:abstractNum>
-  <w:abstractNum w:abstractNumId="7" w15:restartNumberingAfterBreak="0">
+  <w:abstractNum w:abstractNumId="8" w15:restartNumberingAfterBreak="0">
     <w:nsid w:val="32D556CD"/>
     <w:multiLevelType w:val="hybridMultilevel"/>
     <w:tmpl w:val="5B2C0ED2"/>
@@ -7049,7 +7039,7 @@
       </w:rPr>
     </w:lvl>
   </w:abstractNum>
-  <w:abstractNum w:abstractNumId="8" w15:restartNumberingAfterBreak="0">
+  <w:abstractNum w:abstractNumId="9" w15:restartNumberingAfterBreak="0">
     <w:nsid w:val="3B393CFC"/>
     <w:multiLevelType w:val="singleLevel"/>
     <w:tmpl w:val="04160001"/>
@@ -7069,7 +7059,7 @@
       </w:rPr>
     </w:lvl>
   </w:abstractNum>
-  <w:abstractNum w:abstractNumId="9" w15:restartNumberingAfterBreak="0">
+  <w:abstractNum w:abstractNumId="10" w15:restartNumberingAfterBreak="0">
     <w:nsid w:val="46283B4C"/>
     <w:multiLevelType w:val="hybridMultilevel"/>
     <w:tmpl w:val="42D664EA"/>
@@ -7209,7 +7199,7 @@
       </w:rPr>
     </w:lvl>
   </w:abstractNum>
-  <w:abstractNum w:abstractNumId="10" w15:restartNumberingAfterBreak="0">
+  <w:abstractNum w:abstractNumId="11" w15:restartNumberingAfterBreak="0">
     <w:nsid w:val="4C8D7B1E"/>
     <w:multiLevelType w:val="hybridMultilevel"/>
     <w:tmpl w:val="380EFDCA"/>
@@ -7322,7 +7312,7 @@
       </w:pPr>
     </w:lvl>
   </w:abstractNum>
-  <w:abstractNum w:abstractNumId="11" w15:restartNumberingAfterBreak="0">
+  <w:abstractNum w:abstractNumId="12" w15:restartNumberingAfterBreak="0">
     <w:nsid w:val="55A85946"/>
     <w:multiLevelType w:val="hybridMultilevel"/>
     <w:tmpl w:val="5890ED3A"/>
@@ -7462,7 +7452,7 @@
       </w:rPr>
     </w:lvl>
   </w:abstractNum>
-  <w:abstractNum w:abstractNumId="12" w15:restartNumberingAfterBreak="0">
+  <w:abstractNum w:abstractNumId="13" w15:restartNumberingAfterBreak="0">
     <w:nsid w:val="5BCC5FE8"/>
     <w:multiLevelType w:val="hybridMultilevel"/>
     <w:tmpl w:val="281E79CA"/>
@@ -7551,7 +7541,7 @@
       </w:pPr>
     </w:lvl>
   </w:abstractNum>
-  <w:abstractNum w:abstractNumId="13" w15:restartNumberingAfterBreak="0">
+  <w:abstractNum w:abstractNumId="14" w15:restartNumberingAfterBreak="0">
     <w:nsid w:val="749008C8"/>
     <w:multiLevelType w:val="hybridMultilevel"/>
     <w:tmpl w:val="1B340572"/>
@@ -7640,7 +7630,7 @@
       </w:pPr>
     </w:lvl>
   </w:abstractNum>
-  <w:abstractNum w:abstractNumId="14" w15:restartNumberingAfterBreak="0">
+  <w:abstractNum w:abstractNumId="15" w15:restartNumberingAfterBreak="0">
     <w:nsid w:val="7920035C"/>
     <w:multiLevelType w:val="hybridMultilevel"/>
     <w:tmpl w:val="231C3AC6"/>
@@ -7781,22 +7771,22 @@
     </w:lvl>
   </w:abstractNum>
   <w:num w:numId="1">
-    <w:abstractNumId w:val="11"/>
+    <w:abstractNumId w:val="12"/>
   </w:num>
   <w:num w:numId="2">
-    <w:abstractNumId w:val="9"/>
+    <w:abstractNumId w:val="10"/>
   </w:num>
   <w:num w:numId="3">
-    <w:abstractNumId w:val="7"/>
+    <w:abstractNumId w:val="8"/>
   </w:num>
   <w:num w:numId="4">
-    <w:abstractNumId w:val="14"/>
+    <w:abstractNumId w:val="15"/>
   </w:num>
   <w:num w:numId="5">
     <w:abstractNumId w:val="5"/>
   </w:num>
   <w:num w:numId="6">
-    <w:abstractNumId w:val="10"/>
+    <w:abstractNumId w:val="11"/>
     <w:lvlOverride w:ilvl="0">
       <w:startOverride w:val="1"/>
     </w:lvlOverride>
@@ -7829,13 +7819,13 @@
     <w:abstractNumId w:val="0"/>
   </w:num>
   <w:num w:numId="8">
-    <w:abstractNumId w:val="8"/>
+    <w:abstractNumId w:val="9"/>
   </w:num>
   <w:num w:numId="9">
     <w:abstractNumId w:val="1"/>
   </w:num>
   <w:num w:numId="10">
-    <w:abstractNumId w:val="13"/>
+    <w:abstractNumId w:val="14"/>
   </w:num>
   <w:num w:numId="11">
     <w:abstractNumId w:val="2"/>
@@ -7844,13 +7834,16 @@
     <w:abstractNumId w:val="3"/>
   </w:num>
   <w:num w:numId="13">
-    <w:abstractNumId w:val="12"/>
+    <w:abstractNumId w:val="13"/>
   </w:num>
   <w:num w:numId="14">
-    <w:abstractNumId w:val="6"/>
+    <w:abstractNumId w:val="7"/>
   </w:num>
   <w:num w:numId="15">
     <w:abstractNumId w:val="4"/>
+  </w:num>
+  <w:num w:numId="16">
+    <w:abstractNumId w:val="6"/>
   </w:num>
 </w:numbering>
 </file>

</xml_diff>

<commit_message>
conclusão do pre projeto
</commit_message>
<xml_diff>
--- a/PESQUISA-MES.docx
+++ b/PESQUISA-MES.docx
@@ -432,16 +432,14 @@
         <w:t>2021</w:t>
       </w:r>
     </w:p>
-    <w:p>
-      <w:pPr>
-        <w:spacing w:line="480" w:lineRule="auto"/>
-        <w:rPr>
-          <w:rFonts w:ascii="Arial" w:hAnsi="Arial"/>
-        </w:rPr>
-      </w:pPr>
-    </w:p>
     <w:sdt>
       <w:sdtPr>
+        <w:rPr>
+          <w:rFonts w:ascii="Times New Roman" w:eastAsia="Times New Roman" w:hAnsi="Times New Roman" w:cs="Times New Roman"/>
+          <w:color w:val="auto"/>
+          <w:sz w:val="24"/>
+          <w:szCs w:val="24"/>
+        </w:rPr>
         <w:id w:val="-765452502"/>
         <w:docPartObj>
           <w:docPartGallery w:val="Table of Contents"/>
@@ -450,12 +448,8 @@
       </w:sdtPr>
       <w:sdtEndPr>
         <w:rPr>
-          <w:rFonts w:ascii="Times New Roman" w:eastAsia="Times New Roman" w:hAnsi="Times New Roman" w:cs="Times New Roman"/>
           <w:b/>
           <w:bCs/>
-          <w:color w:val="auto"/>
-          <w:sz w:val="24"/>
-          <w:szCs w:val="24"/>
         </w:rPr>
       </w:sdtEndPr>
       <w:sdtContent>
@@ -2022,7 +2016,19 @@
           <w:rFonts w:ascii="Arial" w:hAnsi="Arial"/>
         </w:rPr>
         <w:lastRenderedPageBreak/>
-        <w:t>assim, como os SI (Sistemas da informação) podem melhorar a veracidade dos apontamentos de produção feitos diretamente no chão de fábrica.</w:t>
+        <w:t>assim, como os SI (Sistemas da informação) podem melhorar a veracidade dos apontamentos de produção feitos diretamente no chão de fábrica</w:t>
+      </w:r>
+      <w:r>
+        <w:rPr>
+          <w:rFonts w:ascii="Arial" w:hAnsi="Arial"/>
+        </w:rPr>
+        <w:t>, evitando equívocos nos valores reportados ao ERP da empresa, garantido um planejamento adequado</w:t>
+      </w:r>
+      <w:r>
+        <w:rPr>
+          <w:rFonts w:ascii="Arial" w:hAnsi="Arial"/>
+        </w:rPr>
+        <w:t>.</w:t>
       </w:r>
     </w:p>
     <w:p>
@@ -2098,6 +2104,7 @@
     <w:p>
       <w:pPr>
         <w:pStyle w:val="Ttulo1"/>
+        <w:spacing w:line="360" w:lineRule="auto"/>
       </w:pPr>
       <w:bookmarkStart w:id="2" w:name="_Toc89858703"/>
       <w:bookmarkStart w:id="3" w:name="_Toc89863177"/>
@@ -2171,7 +2178,19 @@
         <w:rPr>
           <w:rFonts w:ascii="Arial" w:hAnsi="Arial"/>
         </w:rPr>
-        <w:t>Evidenciar a necessidade de melhoria no processo de captação das informações dos valores de itens produzidos por diversas linhas de produção, executando através da automação sensorial e de software que monitora de forma real-time toda a linha, armazenando os dados para desta forma, transforma as informações de maneira automática e confiável.</w:t>
+        <w:t>Evidenciar a necessidade de melhoria no processo de captação das informações dos valores de itens produzidos por diversas linhas de produção, executando através da automação sensorial e de software que monitora de forma real-time toda a linha</w:t>
+      </w:r>
+      <w:r>
+        <w:rPr>
+          <w:rFonts w:ascii="Arial" w:hAnsi="Arial"/>
+        </w:rPr>
+        <w:t xml:space="preserve"> de produção</w:t>
+      </w:r>
+      <w:r>
+        <w:rPr>
+          <w:rFonts w:ascii="Arial" w:hAnsi="Arial"/>
+        </w:rPr>
+        <w:t>, armazenando os dados para desta forma, transforma as informações de maneira automática e confiável.</w:t>
       </w:r>
     </w:p>
     <w:p>
@@ -2199,6 +2218,7 @@
     <w:p>
       <w:pPr>
         <w:pStyle w:val="Ttulo2"/>
+        <w:spacing w:line="360" w:lineRule="auto"/>
         <w:jc w:val="left"/>
         <w:rPr>
           <w:rFonts w:ascii="Arial" w:hAnsi="Arial"/>
@@ -2533,14 +2553,10 @@
         <w:jc w:val="both"/>
         <w:rPr>
           <w:rFonts w:ascii="Arial" w:hAnsi="Arial"/>
-        </w:rPr>
-      </w:pPr>
-      <w:r>
-        <w:rPr>
-          <w:rFonts w:ascii="Arial" w:hAnsi="Arial"/>
-        </w:rPr>
-        <w:tab/>
-      </w:r>
+          <w:sz w:val="20"/>
+          <w:szCs w:val="20"/>
+        </w:rPr>
+      </w:pPr>
     </w:p>
     <w:p>
       <w:pPr>
@@ -2604,7 +2620,19 @@
         <w:rPr>
           <w:rFonts w:ascii="Arial" w:hAnsi="Arial"/>
         </w:rPr>
-        <w:t xml:space="preserve">limitar todo o processo de captação dos valores produzidos de forma escrita ou verbal evidência uma maior probabilidade de ocorrências de erros como, preenchimento dos gabaritos de produção de forma que não se compreenda a </w:t>
+        <w:t>limitar todo o processo de captação dos valores produzidos de forma escrita ou verbal evid</w:t>
+      </w:r>
+      <w:r>
+        <w:rPr>
+          <w:rFonts w:ascii="Arial" w:hAnsi="Arial"/>
+        </w:rPr>
+        <w:t>e</w:t>
+      </w:r>
+      <w:r>
+        <w:rPr>
+          <w:rFonts w:ascii="Arial" w:hAnsi="Arial"/>
+        </w:rPr>
+        <w:t xml:space="preserve">ncia uma maior probabilidade de ocorrências de erros como, preenchimento dos gabaritos de produção de forma que não se compreenda a </w:t>
       </w:r>
       <w:r>
         <w:rPr>
@@ -2726,7 +2754,24 @@
     </w:p>
     <w:p>
       <w:pPr>
+        <w:spacing w:line="360" w:lineRule="auto"/>
+        <w:jc w:val="both"/>
+        <w:rPr>
+          <w:rFonts w:ascii="Arial" w:hAnsi="Arial"/>
+        </w:rPr>
+      </w:pPr>
+      <w:r>
+        <w:rPr>
+          <w:rFonts w:ascii="Arial" w:hAnsi="Arial"/>
+        </w:rPr>
+        <w:tab/>
+        <w:t>Portanto, esse estudo poderá cooperar nos avanços das descobertas tecnológicas voltadas para o setor industrial do nosso país, assim como, colaborar para a academia evidenciando a distinção ou coerência entre outros autores que abordaram o mesmo assunto nos seus estudos.</w:t>
+      </w:r>
+    </w:p>
+    <w:p>
+      <w:pPr>
         <w:pStyle w:val="Ttulo1"/>
+        <w:spacing w:line="360" w:lineRule="auto"/>
       </w:pPr>
       <w:r>
         <w:br w:type="page"/>
@@ -2759,6 +2804,7 @@
     <w:p>
       <w:pPr>
         <w:pStyle w:val="Ttulo2"/>
+        <w:spacing w:line="360" w:lineRule="auto"/>
         <w:jc w:val="left"/>
         <w:rPr>
           <w:rFonts w:ascii="Arial" w:hAnsi="Arial"/>
@@ -2807,7 +2853,7 @@
     </w:p>
     <w:p>
       <w:pPr>
-        <w:spacing w:line="276" w:lineRule="auto"/>
+        <w:spacing w:line="360" w:lineRule="auto"/>
         <w:ind w:firstLine="708"/>
         <w:jc w:val="both"/>
         <w:rPr>
@@ -2827,7 +2873,7 @@
     </w:p>
     <w:p>
       <w:pPr>
-        <w:spacing w:line="276" w:lineRule="auto"/>
+        <w:spacing w:line="360" w:lineRule="auto"/>
         <w:ind w:firstLine="708"/>
         <w:jc w:val="both"/>
         <w:rPr>
@@ -2863,7 +2909,7 @@
     </w:p>
     <w:p>
       <w:pPr>
-        <w:spacing w:line="276" w:lineRule="auto"/>
+        <w:spacing w:line="360" w:lineRule="auto"/>
         <w:ind w:firstLine="708"/>
         <w:jc w:val="both"/>
         <w:rPr>
@@ -2899,7 +2945,7 @@
     </w:p>
     <w:p>
       <w:pPr>
-        <w:spacing w:line="276" w:lineRule="auto"/>
+        <w:spacing w:line="360" w:lineRule="auto"/>
         <w:jc w:val="both"/>
         <w:rPr>
           <w:rFonts w:ascii="Arial" w:hAnsi="Arial"/>
@@ -2965,7 +3011,7 @@
     </w:p>
     <w:p>
       <w:pPr>
-        <w:spacing w:line="276" w:lineRule="auto"/>
+        <w:spacing w:line="360" w:lineRule="auto"/>
         <w:jc w:val="both"/>
         <w:rPr>
           <w:rFonts w:ascii="Arial" w:hAnsi="Arial"/>
@@ -3145,7 +3191,7 @@
     </w:p>
     <w:p>
       <w:pPr>
-        <w:spacing w:line="276" w:lineRule="auto"/>
+        <w:spacing w:line="360" w:lineRule="auto"/>
         <w:jc w:val="both"/>
         <w:rPr>
           <w:rFonts w:ascii="Arial" w:hAnsi="Arial"/>
@@ -3215,7 +3261,7 @@
           <w:color w:val="000000" w:themeColor="text1"/>
           <w:szCs w:val="22"/>
         </w:rPr>
-        <w:t>, onde a produtividade é calculada em larga escala, de suma importância e vitalidade para o setor</w:t>
+        <w:t xml:space="preserve">, onde a </w:t>
       </w:r>
       <w:r>
         <w:rPr>
@@ -3224,6 +3270,16 @@
           <w:color w:val="000000" w:themeColor="text1"/>
           <w:szCs w:val="22"/>
         </w:rPr>
+        <w:lastRenderedPageBreak/>
+        <w:t>produtividade é calculada em larga escala, de suma importância e vitalidade para o setor</w:t>
+      </w:r>
+      <w:r>
+        <w:rPr>
+          <w:rFonts w:ascii="Arial" w:hAnsi="Arial"/>
+          <w:bCs/>
+          <w:color w:val="000000" w:themeColor="text1"/>
+          <w:szCs w:val="22"/>
+        </w:rPr>
         <w:t>.</w:t>
       </w:r>
       <w:r>
@@ -3238,60 +3294,36 @@
     </w:p>
     <w:p>
       <w:pPr>
-        <w:spacing w:line="480" w:lineRule="auto"/>
+        <w:spacing w:line="360" w:lineRule="auto"/>
         <w:jc w:val="both"/>
         <w:rPr>
           <w:rFonts w:ascii="Arial" w:hAnsi="Arial"/>
+          <w:bCs/>
+          <w:color w:val="000000" w:themeColor="text1"/>
+          <w:szCs w:val="22"/>
+        </w:rPr>
+      </w:pPr>
+    </w:p>
+    <w:p>
+      <w:pPr>
+        <w:pStyle w:val="Ttulo2"/>
+        <w:spacing w:line="360" w:lineRule="auto"/>
+        <w:jc w:val="left"/>
+        <w:rPr>
+          <w:rFonts w:ascii="Arial" w:hAnsi="Arial"/>
           <w:b/>
-          <w:color w:val="FF0000"/>
-          <w:sz w:val="28"/>
-        </w:rPr>
-      </w:pPr>
-    </w:p>
-    <w:p>
-      <w:pPr>
-        <w:spacing w:line="480" w:lineRule="auto"/>
-        <w:jc w:val="both"/>
+          <w:sz w:val="24"/>
+          <w:szCs w:val="22"/>
+        </w:rPr>
+      </w:pPr>
+      <w:bookmarkStart w:id="9" w:name="_Toc89863183"/>
+      <w:r>
         <w:rPr>
           <w:rFonts w:ascii="Arial" w:hAnsi="Arial"/>
           <w:b/>
-          <w:color w:val="FF0000"/>
-          <w:sz w:val="28"/>
-        </w:rPr>
-      </w:pPr>
-    </w:p>
-    <w:p>
-      <w:pPr>
-        <w:spacing w:line="480" w:lineRule="auto"/>
-        <w:jc w:val="both"/>
-        <w:rPr>
-          <w:rFonts w:ascii="Arial" w:hAnsi="Arial"/>
-          <w:b/>
-          <w:color w:val="FF0000"/>
-          <w:sz w:val="28"/>
-        </w:rPr>
-      </w:pPr>
-    </w:p>
-    <w:p>
-      <w:pPr>
-        <w:pStyle w:val="Ttulo2"/>
-        <w:jc w:val="left"/>
-        <w:rPr>
-          <w:rFonts w:ascii="Arial" w:hAnsi="Arial"/>
-          <w:b/>
-          <w:sz w:val="24"/>
-          <w:szCs w:val="22"/>
-        </w:rPr>
-      </w:pPr>
-      <w:bookmarkStart w:id="9" w:name="_Toc89863183"/>
-      <w:r>
-        <w:rPr>
-          <w:rFonts w:ascii="Arial" w:hAnsi="Arial"/>
-          <w:b/>
-          <w:sz w:val="24"/>
-          <w:szCs w:val="22"/>
-        </w:rPr>
-        <w:lastRenderedPageBreak/>
+          <w:sz w:val="24"/>
+          <w:szCs w:val="22"/>
+        </w:rPr>
         <w:t>4.2 Produção</w:t>
       </w:r>
       <w:bookmarkEnd w:id="9"/>
@@ -3343,7 +3375,39 @@
           <w:bCs/>
           <w:szCs w:val="22"/>
         </w:rPr>
-        <w:t>se dava de maneira majoritária por artesões, pessoas com capacidades especificas</w:t>
+        <w:t>se dava de maneira majoritária por artes</w:t>
+      </w:r>
+      <w:r>
+        <w:rPr>
+          <w:rFonts w:ascii="Arial" w:hAnsi="Arial" w:cs="Arial"/>
+          <w:bCs/>
+          <w:szCs w:val="22"/>
+        </w:rPr>
+        <w:t>ãos</w:t>
+      </w:r>
+      <w:r>
+        <w:rPr>
+          <w:rFonts w:ascii="Arial" w:hAnsi="Arial" w:cs="Arial"/>
+          <w:bCs/>
+          <w:szCs w:val="22"/>
+        </w:rPr>
+        <w:t>, pessoas com capacidades espec</w:t>
+      </w:r>
+      <w:r>
+        <w:rPr>
+          <w:rFonts w:ascii="Arial" w:hAnsi="Arial" w:cs="Arial"/>
+          <w:bCs/>
+          <w:szCs w:val="22"/>
+        </w:rPr>
+        <w:t>í</w:t>
+      </w:r>
+      <w:r>
+        <w:rPr>
+          <w:rFonts w:ascii="Arial" w:hAnsi="Arial" w:cs="Arial"/>
+          <w:bCs/>
+          <w:szCs w:val="22"/>
+        </w:rPr>
+        <w:t>ficas</w:t>
       </w:r>
       <w:r>
         <w:rPr>
@@ -3412,7 +3476,23 @@
           <w:bCs/>
           <w:szCs w:val="22"/>
         </w:rPr>
-        <w:t>os assalariados surgiram e com o passar dos anos foram substituindo os artesões, mostrando a força do capitalismo</w:t>
+        <w:t xml:space="preserve">os assalariados surgiram e com o passar dos anos foram substituindo os </w:t>
+      </w:r>
+      <w:r>
+        <w:rPr>
+          <w:rFonts w:ascii="Arial" w:hAnsi="Arial" w:cs="Arial"/>
+          <w:bCs/>
+          <w:szCs w:val="22"/>
+        </w:rPr>
+        <w:t>artesãos</w:t>
+      </w:r>
+      <w:r>
+        <w:rPr>
+          <w:rFonts w:ascii="Arial" w:hAnsi="Arial" w:cs="Arial"/>
+          <w:bCs/>
+          <w:szCs w:val="22"/>
+        </w:rPr>
+        <w:t>, mostrando a força do capitalismo</w:t>
       </w:r>
       <w:r>
         <w:rPr>
@@ -3440,15 +3520,47 @@
           <w:szCs w:val="22"/>
         </w:rPr>
         <w:tab/>
-        <w:t xml:space="preserve">No decorrer dos tempos após a revolução industrial cada vez mais se percebeu </w:t>
-      </w:r>
-      <w:r>
-        <w:rPr>
-          <w:rFonts w:ascii="Arial" w:hAnsi="Arial" w:cs="Arial"/>
-          <w:bCs/>
-          <w:szCs w:val="22"/>
-        </w:rPr>
-        <w:t xml:space="preserve">a transformação feita nos produtores de itens e serviços, houve uma maior subtração nos autônomos que foram agregados como produtores da indústria. Assim, a produção foi transferida para não proprietários, indivíduos que usaram capitais de investimentos para aumentar seus montantes financeiros, </w:t>
+        <w:t>No decorrer dos tempos</w:t>
+      </w:r>
+      <w:r>
+        <w:rPr>
+          <w:rFonts w:ascii="Arial" w:hAnsi="Arial" w:cs="Arial"/>
+          <w:bCs/>
+          <w:szCs w:val="22"/>
+        </w:rPr>
+        <w:t>,</w:t>
+      </w:r>
+      <w:r>
+        <w:rPr>
+          <w:rFonts w:ascii="Arial" w:hAnsi="Arial" w:cs="Arial"/>
+          <w:bCs/>
+          <w:szCs w:val="22"/>
+        </w:rPr>
+        <w:t xml:space="preserve"> após a revolução industrial cada vez mais se percebeu </w:t>
+      </w:r>
+      <w:r>
+        <w:rPr>
+          <w:rFonts w:ascii="Arial" w:hAnsi="Arial" w:cs="Arial"/>
+          <w:bCs/>
+          <w:szCs w:val="22"/>
+        </w:rPr>
+        <w:t xml:space="preserve">a transformação feita nos produtores de itens e serviços, houve uma maior subtração </w:t>
+      </w:r>
+      <w:r>
+        <w:rPr>
+          <w:rFonts w:ascii="Arial" w:hAnsi="Arial" w:cs="Arial"/>
+          <w:bCs/>
+          <w:szCs w:val="22"/>
+        </w:rPr>
+        <w:t>dos</w:t>
+      </w:r>
+      <w:r>
+        <w:rPr>
+          <w:rFonts w:ascii="Arial" w:hAnsi="Arial" w:cs="Arial"/>
+          <w:bCs/>
+          <w:szCs w:val="22"/>
+        </w:rPr>
+        <w:t xml:space="preserve"> autônomos que foram agregados como produtores da indústria. Assim, a produção foi transferida para não proprietários, indivíduos que usaram capitais de investimentos para aumentar seus montantes financeiros, </w:t>
       </w:r>
       <w:r>
         <w:rPr>
@@ -3515,7 +3627,23 @@
           <w:bCs/>
           <w:szCs w:val="22"/>
         </w:rPr>
-        <w:t xml:space="preserve">Desta forma, se percebe como a produção têm o poder de mudar a história da humanidade. Com a </w:t>
+        <w:t>Desta forma, se percebe como a produção t</w:t>
+      </w:r>
+      <w:r>
+        <w:rPr>
+          <w:rFonts w:ascii="Arial" w:hAnsi="Arial" w:cs="Arial"/>
+          <w:bCs/>
+          <w:szCs w:val="22"/>
+        </w:rPr>
+        <w:t>e</w:t>
+      </w:r>
+      <w:r>
+        <w:rPr>
+          <w:rFonts w:ascii="Arial" w:hAnsi="Arial" w:cs="Arial"/>
+          <w:bCs/>
+          <w:szCs w:val="22"/>
+        </w:rPr>
+        <w:t xml:space="preserve">m o poder de mudar a história da humanidade. Com a </w:t>
       </w:r>
       <w:r>
         <w:rPr>
@@ -3675,7 +3803,23 @@
           <w:bCs/>
           <w:szCs w:val="22"/>
         </w:rPr>
-        <w:t>com o auxílio das inovações em larga escada de TI. Visto que, devido a esta revolução na maneira de produzir, atualmente o alinhamento estratégico entre TI e o negócio se torna necessário para as fábricas e até mesmo para a sociedade</w:t>
+        <w:t xml:space="preserve">com o auxílio das inovações em larga </w:t>
+      </w:r>
+      <w:r>
+        <w:rPr>
+          <w:rFonts w:ascii="Arial" w:hAnsi="Arial" w:cs="Arial"/>
+          <w:bCs/>
+          <w:szCs w:val="22"/>
+        </w:rPr>
+        <w:t>escala</w:t>
+      </w:r>
+      <w:r>
+        <w:rPr>
+          <w:rFonts w:ascii="Arial" w:hAnsi="Arial" w:cs="Arial"/>
+          <w:bCs/>
+          <w:szCs w:val="22"/>
+        </w:rPr>
+        <w:t xml:space="preserve"> de TI. Visto que, devido a esta revolução na maneira de produzir, atualmente o alinhamento estratégico entre TI e o negócio se torna necessário para as fábricas e até mesmo para a sociedade</w:t>
       </w:r>
       <w:r>
         <w:rPr>
@@ -3723,126 +3867,992 @@
     </w:p>
     <w:p>
       <w:pPr>
+        <w:pStyle w:val="Ttulo2"/>
+        <w:spacing w:line="360" w:lineRule="auto"/>
+        <w:jc w:val="left"/>
+        <w:rPr>
+          <w:rFonts w:ascii="Arial" w:hAnsi="Arial" w:cs="Arial"/>
+          <w:b/>
+          <w:sz w:val="24"/>
+          <w:szCs w:val="22"/>
+        </w:rPr>
+      </w:pPr>
+      <w:bookmarkStart w:id="10" w:name="_Toc89863184"/>
+      <w:r>
+        <w:rPr>
+          <w:rFonts w:ascii="Arial" w:hAnsi="Arial" w:cs="Arial"/>
+          <w:b/>
+          <w:sz w:val="24"/>
+          <w:szCs w:val="22"/>
+        </w:rPr>
+        <w:lastRenderedPageBreak/>
+        <w:t>4.3 Planejamento</w:t>
+      </w:r>
+      <w:bookmarkEnd w:id="10"/>
+    </w:p>
+    <w:p>
+      <w:pPr>
         <w:spacing w:line="360" w:lineRule="auto"/>
         <w:jc w:val="both"/>
         <w:rPr>
           <w:rFonts w:ascii="Arial" w:hAnsi="Arial" w:cs="Arial"/>
+          <w:bCs/>
+          <w:szCs w:val="22"/>
+        </w:rPr>
+      </w:pPr>
+      <w:r>
+        <w:rPr>
+          <w:rFonts w:ascii="Arial" w:hAnsi="Arial" w:cs="Arial"/>
+          <w:bCs/>
+          <w:szCs w:val="22"/>
+        </w:rPr>
+        <w:tab/>
+      </w:r>
+      <w:r>
+        <w:rPr>
+          <w:rFonts w:ascii="Arial" w:hAnsi="Arial" w:cs="Arial"/>
+          <w:bCs/>
+          <w:szCs w:val="22"/>
+        </w:rPr>
+        <w:t xml:space="preserve">Uma das áreas de maior criticidade de uma empresa é o planejamento, ainda mais caso ela esteja envolvida no setor industrial como é nosso foco, onde tudo começa a ser planejado, pensando, onde </w:t>
+      </w:r>
+      <w:r>
+        <w:rPr>
+          <w:rFonts w:ascii="Arial" w:hAnsi="Arial" w:cs="Arial"/>
+          <w:bCs/>
+          <w:szCs w:val="22"/>
+        </w:rPr>
+        <w:t xml:space="preserve">será debatido de forma exaustiva como serão </w:t>
+      </w:r>
+      <w:r>
+        <w:rPr>
+          <w:rFonts w:ascii="Arial" w:hAnsi="Arial" w:cs="Arial"/>
+          <w:bCs/>
+          <w:szCs w:val="22"/>
+        </w:rPr>
+        <w:t>alocado</w:t>
+      </w:r>
+      <w:r>
+        <w:rPr>
+          <w:rFonts w:ascii="Arial" w:hAnsi="Arial" w:cs="Arial"/>
+          <w:bCs/>
+          <w:szCs w:val="22"/>
+        </w:rPr>
+        <w:t>s</w:t>
+      </w:r>
+      <w:r>
+        <w:rPr>
+          <w:rFonts w:ascii="Arial" w:hAnsi="Arial" w:cs="Arial"/>
+          <w:bCs/>
+          <w:szCs w:val="22"/>
+        </w:rPr>
+        <w:t xml:space="preserve"> os recursos da fábrica </w:t>
+      </w:r>
+      <w:r>
+        <w:rPr>
+          <w:rFonts w:ascii="Arial" w:hAnsi="Arial" w:cs="Arial"/>
+          <w:bCs/>
+          <w:szCs w:val="22"/>
+        </w:rPr>
+        <w:t>de forma eficaz.</w:t>
+      </w:r>
+    </w:p>
+    <w:p>
+      <w:pPr>
+        <w:spacing w:line="360" w:lineRule="auto"/>
+        <w:jc w:val="both"/>
+        <w:rPr>
+          <w:rFonts w:ascii="Arial" w:hAnsi="Arial" w:cs="Arial"/>
+          <w:bCs/>
+          <w:szCs w:val="22"/>
+        </w:rPr>
+      </w:pPr>
+      <w:r>
+        <w:rPr>
+          <w:rFonts w:ascii="Arial" w:hAnsi="Arial" w:cs="Arial"/>
+          <w:bCs/>
+          <w:szCs w:val="22"/>
+        </w:rPr>
+        <w:tab/>
+        <w:t xml:space="preserve">Desta maneira, se percebeu a necessidade de </w:t>
+      </w:r>
+      <w:r>
+        <w:rPr>
+          <w:rFonts w:ascii="Arial" w:hAnsi="Arial" w:cs="Arial"/>
+          <w:bCs/>
+          <w:szCs w:val="22"/>
+        </w:rPr>
+        <w:t>ob</w:t>
+      </w:r>
+      <w:r>
+        <w:rPr>
+          <w:rFonts w:ascii="Arial" w:hAnsi="Arial" w:cs="Arial"/>
+          <w:bCs/>
+          <w:szCs w:val="22"/>
+        </w:rPr>
+        <w:t>ter um PCP (</w:t>
+      </w:r>
+      <w:r>
+        <w:rPr>
+          <w:rFonts w:ascii="Arial" w:hAnsi="Arial" w:cs="Arial"/>
+          <w:bCs/>
+          <w:szCs w:val="22"/>
+        </w:rPr>
+        <w:t>Planejamento e</w:t>
+      </w:r>
+      <w:r>
+        <w:rPr>
+          <w:rFonts w:ascii="Arial" w:hAnsi="Arial" w:cs="Arial"/>
+          <w:bCs/>
+          <w:szCs w:val="22"/>
+        </w:rPr>
+        <w:t xml:space="preserve"> Controle da Produção) como uma área espec</w:t>
+      </w:r>
+      <w:r>
+        <w:rPr>
+          <w:rFonts w:ascii="Arial" w:hAnsi="Arial" w:cs="Arial"/>
+          <w:bCs/>
+          <w:szCs w:val="22"/>
+        </w:rPr>
+        <w:t>í</w:t>
+      </w:r>
+      <w:r>
+        <w:rPr>
+          <w:rFonts w:ascii="Arial" w:hAnsi="Arial" w:cs="Arial"/>
+          <w:bCs/>
+          <w:szCs w:val="22"/>
+        </w:rPr>
+        <w:t xml:space="preserve">fica dentro das empresas. O PCP tem como sua diretiva a garantia de coordenar os </w:t>
+      </w:r>
+      <w:r>
+        <w:rPr>
+          <w:rFonts w:ascii="Arial" w:hAnsi="Arial" w:cs="Arial"/>
+          <w:bCs/>
+          <w:szCs w:val="22"/>
+        </w:rPr>
+        <w:t>recursos da fábrica com a devida eficiência e</w:t>
+      </w:r>
+      <w:r>
+        <w:rPr>
+          <w:rFonts w:ascii="Arial" w:hAnsi="Arial" w:cs="Arial"/>
+          <w:bCs/>
+          <w:szCs w:val="22"/>
+        </w:rPr>
+        <w:t>,</w:t>
+      </w:r>
+      <w:r>
+        <w:rPr>
+          <w:rFonts w:ascii="Arial" w:hAnsi="Arial" w:cs="Arial"/>
+          <w:bCs/>
+          <w:szCs w:val="22"/>
+        </w:rPr>
+        <w:t xml:space="preserve"> eficácia na coordenação de atores. Entretanto, para consolidar estes feitos, será necessário dados de outras áreas da empresa, como, marketing, suprimentos, engenharia, qualidade, manutenção e produção (GUERRINI, 2014).</w:t>
+      </w:r>
+    </w:p>
+    <w:p>
+      <w:pPr>
+        <w:spacing w:line="360" w:lineRule="auto"/>
+        <w:jc w:val="both"/>
+        <w:rPr>
+          <w:rFonts w:ascii="Arial" w:hAnsi="Arial" w:cs="Arial"/>
+          <w:bCs/>
+          <w:szCs w:val="22"/>
+        </w:rPr>
+      </w:pPr>
+      <w:r>
+        <w:rPr>
+          <w:rFonts w:ascii="Arial" w:hAnsi="Arial" w:cs="Arial"/>
+          <w:bCs/>
+          <w:szCs w:val="22"/>
+        </w:rPr>
+        <w:tab/>
+      </w:r>
+      <w:r>
+        <w:rPr>
+          <w:rFonts w:ascii="Arial" w:hAnsi="Arial" w:cs="Arial"/>
+          <w:bCs/>
+          <w:szCs w:val="22"/>
+        </w:rPr>
+        <w:t xml:space="preserve">De acordo com a teoria de Fordismo, até o </w:t>
+      </w:r>
+      <w:r>
+        <w:rPr>
+          <w:rFonts w:ascii="Arial" w:hAnsi="Arial" w:cs="Arial"/>
+          <w:bCs/>
+          <w:szCs w:val="22"/>
+        </w:rPr>
+        <w:t>a</w:t>
+      </w:r>
+      <w:r>
+        <w:rPr>
+          <w:rFonts w:ascii="Arial" w:hAnsi="Arial" w:cs="Arial"/>
+          <w:bCs/>
+          <w:szCs w:val="22"/>
+        </w:rPr>
+        <w:t xml:space="preserve">no de 1908 Henry Ford tinha uma fábrica com cerca de 2,65 acres e 1.908 operários, </w:t>
+      </w:r>
+      <w:r>
+        <w:rPr>
+          <w:rFonts w:ascii="Arial" w:hAnsi="Arial" w:cs="Arial"/>
+          <w:bCs/>
+          <w:szCs w:val="22"/>
+        </w:rPr>
+        <w:t>após passar três anos chegando em 1911 a fábrica precisou se mudar para um terreno maior com então 32 acres e 4.110 operários, já a produção passou de 6.000 carros produzidos para 35.000</w:t>
+      </w:r>
+      <w:r>
+        <w:rPr>
+          <w:rFonts w:ascii="Arial" w:hAnsi="Arial" w:cs="Arial"/>
+          <w:bCs/>
+          <w:szCs w:val="22"/>
+        </w:rPr>
+        <w:t xml:space="preserve"> veículos</w:t>
+      </w:r>
+      <w:r>
+        <w:rPr>
+          <w:rFonts w:ascii="Arial" w:hAnsi="Arial" w:cs="Arial"/>
+          <w:bCs/>
+          <w:szCs w:val="22"/>
+        </w:rPr>
+        <w:t>. (</w:t>
+      </w:r>
+      <w:r>
+        <w:rPr>
+          <w:rFonts w:ascii="Arial" w:hAnsi="Arial" w:cs="Arial"/>
+          <w:bCs/>
+          <w:szCs w:val="22"/>
+        </w:rPr>
+        <w:t xml:space="preserve">FORD, </w:t>
+      </w:r>
+      <w:r>
+        <w:rPr>
+          <w:rFonts w:ascii="Arial" w:hAnsi="Arial" w:cs="Arial"/>
+          <w:bCs/>
+          <w:szCs w:val="22"/>
+        </w:rPr>
+        <w:t>2010</w:t>
+      </w:r>
+      <w:r>
+        <w:rPr>
+          <w:rFonts w:ascii="Arial" w:hAnsi="Arial" w:cs="Arial"/>
+          <w:bCs/>
+          <w:szCs w:val="22"/>
+        </w:rPr>
+        <w:t>).</w:t>
+      </w:r>
+    </w:p>
+    <w:p>
+      <w:pPr>
+        <w:spacing w:line="360" w:lineRule="auto"/>
+        <w:jc w:val="both"/>
+        <w:rPr>
+          <w:rFonts w:ascii="Arial" w:hAnsi="Arial" w:cs="Arial"/>
+          <w:bCs/>
+          <w:szCs w:val="22"/>
+        </w:rPr>
+      </w:pPr>
+      <w:r>
+        <w:rPr>
+          <w:rFonts w:ascii="Arial" w:hAnsi="Arial" w:cs="Arial"/>
+          <w:bCs/>
+          <w:szCs w:val="22"/>
+        </w:rPr>
+        <w:tab/>
+        <w:t xml:space="preserve">Ford </w:t>
+      </w:r>
+      <w:r>
+        <w:rPr>
+          <w:rFonts w:ascii="Arial" w:hAnsi="Arial" w:cs="Arial"/>
+          <w:bCs/>
+          <w:szCs w:val="22"/>
+        </w:rPr>
+        <w:t>(</w:t>
+      </w:r>
+      <w:r>
+        <w:rPr>
+          <w:rFonts w:ascii="Arial" w:hAnsi="Arial" w:cs="Arial"/>
+          <w:bCs/>
+          <w:szCs w:val="22"/>
+        </w:rPr>
+        <w:t>2010</w:t>
+      </w:r>
+      <w:r>
+        <w:rPr>
+          <w:rFonts w:ascii="Arial" w:hAnsi="Arial" w:cs="Arial"/>
+          <w:bCs/>
+          <w:szCs w:val="22"/>
+        </w:rPr>
+        <w:t xml:space="preserve">) </w:t>
+      </w:r>
+      <w:r>
+        <w:rPr>
+          <w:rFonts w:ascii="Arial" w:hAnsi="Arial" w:cs="Arial"/>
+          <w:bCs/>
+          <w:szCs w:val="22"/>
+        </w:rPr>
+        <w:t xml:space="preserve">explica como conseguiu tamanho feito, </w:t>
+      </w:r>
+      <w:r>
+        <w:rPr>
+          <w:rFonts w:ascii="Arial" w:hAnsi="Arial" w:cs="Arial"/>
+          <w:bCs/>
+          <w:szCs w:val="22"/>
+        </w:rPr>
+        <w:t>percebeu-se que em uma oficina um artífice dedicava vários anos de sua vida na construção de cabos</w:t>
+      </w:r>
+      <w:r>
+        <w:rPr>
+          <w:rFonts w:ascii="Arial" w:hAnsi="Arial" w:cs="Arial"/>
+          <w:bCs/>
+          <w:szCs w:val="22"/>
+        </w:rPr>
+        <w:t xml:space="preserve"> para</w:t>
+      </w:r>
+      <w:r>
+        <w:rPr>
+          <w:rFonts w:ascii="Arial" w:hAnsi="Arial" w:cs="Arial"/>
+          <w:bCs/>
+          <w:szCs w:val="22"/>
+        </w:rPr>
+        <w:t xml:space="preserve"> machados, durante toda a semana trabalhando de forma exaustiva por mais de dez horas diárias o homem somente conseguia entregar</w:t>
+      </w:r>
+      <w:r>
+        <w:rPr>
+          <w:rFonts w:ascii="Arial" w:hAnsi="Arial" w:cs="Arial"/>
+          <w:bCs/>
+          <w:szCs w:val="22"/>
+        </w:rPr>
+        <w:t xml:space="preserve"> oito cabos por semana</w:t>
+      </w:r>
+      <w:r>
+        <w:rPr>
+          <w:rFonts w:ascii="Arial" w:hAnsi="Arial" w:cs="Arial"/>
+          <w:bCs/>
+          <w:szCs w:val="22"/>
+        </w:rPr>
+        <w:t>,</w:t>
+      </w:r>
+      <w:r>
+        <w:rPr>
+          <w:rFonts w:ascii="Arial" w:hAnsi="Arial" w:cs="Arial"/>
+          <w:bCs/>
+          <w:szCs w:val="22"/>
+        </w:rPr>
+        <w:t xml:space="preserve"> com um valor de um dólar cada. Por se tratar de um fato repetitivo</w:t>
+      </w:r>
+      <w:r>
+        <w:rPr>
+          <w:rFonts w:ascii="Arial" w:hAnsi="Arial" w:cs="Arial"/>
+          <w:bCs/>
+          <w:szCs w:val="22"/>
+        </w:rPr>
+        <w:t xml:space="preserve"> houve uma</w:t>
+      </w:r>
+      <w:r>
+        <w:rPr>
+          <w:rFonts w:ascii="Arial" w:hAnsi="Arial" w:cs="Arial"/>
+          <w:bCs/>
+          <w:szCs w:val="22"/>
+        </w:rPr>
+        <w:t xml:space="preserve"> </w:t>
+      </w:r>
+      <w:r>
+        <w:rPr>
+          <w:rFonts w:ascii="Arial" w:hAnsi="Arial" w:cs="Arial"/>
+          <w:bCs/>
+          <w:szCs w:val="22"/>
+        </w:rPr>
+        <w:t>análise de</w:t>
+      </w:r>
+      <w:r>
+        <w:rPr>
+          <w:rFonts w:ascii="Arial" w:hAnsi="Arial" w:cs="Arial"/>
+          <w:bCs/>
+          <w:szCs w:val="22"/>
+        </w:rPr>
+        <w:t xml:space="preserve"> como isso poderia ser feito de forma mecânica e automatizada.</w:t>
+      </w:r>
+      <w:r>
+        <w:rPr>
+          <w:rFonts w:ascii="Arial" w:hAnsi="Arial" w:cs="Arial"/>
+          <w:bCs/>
+          <w:szCs w:val="22"/>
+        </w:rPr>
+        <w:t xml:space="preserve"> Graças a automação desse processo os cabos seriam encontrados por alguns centavos de dólares. A partir desta perspectiva, foi como Ford notou que sua indústria poderia </w:t>
+      </w:r>
+      <w:r>
+        <w:rPr>
+          <w:rFonts w:ascii="Arial" w:hAnsi="Arial" w:cs="Arial"/>
+          <w:bCs/>
+          <w:szCs w:val="22"/>
+        </w:rPr>
+        <w:t>remodelar seu planejamento e aumentar seu poder produtivo, como o sistema de fundamentos em notas de encomenda</w:t>
+      </w:r>
+      <w:r>
+        <w:rPr>
+          <w:rFonts w:ascii="Arial" w:hAnsi="Arial" w:cs="Arial"/>
+          <w:bCs/>
+          <w:szCs w:val="22"/>
+        </w:rPr>
+        <w:t>,</w:t>
+      </w:r>
+      <w:r>
+        <w:rPr>
+          <w:rFonts w:ascii="Arial" w:hAnsi="Arial" w:cs="Arial"/>
+          <w:bCs/>
+          <w:szCs w:val="22"/>
+        </w:rPr>
+        <w:t xml:space="preserve"> com planos de montagem e produção bem definidos</w:t>
+      </w:r>
+      <w:r>
+        <w:rPr>
+          <w:rFonts w:ascii="Arial" w:hAnsi="Arial" w:cs="Arial"/>
+          <w:bCs/>
+          <w:szCs w:val="22"/>
+        </w:rPr>
+        <w:t xml:space="preserve"> baseado nos pedidos de compras</w:t>
+      </w:r>
+      <w:r>
+        <w:rPr>
+          <w:rFonts w:ascii="Arial" w:hAnsi="Arial" w:cs="Arial"/>
+          <w:bCs/>
+          <w:szCs w:val="22"/>
+        </w:rPr>
+        <w:t>. (GUERRINI, 2014).</w:t>
+      </w:r>
+    </w:p>
+    <w:p>
+      <w:pPr>
+        <w:spacing w:line="360" w:lineRule="auto"/>
+        <w:jc w:val="both"/>
+        <w:rPr>
+          <w:rFonts w:ascii="Arial" w:hAnsi="Arial" w:cs="Arial"/>
+          <w:bCs/>
+          <w:szCs w:val="22"/>
+        </w:rPr>
+      </w:pPr>
+      <w:r>
+        <w:rPr>
+          <w:rFonts w:ascii="Arial" w:hAnsi="Arial" w:cs="Arial"/>
+          <w:bCs/>
+          <w:szCs w:val="22"/>
+        </w:rPr>
+        <w:tab/>
+        <w:t>Assim, podemos perceber o poder de alavancamento que o planejamento pode efetuar numa empresa. Modificando sua forma de pensar e executar seus processos para garantir uma maior produtividade, gerando desta forma, uma maior receita financeira para a indústria.</w:t>
+      </w:r>
+    </w:p>
+    <w:p>
+      <w:pPr>
+        <w:spacing w:line="360" w:lineRule="auto"/>
+        <w:jc w:val="both"/>
+        <w:rPr>
+          <w:rFonts w:ascii="Arial" w:hAnsi="Arial"/>
+          <w:bCs/>
+          <w:szCs w:val="22"/>
+        </w:rPr>
+      </w:pPr>
+      <w:r>
+        <w:rPr>
+          <w:rFonts w:ascii="Arial" w:hAnsi="Arial"/>
           <w:b/>
           <w:sz w:val="28"/>
         </w:rPr>
-      </w:pPr>
+        <w:tab/>
+      </w:r>
+      <w:r>
+        <w:rPr>
+          <w:rFonts w:ascii="Arial" w:hAnsi="Arial"/>
+          <w:bCs/>
+          <w:szCs w:val="22"/>
+        </w:rPr>
+        <w:t xml:space="preserve">Desta maneira, nota-se como existe uma variação na forma de pensar nas estratégias adotadas pelas empresas para uma maior agregação no valor da produção, ainda assim algumas empresas não conseguem compreender como a </w:t>
+      </w:r>
+      <w:r>
+        <w:rPr>
+          <w:rFonts w:ascii="Arial" w:hAnsi="Arial"/>
+          <w:bCs/>
+          <w:szCs w:val="22"/>
+        </w:rPr>
+        <w:lastRenderedPageBreak/>
+        <w:t xml:space="preserve">produção vai aumentar seu valor competitivo no mercado no qual estão </w:t>
+      </w:r>
+      <w:r>
+        <w:rPr>
+          <w:rFonts w:ascii="Arial" w:hAnsi="Arial"/>
+          <w:bCs/>
+          <w:szCs w:val="22"/>
+        </w:rPr>
+        <w:t>enxertadas</w:t>
+      </w:r>
+      <w:r>
+        <w:rPr>
+          <w:rFonts w:ascii="Arial" w:hAnsi="Arial"/>
+          <w:bCs/>
+          <w:szCs w:val="22"/>
+        </w:rPr>
+        <w:t>.</w:t>
+      </w:r>
+      <w:r>
+        <w:rPr>
+          <w:rFonts w:ascii="Arial" w:hAnsi="Arial"/>
+          <w:bCs/>
+          <w:szCs w:val="22"/>
+        </w:rPr>
+        <w:t xml:space="preserve"> Algumas julgam</w:t>
+      </w:r>
+      <w:r>
+        <w:rPr>
+          <w:rFonts w:ascii="Arial" w:hAnsi="Arial"/>
+          <w:bCs/>
+          <w:szCs w:val="22"/>
+        </w:rPr>
+        <w:t xml:space="preserve"> a produção</w:t>
+      </w:r>
+      <w:r>
+        <w:rPr>
+          <w:rFonts w:ascii="Arial" w:hAnsi="Arial"/>
+          <w:bCs/>
+          <w:szCs w:val="22"/>
+        </w:rPr>
+        <w:t xml:space="preserve"> como um mal necessário, que causam muita perda de material, outras priorizam a produção buscando apenas não dar prejuízos, entretanto, há aquelas que buscam investir seus recursos no chão de fábrica, com a finalidade de obter resultados significativos, aumentando assim suas vantagens competitivas (</w:t>
+      </w:r>
+      <w:r>
+        <w:rPr>
+          <w:rFonts w:ascii="Arial" w:hAnsi="Arial"/>
+          <w:bCs/>
+          <w:szCs w:val="22"/>
+        </w:rPr>
+        <w:t xml:space="preserve">PAIVA, 2004, apud </w:t>
+      </w:r>
+      <w:r>
+        <w:rPr>
+          <w:rFonts w:ascii="Arial" w:hAnsi="Arial"/>
+          <w:bCs/>
+          <w:szCs w:val="22"/>
+        </w:rPr>
+        <w:t>BOCHI, 2008).</w:t>
+      </w:r>
     </w:p>
     <w:p>
       <w:pPr>
         <w:spacing w:line="360" w:lineRule="auto"/>
         <w:jc w:val="both"/>
         <w:rPr>
-          <w:rFonts w:ascii="Arial" w:hAnsi="Arial" w:cs="Arial"/>
+          <w:rFonts w:ascii="Arial" w:hAnsi="Arial"/>
+          <w:bCs/>
+          <w:szCs w:val="22"/>
+        </w:rPr>
+      </w:pPr>
+      <w:r>
+        <w:rPr>
+          <w:rFonts w:ascii="Arial" w:hAnsi="Arial"/>
+          <w:bCs/>
+          <w:szCs w:val="22"/>
+        </w:rPr>
+        <w:tab/>
+        <w:t xml:space="preserve">De acordo com Hill (1993) para que uma empresa consiga </w:t>
+      </w:r>
+      <w:r>
+        <w:rPr>
+          <w:rFonts w:ascii="Arial" w:hAnsi="Arial"/>
+          <w:bCs/>
+          <w:szCs w:val="22"/>
+        </w:rPr>
+        <w:t>evoluir com os seus capitais financeiros, ela terá que lincar todas as partes envolvidas na estratégia de negócio da empresa</w:t>
+      </w:r>
+      <w:r>
+        <w:rPr>
+          <w:rFonts w:ascii="Arial" w:hAnsi="Arial"/>
+          <w:bCs/>
+          <w:szCs w:val="22"/>
+        </w:rPr>
+        <w:t>,</w:t>
+      </w:r>
+      <w:r>
+        <w:rPr>
+          <w:rFonts w:ascii="Arial" w:hAnsi="Arial"/>
+          <w:bCs/>
+          <w:szCs w:val="22"/>
+        </w:rPr>
+        <w:t xml:space="preserve"> assim como</w:t>
+      </w:r>
+      <w:r>
+        <w:rPr>
+          <w:rFonts w:ascii="Arial" w:hAnsi="Arial"/>
+          <w:bCs/>
+          <w:szCs w:val="22"/>
+        </w:rPr>
+        <w:t>,</w:t>
+      </w:r>
+      <w:r>
+        <w:rPr>
+          <w:rFonts w:ascii="Arial" w:hAnsi="Arial"/>
+          <w:bCs/>
+          <w:szCs w:val="22"/>
+        </w:rPr>
+        <w:t xml:space="preserve"> absorver a produção como parte também fundamental no planejamento (apud BOCHI, 2008).</w:t>
+      </w:r>
+    </w:p>
+    <w:p>
+      <w:pPr>
+        <w:spacing w:line="360" w:lineRule="auto"/>
+        <w:jc w:val="both"/>
+        <w:rPr>
+          <w:rFonts w:ascii="Arial" w:hAnsi="Arial"/>
+          <w:bCs/>
+          <w:szCs w:val="22"/>
+        </w:rPr>
+      </w:pPr>
+      <w:r>
+        <w:rPr>
+          <w:rFonts w:ascii="Arial" w:hAnsi="Arial"/>
+          <w:bCs/>
+          <w:szCs w:val="22"/>
+        </w:rPr>
+        <w:tab/>
+      </w:r>
+    </w:p>
+    <w:p>
+      <w:pPr>
+        <w:pStyle w:val="Ttulo2"/>
+        <w:spacing w:line="360" w:lineRule="auto"/>
+        <w:jc w:val="left"/>
+        <w:rPr>
+          <w:rFonts w:ascii="Arial" w:hAnsi="Arial"/>
+          <w:b/>
+          <w:sz w:val="24"/>
+          <w:szCs w:val="22"/>
+        </w:rPr>
+      </w:pPr>
+      <w:bookmarkStart w:id="11" w:name="_Toc89863185"/>
+      <w:r>
+        <w:rPr>
+          <w:rFonts w:ascii="Arial" w:hAnsi="Arial"/>
+          <w:b/>
+          <w:sz w:val="24"/>
+          <w:szCs w:val="22"/>
+        </w:rPr>
+        <w:t xml:space="preserve">4.4 </w:t>
+      </w:r>
+      <w:r>
+        <w:rPr>
+          <w:rFonts w:ascii="Arial" w:hAnsi="Arial"/>
+          <w:b/>
+          <w:sz w:val="24"/>
+          <w:szCs w:val="22"/>
+        </w:rPr>
+        <w:t>MES</w:t>
+      </w:r>
+      <w:bookmarkEnd w:id="11"/>
+    </w:p>
+    <w:p>
+      <w:pPr>
+        <w:spacing w:line="360" w:lineRule="auto"/>
+        <w:jc w:val="both"/>
+        <w:rPr>
+          <w:rFonts w:ascii="Arial" w:hAnsi="Arial"/>
+          <w:bCs/>
+          <w:szCs w:val="22"/>
+        </w:rPr>
+      </w:pPr>
+      <w:r>
+        <w:rPr>
+          <w:rFonts w:ascii="Arial" w:hAnsi="Arial"/>
           <w:b/>
           <w:sz w:val="28"/>
         </w:rPr>
-      </w:pPr>
+        <w:tab/>
+      </w:r>
+      <w:r>
+        <w:rPr>
+          <w:rFonts w:ascii="Arial" w:hAnsi="Arial"/>
+          <w:bCs/>
+          <w:szCs w:val="22"/>
+        </w:rPr>
+        <w:t>Manufacturing Execution System, ou Sistema de Execução da Manufatura (M</w:t>
+      </w:r>
+      <w:r>
+        <w:rPr>
+          <w:rFonts w:ascii="Arial" w:hAnsi="Arial"/>
+          <w:bCs/>
+          <w:szCs w:val="22"/>
+        </w:rPr>
+        <w:t>E</w:t>
+      </w:r>
+      <w:r>
+        <w:rPr>
+          <w:rFonts w:ascii="Arial" w:hAnsi="Arial"/>
+          <w:bCs/>
+          <w:szCs w:val="22"/>
+        </w:rPr>
+        <w:t xml:space="preserve">S), é um sistema computacional voltado para o chão de fábrica. Criado em 1990 por Bruce Richardson, pesquisador da AMR </w:t>
+      </w:r>
+      <w:proofErr w:type="spellStart"/>
+      <w:r>
+        <w:rPr>
+          <w:rFonts w:ascii="Arial" w:hAnsi="Arial"/>
+          <w:bCs/>
+          <w:szCs w:val="22"/>
+        </w:rPr>
+        <w:t>Research</w:t>
+      </w:r>
+      <w:proofErr w:type="spellEnd"/>
+      <w:r>
+        <w:rPr>
+          <w:rFonts w:ascii="Arial" w:hAnsi="Arial"/>
+          <w:bCs/>
+          <w:szCs w:val="22"/>
+        </w:rPr>
+        <w:t xml:space="preserve"> em Boston, EUA.</w:t>
+      </w:r>
+      <w:r>
+        <w:rPr>
+          <w:rFonts w:ascii="Arial" w:hAnsi="Arial"/>
+          <w:bCs/>
+          <w:szCs w:val="22"/>
+        </w:rPr>
+        <w:t xml:space="preserve"> A organização responsável por toda a padronização das normas e conservação é a </w:t>
+      </w:r>
+      <w:r>
+        <w:rPr>
+          <w:rFonts w:ascii="Arial" w:hAnsi="Arial"/>
+          <w:bCs/>
+          <w:szCs w:val="22"/>
+        </w:rPr>
+        <w:t xml:space="preserve">então conhecida hoje como </w:t>
+      </w:r>
+      <w:r>
+        <w:rPr>
+          <w:rFonts w:ascii="Arial" w:hAnsi="Arial"/>
+          <w:bCs/>
+          <w:szCs w:val="22"/>
+        </w:rPr>
+        <w:t>MESA (</w:t>
+      </w:r>
+      <w:r>
+        <w:rPr>
+          <w:rFonts w:ascii="Arial" w:hAnsi="Arial"/>
+          <w:bCs/>
+          <w:szCs w:val="22"/>
+        </w:rPr>
+        <w:t xml:space="preserve">Manufacturing Execution Systems </w:t>
+      </w:r>
+      <w:proofErr w:type="spellStart"/>
+      <w:r>
+        <w:rPr>
+          <w:rFonts w:ascii="Arial" w:hAnsi="Arial"/>
+          <w:bCs/>
+          <w:szCs w:val="22"/>
+        </w:rPr>
+        <w:t>Association</w:t>
+      </w:r>
+      <w:proofErr w:type="spellEnd"/>
+      <w:r>
+        <w:rPr>
+          <w:rFonts w:ascii="Arial" w:hAnsi="Arial"/>
+          <w:bCs/>
+          <w:szCs w:val="22"/>
+        </w:rPr>
+        <w:t>) (MESA, 1997).</w:t>
+      </w:r>
     </w:p>
     <w:p>
       <w:pPr>
         <w:spacing w:line="360" w:lineRule="auto"/>
         <w:jc w:val="both"/>
         <w:rPr>
-          <w:rFonts w:ascii="Arial" w:hAnsi="Arial" w:cs="Arial"/>
+          <w:rFonts w:ascii="Arial" w:hAnsi="Arial"/>
+          <w:bCs/>
+          <w:szCs w:val="22"/>
+        </w:rPr>
+      </w:pPr>
+      <w:r>
+        <w:rPr>
+          <w:rFonts w:ascii="Arial" w:hAnsi="Arial"/>
           <w:b/>
           <w:sz w:val="28"/>
         </w:rPr>
-      </w:pPr>
-    </w:p>
-    <w:p>
-      <w:pPr>
-        <w:pStyle w:val="Ttulo2"/>
-        <w:jc w:val="left"/>
-        <w:rPr>
-          <w:rFonts w:ascii="Arial" w:hAnsi="Arial" w:cs="Arial"/>
-          <w:b/>
-          <w:sz w:val="24"/>
-          <w:szCs w:val="22"/>
-        </w:rPr>
-      </w:pPr>
-      <w:bookmarkStart w:id="10" w:name="_Toc89863184"/>
-      <w:r>
-        <w:rPr>
-          <w:rFonts w:ascii="Arial" w:hAnsi="Arial" w:cs="Arial"/>
-          <w:b/>
-          <w:sz w:val="24"/>
-          <w:szCs w:val="22"/>
-        </w:rPr>
-        <w:lastRenderedPageBreak/>
-        <w:t>4.3 Planejamento</w:t>
-      </w:r>
-      <w:bookmarkEnd w:id="10"/>
+        <w:tab/>
+      </w:r>
+      <w:r>
+        <w:rPr>
+          <w:rFonts w:ascii="Arial" w:hAnsi="Arial"/>
+          <w:bCs/>
+          <w:szCs w:val="22"/>
+        </w:rPr>
+        <w:t xml:space="preserve">O sistema </w:t>
+      </w:r>
+      <w:r>
+        <w:rPr>
+          <w:rFonts w:ascii="Arial" w:hAnsi="Arial"/>
+          <w:bCs/>
+          <w:szCs w:val="22"/>
+        </w:rPr>
+        <w:t>foi desenvolvido</w:t>
+      </w:r>
+      <w:r>
+        <w:rPr>
+          <w:rFonts w:ascii="Arial" w:hAnsi="Arial"/>
+          <w:bCs/>
+          <w:szCs w:val="22"/>
+        </w:rPr>
+        <w:t xml:space="preserve"> para absorver a lacuna existente entre o planejamento através do seu sistema ERP (Entreprise </w:t>
+      </w:r>
+      <w:proofErr w:type="spellStart"/>
+      <w:r>
+        <w:rPr>
+          <w:rFonts w:ascii="Arial" w:hAnsi="Arial"/>
+          <w:bCs/>
+          <w:szCs w:val="22"/>
+        </w:rPr>
+        <w:t>Resource</w:t>
+      </w:r>
+      <w:proofErr w:type="spellEnd"/>
+      <w:r>
+        <w:rPr>
+          <w:rFonts w:ascii="Arial" w:hAnsi="Arial"/>
+          <w:bCs/>
+          <w:szCs w:val="22"/>
+        </w:rPr>
+        <w:t xml:space="preserve"> Pla</w:t>
+      </w:r>
+      <w:r>
+        <w:rPr>
+          <w:rFonts w:ascii="Arial" w:hAnsi="Arial"/>
+          <w:bCs/>
+          <w:szCs w:val="22"/>
+        </w:rPr>
+        <w:t>nning) ou (Planejamento de Recursos Empresariais) e as informações de apontamento e paradas de máquinas no chão de fábrica. O MES tem a finalidade de levar informações do planejamento</w:t>
+      </w:r>
+      <w:r>
+        <w:rPr>
+          <w:rFonts w:ascii="Arial" w:hAnsi="Arial"/>
+          <w:bCs/>
+          <w:szCs w:val="22"/>
+        </w:rPr>
+        <w:t xml:space="preserve"> para a produção</w:t>
+      </w:r>
+      <w:r>
+        <w:rPr>
+          <w:rFonts w:ascii="Arial" w:hAnsi="Arial"/>
+          <w:bCs/>
+          <w:szCs w:val="22"/>
+        </w:rPr>
+        <w:t>,</w:t>
+      </w:r>
+      <w:r>
+        <w:rPr>
+          <w:rFonts w:ascii="Arial" w:hAnsi="Arial"/>
+          <w:bCs/>
+          <w:szCs w:val="22"/>
+        </w:rPr>
+        <w:t xml:space="preserve"> assim como também, abastecer de forma automática a base de dados do ERP, em tempo real de execução (BERTI, 2010). </w:t>
+      </w:r>
+      <w:r>
+        <w:rPr>
+          <w:rFonts w:ascii="Arial" w:hAnsi="Arial"/>
+          <w:bCs/>
+          <w:szCs w:val="22"/>
+        </w:rPr>
+        <w:t xml:space="preserve">  </w:t>
+      </w:r>
     </w:p>
     <w:p>
       <w:pPr>
         <w:spacing w:line="360" w:lineRule="auto"/>
         <w:jc w:val="both"/>
         <w:rPr>
-          <w:rFonts w:ascii="Arial" w:hAnsi="Arial" w:cs="Arial"/>
-          <w:bCs/>
-          <w:szCs w:val="22"/>
-        </w:rPr>
-      </w:pPr>
-      <w:r>
-        <w:rPr>
-          <w:rFonts w:ascii="Arial" w:hAnsi="Arial" w:cs="Arial"/>
-          <w:bCs/>
-          <w:szCs w:val="22"/>
+          <w:rFonts w:ascii="Arial" w:hAnsi="Arial"/>
+          <w:bCs/>
+          <w:szCs w:val="22"/>
+        </w:rPr>
+      </w:pPr>
+      <w:r>
+        <w:rPr>
+          <w:rFonts w:ascii="Arial" w:hAnsi="Arial"/>
+          <w:b/>
+          <w:sz w:val="28"/>
         </w:rPr>
         <w:tab/>
       </w:r>
       <w:r>
         <w:rPr>
-          <w:rFonts w:ascii="Arial" w:hAnsi="Arial" w:cs="Arial"/>
-          <w:bCs/>
-          <w:szCs w:val="22"/>
-        </w:rPr>
-        <w:t xml:space="preserve">Uma das áreas de maior criticidade de uma empresa é o planejamento, ainda mais caso ela esteja envolvida no setor industrial como é nosso foco, onde tudo começa a ser planejado, pensando, onde </w:t>
-      </w:r>
-      <w:r>
-        <w:rPr>
-          <w:rFonts w:ascii="Arial" w:hAnsi="Arial" w:cs="Arial"/>
-          <w:bCs/>
-          <w:szCs w:val="22"/>
-        </w:rPr>
-        <w:t xml:space="preserve">será debatido de forma exaustiva como serão </w:t>
-      </w:r>
-      <w:r>
-        <w:rPr>
-          <w:rFonts w:ascii="Arial" w:hAnsi="Arial" w:cs="Arial"/>
-          <w:bCs/>
-          <w:szCs w:val="22"/>
-        </w:rPr>
-        <w:t>alocado</w:t>
-      </w:r>
-      <w:r>
-        <w:rPr>
-          <w:rFonts w:ascii="Arial" w:hAnsi="Arial" w:cs="Arial"/>
-          <w:bCs/>
-          <w:szCs w:val="22"/>
-        </w:rPr>
-        <w:t>s</w:t>
-      </w:r>
-      <w:r>
-        <w:rPr>
-          <w:rFonts w:ascii="Arial" w:hAnsi="Arial" w:cs="Arial"/>
-          <w:bCs/>
-          <w:szCs w:val="22"/>
-        </w:rPr>
-        <w:t xml:space="preserve"> os recursos da fábrica </w:t>
-      </w:r>
-      <w:r>
-        <w:rPr>
-          <w:rFonts w:ascii="Arial" w:hAnsi="Arial" w:cs="Arial"/>
-          <w:bCs/>
-          <w:szCs w:val="22"/>
-        </w:rPr>
-        <w:t>de forma eficaz.</w:t>
+          <w:rFonts w:ascii="Arial" w:hAnsi="Arial"/>
+          <w:bCs/>
+          <w:szCs w:val="22"/>
+        </w:rPr>
+        <w:t>A empresa que não t</w:t>
+      </w:r>
+      <w:r>
+        <w:rPr>
+          <w:rFonts w:ascii="Arial" w:hAnsi="Arial"/>
+          <w:bCs/>
+          <w:szCs w:val="22"/>
+        </w:rPr>
+        <w:t>e</w:t>
+      </w:r>
+      <w:r>
+        <w:rPr>
+          <w:rFonts w:ascii="Arial" w:hAnsi="Arial"/>
+          <w:bCs/>
+          <w:szCs w:val="22"/>
+        </w:rPr>
+        <w:t xml:space="preserve">m </w:t>
+      </w:r>
+      <w:r>
+        <w:rPr>
+          <w:rFonts w:ascii="Arial" w:hAnsi="Arial"/>
+          <w:bCs/>
+          <w:szCs w:val="22"/>
+        </w:rPr>
+        <w:t>um</w:t>
+      </w:r>
+      <w:r>
+        <w:rPr>
+          <w:rFonts w:ascii="Arial" w:hAnsi="Arial"/>
+          <w:bCs/>
+          <w:szCs w:val="22"/>
+        </w:rPr>
+        <w:t xml:space="preserve"> sistema MES instalado na sua fábrica, acumula inúmeras páginas impressas de apontamentos e informações das linhas de produção, ou diversas planilhas eletrônicas abastecidas por dados levantados de forma manual no chão de fábrica. Essas informações não são considera</w:t>
+      </w:r>
+      <w:r>
+        <w:rPr>
+          <w:rFonts w:ascii="Arial" w:hAnsi="Arial"/>
+          <w:bCs/>
+          <w:szCs w:val="22"/>
+        </w:rPr>
+        <w:t>da</w:t>
+      </w:r>
+      <w:r>
+        <w:rPr>
+          <w:rFonts w:ascii="Arial" w:hAnsi="Arial"/>
+          <w:bCs/>
+          <w:szCs w:val="22"/>
+        </w:rPr>
+        <w:t xml:space="preserve">s dignas de confiança, devido </w:t>
+      </w:r>
+      <w:r>
+        <w:rPr>
+          <w:rFonts w:ascii="Arial" w:hAnsi="Arial"/>
+          <w:bCs/>
+          <w:szCs w:val="22"/>
+        </w:rPr>
+        <w:t>à</w:t>
+      </w:r>
+      <w:r>
+        <w:rPr>
+          <w:rFonts w:ascii="Arial" w:hAnsi="Arial"/>
+          <w:bCs/>
+          <w:szCs w:val="22"/>
+        </w:rPr>
+        <w:t xml:space="preserve"> dificuldade na absorção desses dados, que na maioria das vezes estão desatualizados devido ao </w:t>
+      </w:r>
+      <w:r>
+        <w:rPr>
+          <w:rFonts w:ascii="Arial" w:hAnsi="Arial"/>
+          <w:bCs/>
+          <w:szCs w:val="22"/>
+        </w:rPr>
+        <w:t>atraso no levantamento das informações e digitalização das mesmas (BERTI, 2010).</w:t>
       </w:r>
     </w:p>
     <w:p>
@@ -3850,878 +4860,17 @@
         <w:spacing w:line="360" w:lineRule="auto"/>
         <w:jc w:val="both"/>
         <w:rPr>
-          <w:rFonts w:ascii="Arial" w:hAnsi="Arial" w:cs="Arial"/>
-          <w:bCs/>
-          <w:szCs w:val="22"/>
-        </w:rPr>
-      </w:pPr>
-      <w:r>
-        <w:rPr>
-          <w:rFonts w:ascii="Arial" w:hAnsi="Arial" w:cs="Arial"/>
-          <w:bCs/>
-          <w:szCs w:val="22"/>
-        </w:rPr>
-        <w:tab/>
-        <w:t xml:space="preserve">Desta maneira, se percebeu a necessidade de </w:t>
-      </w:r>
-      <w:r>
-        <w:rPr>
-          <w:rFonts w:ascii="Arial" w:hAnsi="Arial" w:cs="Arial"/>
-          <w:bCs/>
-          <w:szCs w:val="22"/>
-        </w:rPr>
-        <w:t>ob</w:t>
-      </w:r>
-      <w:r>
-        <w:rPr>
-          <w:rFonts w:ascii="Arial" w:hAnsi="Arial" w:cs="Arial"/>
-          <w:bCs/>
-          <w:szCs w:val="22"/>
-        </w:rPr>
-        <w:t>ter um PCP (</w:t>
-      </w:r>
-      <w:r>
-        <w:rPr>
-          <w:rFonts w:ascii="Arial" w:hAnsi="Arial" w:cs="Arial"/>
-          <w:bCs/>
-          <w:szCs w:val="22"/>
-        </w:rPr>
-        <w:t>Planejamento e</w:t>
-      </w:r>
-      <w:r>
-        <w:rPr>
-          <w:rFonts w:ascii="Arial" w:hAnsi="Arial" w:cs="Arial"/>
-          <w:bCs/>
-          <w:szCs w:val="22"/>
-        </w:rPr>
-        <w:t xml:space="preserve"> Controle da Produção) como uma área especifica dentro das empresas. O PCP tem como sua diretiva a garantia de coordenar os </w:t>
-      </w:r>
-      <w:r>
-        <w:rPr>
-          <w:rFonts w:ascii="Arial" w:hAnsi="Arial" w:cs="Arial"/>
-          <w:bCs/>
-          <w:szCs w:val="22"/>
-        </w:rPr>
-        <w:t>recursos da fábrica com a devida eficiência e</w:t>
-      </w:r>
-      <w:r>
-        <w:rPr>
-          <w:rFonts w:ascii="Arial" w:hAnsi="Arial" w:cs="Arial"/>
-          <w:bCs/>
-          <w:szCs w:val="22"/>
-        </w:rPr>
-        <w:t>,</w:t>
-      </w:r>
-      <w:r>
-        <w:rPr>
-          <w:rFonts w:ascii="Arial" w:hAnsi="Arial" w:cs="Arial"/>
-          <w:bCs/>
-          <w:szCs w:val="22"/>
-        </w:rPr>
-        <w:t xml:space="preserve"> eficácia na coordenação de atores. Entretanto, para consolidar estes feitos, será necessário dados de outras áreas da empresa, como, marketing, suprimentos, engenharia, qualidade, manutenção e produção (GUERRINI, 2014).</w:t>
-      </w:r>
-    </w:p>
-    <w:p>
-      <w:pPr>
-        <w:spacing w:line="360" w:lineRule="auto"/>
-        <w:jc w:val="both"/>
-        <w:rPr>
-          <w:rFonts w:ascii="Arial" w:hAnsi="Arial" w:cs="Arial"/>
-          <w:bCs/>
-          <w:szCs w:val="22"/>
-        </w:rPr>
-      </w:pPr>
-      <w:r>
-        <w:rPr>
-          <w:rFonts w:ascii="Arial" w:hAnsi="Arial" w:cs="Arial"/>
-          <w:bCs/>
-          <w:szCs w:val="22"/>
-        </w:rPr>
-        <w:tab/>
-      </w:r>
-      <w:r>
-        <w:rPr>
-          <w:rFonts w:ascii="Arial" w:hAnsi="Arial" w:cs="Arial"/>
-          <w:bCs/>
-          <w:szCs w:val="22"/>
-        </w:rPr>
-        <w:t xml:space="preserve">De acordo com a teoria de Fordismo, até o </w:t>
-      </w:r>
-      <w:r>
-        <w:rPr>
-          <w:rFonts w:ascii="Arial" w:hAnsi="Arial" w:cs="Arial"/>
-          <w:bCs/>
-          <w:szCs w:val="22"/>
-        </w:rPr>
-        <w:t>a</w:t>
-      </w:r>
-      <w:r>
-        <w:rPr>
-          <w:rFonts w:ascii="Arial" w:hAnsi="Arial" w:cs="Arial"/>
-          <w:bCs/>
-          <w:szCs w:val="22"/>
-        </w:rPr>
-        <w:t xml:space="preserve">no de 1908 Henry Ford tinha uma fábrica com cerca de 2,65 acres e 1.908 operários, </w:t>
-      </w:r>
-      <w:r>
-        <w:rPr>
-          <w:rFonts w:ascii="Arial" w:hAnsi="Arial" w:cs="Arial"/>
-          <w:bCs/>
-          <w:szCs w:val="22"/>
-        </w:rPr>
-        <w:t>após passar três anos chegando em 1911 a fábrica precisou se mudar para um terreno maior com então 32 acres e 4.110 operários, já a produção passou de 6.000 carros produzidos para 35.000</w:t>
-      </w:r>
-      <w:r>
-        <w:rPr>
-          <w:rFonts w:ascii="Arial" w:hAnsi="Arial" w:cs="Arial"/>
-          <w:bCs/>
-          <w:szCs w:val="22"/>
-        </w:rPr>
-        <w:t xml:space="preserve"> veículos</w:t>
-      </w:r>
-      <w:r>
-        <w:rPr>
-          <w:rFonts w:ascii="Arial" w:hAnsi="Arial" w:cs="Arial"/>
-          <w:bCs/>
-          <w:szCs w:val="22"/>
-        </w:rPr>
-        <w:t>. (</w:t>
-      </w:r>
-      <w:r>
-        <w:rPr>
-          <w:rFonts w:ascii="Arial" w:hAnsi="Arial" w:cs="Arial"/>
-          <w:bCs/>
-          <w:szCs w:val="22"/>
-        </w:rPr>
-        <w:t xml:space="preserve">FORD, </w:t>
-      </w:r>
-      <w:r>
-        <w:rPr>
-          <w:rFonts w:ascii="Arial" w:hAnsi="Arial" w:cs="Arial"/>
-          <w:bCs/>
-          <w:szCs w:val="22"/>
-        </w:rPr>
-        <w:t>2010</w:t>
-      </w:r>
-      <w:r>
-        <w:rPr>
-          <w:rFonts w:ascii="Arial" w:hAnsi="Arial" w:cs="Arial"/>
-          <w:bCs/>
-          <w:szCs w:val="22"/>
-        </w:rPr>
-        <w:t>).</w:t>
-      </w:r>
-    </w:p>
-    <w:p>
-      <w:pPr>
-        <w:spacing w:line="360" w:lineRule="auto"/>
-        <w:jc w:val="both"/>
-        <w:rPr>
-          <w:rFonts w:ascii="Arial" w:hAnsi="Arial" w:cs="Arial"/>
-          <w:bCs/>
-          <w:szCs w:val="22"/>
-        </w:rPr>
-      </w:pPr>
-      <w:r>
-        <w:rPr>
-          <w:rFonts w:ascii="Arial" w:hAnsi="Arial" w:cs="Arial"/>
-          <w:bCs/>
-          <w:szCs w:val="22"/>
-        </w:rPr>
-        <w:tab/>
-        <w:t xml:space="preserve">Ford </w:t>
-      </w:r>
-      <w:r>
-        <w:rPr>
-          <w:rFonts w:ascii="Arial" w:hAnsi="Arial" w:cs="Arial"/>
-          <w:bCs/>
-          <w:szCs w:val="22"/>
-        </w:rPr>
-        <w:t>(</w:t>
-      </w:r>
-      <w:r>
-        <w:rPr>
-          <w:rFonts w:ascii="Arial" w:hAnsi="Arial" w:cs="Arial"/>
-          <w:bCs/>
-          <w:szCs w:val="22"/>
-        </w:rPr>
-        <w:t>2010</w:t>
-      </w:r>
-      <w:r>
-        <w:rPr>
-          <w:rFonts w:ascii="Arial" w:hAnsi="Arial" w:cs="Arial"/>
-          <w:bCs/>
-          <w:szCs w:val="22"/>
-        </w:rPr>
-        <w:t xml:space="preserve">) </w:t>
-      </w:r>
-      <w:r>
-        <w:rPr>
-          <w:rFonts w:ascii="Arial" w:hAnsi="Arial" w:cs="Arial"/>
-          <w:bCs/>
-          <w:szCs w:val="22"/>
-        </w:rPr>
-        <w:t xml:space="preserve">explica como conseguiu tamanho feito, </w:t>
-      </w:r>
-      <w:r>
-        <w:rPr>
-          <w:rFonts w:ascii="Arial" w:hAnsi="Arial" w:cs="Arial"/>
-          <w:bCs/>
-          <w:szCs w:val="22"/>
-        </w:rPr>
-        <w:t>percebeu-se que em uma oficina um artífice dedicava vários anos de sua vida na construção de cabos</w:t>
-      </w:r>
-      <w:r>
-        <w:rPr>
-          <w:rFonts w:ascii="Arial" w:hAnsi="Arial" w:cs="Arial"/>
-          <w:bCs/>
-          <w:szCs w:val="22"/>
-        </w:rPr>
-        <w:t xml:space="preserve"> para</w:t>
-      </w:r>
-      <w:r>
-        <w:rPr>
-          <w:rFonts w:ascii="Arial" w:hAnsi="Arial" w:cs="Arial"/>
-          <w:bCs/>
-          <w:szCs w:val="22"/>
-        </w:rPr>
-        <w:t xml:space="preserve"> machados, durante toda a semana trabalhando de forma exaustiva por mais de dez horas diárias o homem somente conseguia entregar</w:t>
-      </w:r>
-      <w:r>
-        <w:rPr>
-          <w:rFonts w:ascii="Arial" w:hAnsi="Arial" w:cs="Arial"/>
-          <w:bCs/>
-          <w:szCs w:val="22"/>
-        </w:rPr>
-        <w:t xml:space="preserve"> oito cabos por semana</w:t>
-      </w:r>
-      <w:r>
-        <w:rPr>
-          <w:rFonts w:ascii="Arial" w:hAnsi="Arial" w:cs="Arial"/>
-          <w:bCs/>
-          <w:szCs w:val="22"/>
-        </w:rPr>
-        <w:t>,</w:t>
-      </w:r>
-      <w:r>
-        <w:rPr>
-          <w:rFonts w:ascii="Arial" w:hAnsi="Arial" w:cs="Arial"/>
-          <w:bCs/>
-          <w:szCs w:val="22"/>
-        </w:rPr>
-        <w:t xml:space="preserve"> com um valor de um dólar cada. Por se tratar de um fato repetitivo</w:t>
-      </w:r>
-      <w:r>
-        <w:rPr>
-          <w:rFonts w:ascii="Arial" w:hAnsi="Arial" w:cs="Arial"/>
-          <w:bCs/>
-          <w:szCs w:val="22"/>
-        </w:rPr>
-        <w:t xml:space="preserve"> houve uma</w:t>
-      </w:r>
-      <w:r>
-        <w:rPr>
-          <w:rFonts w:ascii="Arial" w:hAnsi="Arial" w:cs="Arial"/>
-          <w:bCs/>
-          <w:szCs w:val="22"/>
-        </w:rPr>
-        <w:t xml:space="preserve"> </w:t>
-      </w:r>
-      <w:r>
-        <w:rPr>
-          <w:rFonts w:ascii="Arial" w:hAnsi="Arial" w:cs="Arial"/>
-          <w:bCs/>
-          <w:szCs w:val="22"/>
-        </w:rPr>
-        <w:t>análise de</w:t>
-      </w:r>
-      <w:r>
-        <w:rPr>
-          <w:rFonts w:ascii="Arial" w:hAnsi="Arial" w:cs="Arial"/>
-          <w:bCs/>
-          <w:szCs w:val="22"/>
-        </w:rPr>
-        <w:t xml:space="preserve"> como isso poderia ser feito de forma mecânica e automatizada.</w:t>
-      </w:r>
-      <w:r>
-        <w:rPr>
-          <w:rFonts w:ascii="Arial" w:hAnsi="Arial" w:cs="Arial"/>
-          <w:bCs/>
-          <w:szCs w:val="22"/>
-        </w:rPr>
-        <w:t xml:space="preserve"> Graças a automação desse processo os cabos seriam encontrados por alguns centavos de dólares. A partir desta perspectiva, foi como Ford notou que sua indústria poderia </w:t>
-      </w:r>
-      <w:r>
-        <w:rPr>
-          <w:rFonts w:ascii="Arial" w:hAnsi="Arial" w:cs="Arial"/>
-          <w:bCs/>
-          <w:szCs w:val="22"/>
-        </w:rPr>
-        <w:t>remodelar seu planejamento e aumentar seu poder produtivo, como o sistema de fundamentos em notas de encomenda</w:t>
-      </w:r>
-      <w:r>
-        <w:rPr>
-          <w:rFonts w:ascii="Arial" w:hAnsi="Arial" w:cs="Arial"/>
-          <w:bCs/>
-          <w:szCs w:val="22"/>
-        </w:rPr>
-        <w:t>,</w:t>
-      </w:r>
-      <w:r>
-        <w:rPr>
-          <w:rFonts w:ascii="Arial" w:hAnsi="Arial" w:cs="Arial"/>
-          <w:bCs/>
-          <w:szCs w:val="22"/>
-        </w:rPr>
-        <w:t xml:space="preserve"> com planos de montagem e produção bem definidos</w:t>
-      </w:r>
-      <w:r>
-        <w:rPr>
-          <w:rFonts w:ascii="Arial" w:hAnsi="Arial" w:cs="Arial"/>
-          <w:bCs/>
-          <w:szCs w:val="22"/>
-        </w:rPr>
-        <w:t xml:space="preserve"> baseado nos pedidos de compras</w:t>
-      </w:r>
-      <w:r>
-        <w:rPr>
-          <w:rFonts w:ascii="Arial" w:hAnsi="Arial" w:cs="Arial"/>
-          <w:bCs/>
-          <w:szCs w:val="22"/>
-        </w:rPr>
-        <w:t>. (GUERRINI, 2014).</w:t>
-      </w:r>
-    </w:p>
-    <w:p>
-      <w:pPr>
-        <w:spacing w:line="360" w:lineRule="auto"/>
-        <w:jc w:val="both"/>
-        <w:rPr>
-          <w:rFonts w:ascii="Arial" w:hAnsi="Arial" w:cs="Arial"/>
-          <w:bCs/>
-          <w:szCs w:val="22"/>
-        </w:rPr>
-      </w:pPr>
-      <w:r>
-        <w:rPr>
-          <w:rFonts w:ascii="Arial" w:hAnsi="Arial" w:cs="Arial"/>
-          <w:bCs/>
-          <w:szCs w:val="22"/>
-        </w:rPr>
-        <w:tab/>
-        <w:t>Assim, podemos perceber o poder de alavancamento que o planejamento pode efetuar numa empresa. Modificando sua forma de pensar e executar seus processos para garantir uma maior produtividade, gerando desta forma, uma maior receita financeira para a indústria.</w:t>
-      </w:r>
-    </w:p>
-    <w:p>
-      <w:pPr>
-        <w:spacing w:line="360" w:lineRule="auto"/>
-        <w:jc w:val="both"/>
-        <w:rPr>
-          <w:rFonts w:ascii="Arial" w:hAnsi="Arial"/>
-          <w:bCs/>
-          <w:szCs w:val="22"/>
-        </w:rPr>
-      </w:pPr>
-      <w:r>
-        <w:rPr>
-          <w:rFonts w:ascii="Arial" w:hAnsi="Arial"/>
-          <w:b/>
-          <w:sz w:val="28"/>
-        </w:rPr>
-        <w:tab/>
-      </w:r>
-      <w:r>
-        <w:rPr>
-          <w:rFonts w:ascii="Arial" w:hAnsi="Arial"/>
-          <w:bCs/>
-          <w:szCs w:val="22"/>
-        </w:rPr>
-        <w:t xml:space="preserve">Desta maneira, nota-se como existe uma variação na forma de pensar nas estratégias adotadas pelas empresas para uma maior agregação no valor da produção, ainda assim algumas empresas não conseguem compreender como a </w:t>
-      </w:r>
-      <w:r>
-        <w:rPr>
-          <w:rFonts w:ascii="Arial" w:hAnsi="Arial"/>
-          <w:bCs/>
-          <w:szCs w:val="22"/>
-        </w:rPr>
-        <w:lastRenderedPageBreak/>
-        <w:t xml:space="preserve">produção vai aumentar seu valor competitivo no mercado no qual estão </w:t>
-      </w:r>
-      <w:r>
-        <w:rPr>
-          <w:rFonts w:ascii="Arial" w:hAnsi="Arial"/>
-          <w:bCs/>
-          <w:szCs w:val="22"/>
-        </w:rPr>
-        <w:t>enxertadas</w:t>
-      </w:r>
-      <w:r>
-        <w:rPr>
-          <w:rFonts w:ascii="Arial" w:hAnsi="Arial"/>
-          <w:bCs/>
-          <w:szCs w:val="22"/>
-        </w:rPr>
-        <w:t>.</w:t>
-      </w:r>
-      <w:r>
-        <w:rPr>
-          <w:rFonts w:ascii="Arial" w:hAnsi="Arial"/>
-          <w:bCs/>
-          <w:szCs w:val="22"/>
-        </w:rPr>
-        <w:t xml:space="preserve"> Algumas julgam</w:t>
-      </w:r>
-      <w:r>
-        <w:rPr>
-          <w:rFonts w:ascii="Arial" w:hAnsi="Arial"/>
-          <w:bCs/>
-          <w:szCs w:val="22"/>
-        </w:rPr>
-        <w:t xml:space="preserve"> a produção</w:t>
-      </w:r>
-      <w:r>
-        <w:rPr>
-          <w:rFonts w:ascii="Arial" w:hAnsi="Arial"/>
-          <w:bCs/>
-          <w:szCs w:val="22"/>
-        </w:rPr>
-        <w:t xml:space="preserve"> como um mal necessário, que causam muita perda de material, outras priorizam a produção buscando apenas não dar prejuízos, entretanto, há aquelas que buscam investir seus recursos no chão de fábrica, com a finalidade de obter resultados significativos, aumentando assim suas vantagens competitivas (</w:t>
-      </w:r>
-      <w:r>
-        <w:rPr>
-          <w:rFonts w:ascii="Arial" w:hAnsi="Arial"/>
-          <w:bCs/>
-          <w:szCs w:val="22"/>
-        </w:rPr>
-        <w:t xml:space="preserve">PAIVA, 2004, apud </w:t>
-      </w:r>
-      <w:r>
-        <w:rPr>
-          <w:rFonts w:ascii="Arial" w:hAnsi="Arial"/>
-          <w:bCs/>
-          <w:szCs w:val="22"/>
-        </w:rPr>
-        <w:t>BOCHI, 2008).</w:t>
-      </w:r>
-    </w:p>
-    <w:p>
-      <w:pPr>
-        <w:spacing w:line="360" w:lineRule="auto"/>
-        <w:jc w:val="both"/>
-        <w:rPr>
-          <w:rFonts w:ascii="Arial" w:hAnsi="Arial"/>
-          <w:bCs/>
-          <w:szCs w:val="22"/>
-        </w:rPr>
-      </w:pPr>
-      <w:r>
-        <w:rPr>
-          <w:rFonts w:ascii="Arial" w:hAnsi="Arial"/>
-          <w:bCs/>
-          <w:szCs w:val="22"/>
-        </w:rPr>
-        <w:tab/>
-        <w:t xml:space="preserve">De acordo com Hill (1993) para que uma empresa consiga </w:t>
-      </w:r>
-      <w:r>
-        <w:rPr>
-          <w:rFonts w:ascii="Arial" w:hAnsi="Arial"/>
-          <w:bCs/>
-          <w:szCs w:val="22"/>
-        </w:rPr>
-        <w:t>evoluir com os seus capitais financeiros, ela terá que lincar todas as partes envolvidas na estratégia de negócio da empresa</w:t>
-      </w:r>
-      <w:r>
-        <w:rPr>
-          <w:rFonts w:ascii="Arial" w:hAnsi="Arial"/>
-          <w:bCs/>
-          <w:szCs w:val="22"/>
-        </w:rPr>
-        <w:t>,</w:t>
-      </w:r>
-      <w:r>
-        <w:rPr>
-          <w:rFonts w:ascii="Arial" w:hAnsi="Arial"/>
-          <w:bCs/>
-          <w:szCs w:val="22"/>
-        </w:rPr>
-        <w:t xml:space="preserve"> assim como</w:t>
-      </w:r>
-      <w:r>
-        <w:rPr>
-          <w:rFonts w:ascii="Arial" w:hAnsi="Arial"/>
-          <w:bCs/>
-          <w:szCs w:val="22"/>
-        </w:rPr>
-        <w:t>,</w:t>
-      </w:r>
-      <w:r>
-        <w:rPr>
-          <w:rFonts w:ascii="Arial" w:hAnsi="Arial"/>
-          <w:bCs/>
-          <w:szCs w:val="22"/>
-        </w:rPr>
-        <w:t xml:space="preserve"> absorver a produção como parte também fundamental no planejamento (apud BOCHI, 2008).</w:t>
-      </w:r>
-    </w:p>
-    <w:p>
-      <w:pPr>
-        <w:spacing w:line="360" w:lineRule="auto"/>
-        <w:jc w:val="both"/>
-        <w:rPr>
-          <w:rFonts w:ascii="Arial" w:hAnsi="Arial"/>
-          <w:bCs/>
-          <w:szCs w:val="22"/>
-        </w:rPr>
-      </w:pPr>
-      <w:r>
-        <w:rPr>
-          <w:rFonts w:ascii="Arial" w:hAnsi="Arial"/>
-          <w:bCs/>
-          <w:szCs w:val="22"/>
-        </w:rPr>
-        <w:tab/>
-      </w:r>
-    </w:p>
-    <w:p>
-      <w:pPr>
-        <w:spacing w:line="360" w:lineRule="auto"/>
-        <w:jc w:val="both"/>
-        <w:rPr>
-          <w:rFonts w:ascii="Arial" w:hAnsi="Arial"/>
-          <w:bCs/>
-          <w:szCs w:val="22"/>
-        </w:rPr>
-      </w:pPr>
-    </w:p>
-    <w:p>
-      <w:pPr>
-        <w:pStyle w:val="Ttulo2"/>
-        <w:jc w:val="left"/>
-        <w:rPr>
-          <w:rFonts w:ascii="Arial" w:hAnsi="Arial"/>
-          <w:b/>
-          <w:sz w:val="24"/>
-          <w:szCs w:val="22"/>
-        </w:rPr>
-      </w:pPr>
-      <w:bookmarkStart w:id="11" w:name="_Toc89863185"/>
-      <w:r>
-        <w:rPr>
-          <w:rFonts w:ascii="Arial" w:hAnsi="Arial"/>
-          <w:b/>
-          <w:sz w:val="24"/>
-          <w:szCs w:val="22"/>
-        </w:rPr>
-        <w:t xml:space="preserve">4.4 </w:t>
-      </w:r>
-      <w:r>
-        <w:rPr>
-          <w:rFonts w:ascii="Arial" w:hAnsi="Arial"/>
-          <w:b/>
-          <w:sz w:val="24"/>
-          <w:szCs w:val="22"/>
-        </w:rPr>
-        <w:t>MES</w:t>
-      </w:r>
-      <w:bookmarkEnd w:id="11"/>
-    </w:p>
-    <w:p>
-      <w:pPr>
-        <w:spacing w:line="360" w:lineRule="auto"/>
-        <w:jc w:val="both"/>
-        <w:rPr>
-          <w:rFonts w:ascii="Arial" w:hAnsi="Arial"/>
-          <w:bCs/>
-          <w:szCs w:val="22"/>
-        </w:rPr>
-      </w:pPr>
-      <w:r>
-        <w:rPr>
-          <w:rFonts w:ascii="Arial" w:hAnsi="Arial"/>
-          <w:b/>
-          <w:sz w:val="28"/>
-        </w:rPr>
-        <w:tab/>
-      </w:r>
-      <w:r>
-        <w:rPr>
-          <w:rFonts w:ascii="Arial" w:hAnsi="Arial"/>
-          <w:bCs/>
-          <w:szCs w:val="22"/>
-        </w:rPr>
-        <w:t>Manufacturing Execution System, ou Sistema de Execução da Manufatura (M</w:t>
-      </w:r>
-      <w:r>
-        <w:rPr>
-          <w:rFonts w:ascii="Arial" w:hAnsi="Arial"/>
-          <w:bCs/>
-          <w:szCs w:val="22"/>
-        </w:rPr>
-        <w:t>E</w:t>
-      </w:r>
-      <w:r>
-        <w:rPr>
-          <w:rFonts w:ascii="Arial" w:hAnsi="Arial"/>
-          <w:bCs/>
-          <w:szCs w:val="22"/>
-        </w:rPr>
-        <w:t xml:space="preserve">S), é um sistema computacional voltado para o chão de fábrica. Criado em 1990 por Bruce Richardson, pesquisador da AMR </w:t>
-      </w:r>
-      <w:proofErr w:type="spellStart"/>
-      <w:r>
-        <w:rPr>
-          <w:rFonts w:ascii="Arial" w:hAnsi="Arial"/>
-          <w:bCs/>
-          <w:szCs w:val="22"/>
-        </w:rPr>
-        <w:t>Research</w:t>
-      </w:r>
-      <w:proofErr w:type="spellEnd"/>
-      <w:r>
-        <w:rPr>
-          <w:rFonts w:ascii="Arial" w:hAnsi="Arial"/>
-          <w:bCs/>
-          <w:szCs w:val="22"/>
-        </w:rPr>
-        <w:t xml:space="preserve"> em Boston, EUA.</w:t>
-      </w:r>
-      <w:r>
-        <w:rPr>
-          <w:rFonts w:ascii="Arial" w:hAnsi="Arial"/>
-          <w:bCs/>
-          <w:szCs w:val="22"/>
-        </w:rPr>
-        <w:t xml:space="preserve"> A organização responsável por toda a padronização das normas e conservação é a </w:t>
-      </w:r>
-      <w:r>
-        <w:rPr>
-          <w:rFonts w:ascii="Arial" w:hAnsi="Arial"/>
-          <w:bCs/>
-          <w:szCs w:val="22"/>
-        </w:rPr>
-        <w:t xml:space="preserve">então conhecida hoje como </w:t>
-      </w:r>
-      <w:r>
-        <w:rPr>
-          <w:rFonts w:ascii="Arial" w:hAnsi="Arial"/>
-          <w:bCs/>
-          <w:szCs w:val="22"/>
-        </w:rPr>
-        <w:t>MESA (</w:t>
-      </w:r>
-      <w:r>
-        <w:rPr>
-          <w:rFonts w:ascii="Arial" w:hAnsi="Arial"/>
-          <w:bCs/>
-          <w:szCs w:val="22"/>
-        </w:rPr>
-        <w:t xml:space="preserve">Manufacturing Execution Systems </w:t>
-      </w:r>
-      <w:proofErr w:type="spellStart"/>
-      <w:r>
-        <w:rPr>
-          <w:rFonts w:ascii="Arial" w:hAnsi="Arial"/>
-          <w:bCs/>
-          <w:szCs w:val="22"/>
-        </w:rPr>
-        <w:t>Association</w:t>
-      </w:r>
-      <w:proofErr w:type="spellEnd"/>
-      <w:r>
-        <w:rPr>
-          <w:rFonts w:ascii="Arial" w:hAnsi="Arial"/>
-          <w:bCs/>
-          <w:szCs w:val="22"/>
-        </w:rPr>
-        <w:t>) (MESA, 1997).</w:t>
-      </w:r>
-    </w:p>
-    <w:p>
-      <w:pPr>
-        <w:spacing w:line="360" w:lineRule="auto"/>
-        <w:jc w:val="both"/>
-        <w:rPr>
-          <w:rFonts w:ascii="Arial" w:hAnsi="Arial"/>
-          <w:bCs/>
-          <w:szCs w:val="22"/>
-        </w:rPr>
-      </w:pPr>
-      <w:r>
-        <w:rPr>
-          <w:rFonts w:ascii="Arial" w:hAnsi="Arial"/>
-          <w:b/>
-          <w:sz w:val="28"/>
-        </w:rPr>
-        <w:tab/>
-      </w:r>
-      <w:r>
-        <w:rPr>
-          <w:rFonts w:ascii="Arial" w:hAnsi="Arial"/>
-          <w:bCs/>
-          <w:szCs w:val="22"/>
-        </w:rPr>
-        <w:t xml:space="preserve">O sistema </w:t>
-      </w:r>
-      <w:r>
-        <w:rPr>
-          <w:rFonts w:ascii="Arial" w:hAnsi="Arial"/>
-          <w:bCs/>
-          <w:szCs w:val="22"/>
-        </w:rPr>
-        <w:t>foi desenvolvido</w:t>
-      </w:r>
-      <w:r>
-        <w:rPr>
-          <w:rFonts w:ascii="Arial" w:hAnsi="Arial"/>
-          <w:bCs/>
-          <w:szCs w:val="22"/>
-        </w:rPr>
-        <w:t xml:space="preserve"> para absorver a lacuna existente entre o planejamento através do seu sistema ERP (Entreprise </w:t>
-      </w:r>
-      <w:proofErr w:type="spellStart"/>
-      <w:r>
-        <w:rPr>
-          <w:rFonts w:ascii="Arial" w:hAnsi="Arial"/>
-          <w:bCs/>
-          <w:szCs w:val="22"/>
-        </w:rPr>
-        <w:t>Resource</w:t>
-      </w:r>
-      <w:proofErr w:type="spellEnd"/>
-      <w:r>
-        <w:rPr>
-          <w:rFonts w:ascii="Arial" w:hAnsi="Arial"/>
-          <w:bCs/>
-          <w:szCs w:val="22"/>
-        </w:rPr>
-        <w:t xml:space="preserve"> Pla</w:t>
-      </w:r>
-      <w:r>
-        <w:rPr>
-          <w:rFonts w:ascii="Arial" w:hAnsi="Arial"/>
-          <w:bCs/>
-          <w:szCs w:val="22"/>
-        </w:rPr>
-        <w:t>nning) ou (Planejamento de Recursos Empresariais) e as informações de apontamento e paradas de máquinas no chão de fábrica. O MES tem a finalidade de levar informações do planejamento</w:t>
-      </w:r>
-      <w:r>
-        <w:rPr>
-          <w:rFonts w:ascii="Arial" w:hAnsi="Arial"/>
-          <w:bCs/>
-          <w:szCs w:val="22"/>
-        </w:rPr>
-        <w:t xml:space="preserve"> para a produção</w:t>
-      </w:r>
-      <w:r>
-        <w:rPr>
-          <w:rFonts w:ascii="Arial" w:hAnsi="Arial"/>
-          <w:bCs/>
-          <w:szCs w:val="22"/>
-        </w:rPr>
-        <w:t>,</w:t>
-      </w:r>
-      <w:r>
-        <w:rPr>
-          <w:rFonts w:ascii="Arial" w:hAnsi="Arial"/>
-          <w:bCs/>
-          <w:szCs w:val="22"/>
-        </w:rPr>
-        <w:t xml:space="preserve"> assim como também, abastecer de forma automática a base de dados do ERP, em tempo real de execução (BERTI, 2010). </w:t>
-      </w:r>
-      <w:r>
-        <w:rPr>
-          <w:rFonts w:ascii="Arial" w:hAnsi="Arial"/>
-          <w:bCs/>
-          <w:szCs w:val="22"/>
-        </w:rPr>
-        <w:t xml:space="preserve">  </w:t>
-      </w:r>
-    </w:p>
-    <w:p>
-      <w:pPr>
-        <w:spacing w:line="360" w:lineRule="auto"/>
-        <w:jc w:val="both"/>
-        <w:rPr>
-          <w:rFonts w:ascii="Arial" w:hAnsi="Arial"/>
-          <w:bCs/>
-          <w:szCs w:val="22"/>
-        </w:rPr>
-      </w:pPr>
-      <w:r>
-        <w:rPr>
-          <w:rFonts w:ascii="Arial" w:hAnsi="Arial"/>
-          <w:b/>
-          <w:sz w:val="28"/>
-        </w:rPr>
-        <w:tab/>
-      </w:r>
-      <w:r>
-        <w:rPr>
-          <w:rFonts w:ascii="Arial" w:hAnsi="Arial"/>
-          <w:bCs/>
-          <w:szCs w:val="22"/>
-        </w:rPr>
-        <w:t xml:space="preserve">A empresa que não têm </w:t>
-      </w:r>
-      <w:r>
-        <w:rPr>
-          <w:rFonts w:ascii="Arial" w:hAnsi="Arial"/>
-          <w:bCs/>
-          <w:szCs w:val="22"/>
-        </w:rPr>
-        <w:t>um</w:t>
-      </w:r>
-      <w:r>
-        <w:rPr>
-          <w:rFonts w:ascii="Arial" w:hAnsi="Arial"/>
-          <w:bCs/>
-          <w:szCs w:val="22"/>
-        </w:rPr>
-        <w:t xml:space="preserve"> sistema MES instalado na sua fábrica, acumula inúmeras páginas impressas de apontamentos e informações das linhas de produção, ou diversas planilhas eletrônicas abastecidas por dados levantados de forma manual no chão de fábrica. Essas informações não são consideras dignas de confiança, devido </w:t>
-      </w:r>
-      <w:r>
-        <w:rPr>
-          <w:rFonts w:ascii="Arial" w:hAnsi="Arial"/>
-          <w:bCs/>
-          <w:szCs w:val="22"/>
-        </w:rPr>
-        <w:t>à</w:t>
-      </w:r>
-      <w:r>
-        <w:rPr>
-          <w:rFonts w:ascii="Arial" w:hAnsi="Arial"/>
-          <w:bCs/>
-          <w:szCs w:val="22"/>
-        </w:rPr>
-        <w:t xml:space="preserve"> dificuldade na absorção desses dados, que na maioria das vezes estão desatualizados devido ao </w:t>
-      </w:r>
-      <w:r>
-        <w:rPr>
-          <w:rFonts w:ascii="Arial" w:hAnsi="Arial"/>
-          <w:bCs/>
-          <w:szCs w:val="22"/>
-        </w:rPr>
-        <w:t>atraso no levantamento das informações e digitalização das mesmas (BERTI, 2010).</w:t>
-      </w:r>
-    </w:p>
-    <w:p>
-      <w:pPr>
-        <w:spacing w:line="360" w:lineRule="auto"/>
-        <w:jc w:val="both"/>
-        <w:rPr>
-          <w:rFonts w:ascii="Arial" w:hAnsi="Arial"/>
-          <w:bCs/>
-          <w:szCs w:val="22"/>
-        </w:rPr>
-      </w:pPr>
-      <w:r>
-        <w:rPr>
-          <w:rFonts w:ascii="Arial" w:hAnsi="Arial"/>
-          <w:bCs/>
-          <w:szCs w:val="22"/>
-        </w:rPr>
-        <w:lastRenderedPageBreak/>
+          <w:rFonts w:ascii="Arial" w:hAnsi="Arial"/>
+          <w:bCs/>
+          <w:szCs w:val="22"/>
+        </w:rPr>
+      </w:pPr>
+      <w:r>
+        <w:rPr>
+          <w:rFonts w:ascii="Arial" w:hAnsi="Arial"/>
+          <w:bCs/>
+          <w:szCs w:val="22"/>
+        </w:rPr>
         <w:tab/>
         <w:t>Desta forma, se percebeu que o sistema MES efetua uma comunicação direta com o ERP</w:t>
       </w:r>
@@ -4755,16 +4904,16 @@
           <w:bCs/>
           <w:szCs w:val="22"/>
         </w:rPr>
-        <w:t xml:space="preserve"> através das ordens de produção criadas pelo PCP que são destinadas a seus respectivos centros de trabalho, já na comunicação inversa </w:t>
-      </w:r>
-      <w:proofErr w:type="gramStart"/>
-      <w:r>
-        <w:rPr>
-          <w:rFonts w:ascii="Arial" w:hAnsi="Arial"/>
-          <w:bCs/>
-          <w:szCs w:val="22"/>
-        </w:rPr>
-        <w:t xml:space="preserve">o centro de trabalho através dos apontamentos feitos na ordem de </w:t>
+        <w:t xml:space="preserve"> através das ordens de produção criadas pelo PCP que são </w:t>
+      </w:r>
+      <w:r>
+        <w:rPr>
+          <w:rFonts w:ascii="Arial" w:hAnsi="Arial"/>
+          <w:bCs/>
+          <w:szCs w:val="22"/>
+        </w:rPr>
+        <w:lastRenderedPageBreak/>
+        <w:t xml:space="preserve">destinadas a seus respectivos centros de trabalho, já na comunicação inversa o centro de trabalho através dos apontamentos feitos na ordem de </w:t>
       </w:r>
       <w:r>
         <w:rPr>
@@ -4780,16 +4929,7 @@
           <w:bCs/>
           <w:szCs w:val="22"/>
         </w:rPr>
-        <w:t xml:space="preserve"> destinada ao equipamento são</w:t>
-      </w:r>
-      <w:proofErr w:type="gramEnd"/>
-      <w:r>
-        <w:rPr>
-          <w:rFonts w:ascii="Arial" w:hAnsi="Arial"/>
-          <w:bCs/>
-          <w:szCs w:val="22"/>
-        </w:rPr>
-        <w:t xml:space="preserve"> conduzidos para o ERP de maneira automatizada, como visto na figura </w:t>
+        <w:t xml:space="preserve"> destinada ao equipamento são conduzidos para o ERP de maneira automatizada, como visto na figura </w:t>
       </w:r>
       <w:r>
         <w:rPr>
@@ -4977,7 +5117,7 @@
           <w:bCs/>
           <w:szCs w:val="22"/>
         </w:rPr>
-        <w:t>Para Silva (2019) O planejamento estratégico de forma corporativa entre o negócio e TI (Tecnologia da Informação) já é um assunto debatido através de décadas, evoluindo paralelamente aos avanços tecnológicos. De acordo com Henderson e Venkatraman (1993) são definidos quatros elementos estáticos para se obter esse devido alinhamento entre as partes de TI e negócio</w:t>
+        <w:t>Para Silva (2019)</w:t>
       </w:r>
       <w:r>
         <w:rPr>
@@ -4993,6 +5133,38 @@
           <w:bCs/>
           <w:szCs w:val="22"/>
         </w:rPr>
+        <w:t xml:space="preserve"> </w:t>
+      </w:r>
+      <w:r>
+        <w:rPr>
+          <w:rFonts w:ascii="Arial" w:hAnsi="Arial"/>
+          <w:bCs/>
+          <w:szCs w:val="22"/>
+        </w:rPr>
+        <w:t>o</w:t>
+      </w:r>
+      <w:r>
+        <w:rPr>
+          <w:rFonts w:ascii="Arial" w:hAnsi="Arial"/>
+          <w:bCs/>
+          <w:szCs w:val="22"/>
+        </w:rPr>
+        <w:t xml:space="preserve"> planejamento estratégico de forma corporativa entre o negócio e TI (Tecnologia da Informação) já é um assunto debatido através de décadas, evoluindo paralelamente aos avanços tecnológicos. De acordo com Henderson e Venkatraman (1993) são definidos quatros elementos estáticos para se obter esse devido alinhamento entre as partes de TI e negócio</w:t>
+      </w:r>
+      <w:r>
+        <w:rPr>
+          <w:rFonts w:ascii="Arial" w:hAnsi="Arial"/>
+          <w:bCs/>
+          <w:szCs w:val="22"/>
+        </w:rPr>
+        <w:t>,</w:t>
+      </w:r>
+      <w:r>
+        <w:rPr>
+          <w:rFonts w:ascii="Arial" w:hAnsi="Arial"/>
+          <w:bCs/>
+          <w:szCs w:val="22"/>
+        </w:rPr>
         <w:t xml:space="preserve"> são eles:</w:t>
       </w:r>
       <w:r>
@@ -5001,7 +5173,23 @@
           <w:bCs/>
           <w:szCs w:val="22"/>
         </w:rPr>
-        <w:t xml:space="preserve"> estratégia de negócio, estratégia de TI, infraestrutura organizacional, infraestrutura de TI. Tais elementos estão conectados a necessidade de uma junção tecnológica dentre toda a empresa (apud Silva, 2019).</w:t>
+        <w:t xml:space="preserve"> estratégia de negócio, estratégia de TI, infraestrutura organizacional</w:t>
+      </w:r>
+      <w:r>
+        <w:rPr>
+          <w:rFonts w:ascii="Arial" w:hAnsi="Arial"/>
+          <w:bCs/>
+          <w:szCs w:val="22"/>
+        </w:rPr>
+        <w:t xml:space="preserve"> e</w:t>
+      </w:r>
+      <w:r>
+        <w:rPr>
+          <w:rFonts w:ascii="Arial" w:hAnsi="Arial"/>
+          <w:bCs/>
+          <w:szCs w:val="22"/>
+        </w:rPr>
+        <w:t xml:space="preserve"> infraestrutura de TI. Tais elementos estão conectados a necessidade de uma junção tecnológica dentre toda a empresa (apud Silva, 2019).</w:t>
       </w:r>
     </w:p>
     <w:p>
@@ -5036,7 +5224,87 @@
           <w:bCs/>
           <w:szCs w:val="22"/>
         </w:rPr>
-        <w:t xml:space="preserve">, se nota a necessidade de integração entre todas as partes da corporação, a TI vem como ferramenta que possibilita esse feito. Todos os setores administrativos ou gerenciais por terem foco no planejamento e análise de dados, são normalmente absorvidas por tecnologias computacionais, por isso, obtém uma maior </w:t>
+        <w:t>, se nota a necessidade de integração entre todas as partes da corporação, a TI vem como ferramenta que possibilita esse feito. Todos os setores administrativos ou gerenciais por terem foco no planejamento e análise de dados, são normalmente absorvid</w:t>
+      </w:r>
+      <w:r>
+        <w:rPr>
+          <w:rFonts w:ascii="Arial" w:hAnsi="Arial"/>
+          <w:bCs/>
+          <w:szCs w:val="22"/>
+        </w:rPr>
+        <w:t>o</w:t>
+      </w:r>
+      <w:r>
+        <w:rPr>
+          <w:rFonts w:ascii="Arial" w:hAnsi="Arial"/>
+          <w:bCs/>
+          <w:szCs w:val="22"/>
+        </w:rPr>
+        <w:t>s por tecnologias computacionais, por isso, obt</w:t>
+      </w:r>
+      <w:r>
+        <w:rPr>
+          <w:rFonts w:ascii="Arial" w:hAnsi="Arial"/>
+          <w:bCs/>
+          <w:szCs w:val="22"/>
+        </w:rPr>
+        <w:t>ê</w:t>
+      </w:r>
+      <w:r>
+        <w:rPr>
+          <w:rFonts w:ascii="Arial" w:hAnsi="Arial"/>
+          <w:bCs/>
+          <w:szCs w:val="22"/>
+        </w:rPr>
+        <w:t xml:space="preserve">m uma maior adesão </w:t>
+      </w:r>
+      <w:r>
+        <w:rPr>
+          <w:rFonts w:ascii="Arial" w:hAnsi="Arial"/>
+          <w:bCs/>
+          <w:szCs w:val="22"/>
+        </w:rPr>
+        <w:t>à</w:t>
+      </w:r>
+      <w:r>
+        <w:rPr>
+          <w:rFonts w:ascii="Arial" w:hAnsi="Arial"/>
+          <w:bCs/>
+          <w:szCs w:val="22"/>
+        </w:rPr>
+        <w:t>s inovações</w:t>
+      </w:r>
+      <w:r>
+        <w:rPr>
+          <w:rFonts w:ascii="Arial" w:hAnsi="Arial"/>
+          <w:bCs/>
+          <w:szCs w:val="22"/>
+        </w:rPr>
+        <w:t>. Diante deste contexto</w:t>
+      </w:r>
+      <w:r>
+        <w:rPr>
+          <w:rFonts w:ascii="Arial" w:hAnsi="Arial"/>
+          <w:bCs/>
+          <w:szCs w:val="22"/>
+        </w:rPr>
+        <w:t>,</w:t>
+      </w:r>
+      <w:r>
+        <w:rPr>
+          <w:rFonts w:ascii="Arial" w:hAnsi="Arial"/>
+          <w:bCs/>
+          <w:szCs w:val="22"/>
+        </w:rPr>
+        <w:t xml:space="preserve"> para Narman et al. (2014)</w:t>
+      </w:r>
+      <w:r>
+        <w:rPr>
+          <w:rFonts w:ascii="Arial" w:hAnsi="Arial"/>
+          <w:bCs/>
+          <w:szCs w:val="22"/>
+        </w:rPr>
+        <w:t xml:space="preserve"> EA (Enterprise </w:t>
       </w:r>
       <w:r>
         <w:rPr>
@@ -5045,23 +5313,23 @@
           <w:szCs w:val="22"/>
         </w:rPr>
         <w:lastRenderedPageBreak/>
-        <w:t>adesão as inovações</w:t>
-      </w:r>
-      <w:r>
-        <w:rPr>
-          <w:rFonts w:ascii="Arial" w:hAnsi="Arial"/>
-          <w:bCs/>
-          <w:szCs w:val="22"/>
-        </w:rPr>
-        <w:t>. Diante deste contexto para Narman et al. (2014)</w:t>
-      </w:r>
-      <w:r>
-        <w:rPr>
-          <w:rFonts w:ascii="Arial" w:hAnsi="Arial"/>
-          <w:bCs/>
-          <w:szCs w:val="22"/>
-        </w:rPr>
-        <w:t xml:space="preserve"> EA (Enterprise Architecture) é o diferencial competitivo para as empresas, pois evidência os cenários de toda a indústria (Apud SILVA</w:t>
+        <w:t>Architecture) é o diferencial competitivo para as empresas, pois evid</w:t>
+      </w:r>
+      <w:r>
+        <w:rPr>
+          <w:rFonts w:ascii="Arial" w:hAnsi="Arial"/>
+          <w:bCs/>
+          <w:szCs w:val="22"/>
+        </w:rPr>
+        <w:t>e</w:t>
+      </w:r>
+      <w:r>
+        <w:rPr>
+          <w:rFonts w:ascii="Arial" w:hAnsi="Arial"/>
+          <w:bCs/>
+          <w:szCs w:val="22"/>
+        </w:rPr>
+        <w:t>ncia os cenários de toda a indústria (Apud SILVA</w:t>
       </w:r>
       <w:r>
         <w:rPr>
@@ -5104,7 +5372,23 @@
           <w:bCs/>
           <w:szCs w:val="22"/>
         </w:rPr>
-        <w:t>Portanto, ter uma estreita comunicação entre todas as partes da empresa se tornou algo fundamental para seu poder competitivo, porém, o que ainda é notado na indústria é a falta da integração do chão de fábrica com as demais unidades da empresa.</w:t>
+        <w:t>Portanto, ter uma estreita comunicação entre todas as partes da empresa  tornou</w:t>
+      </w:r>
+      <w:r>
+        <w:rPr>
+          <w:rFonts w:ascii="Arial" w:hAnsi="Arial"/>
+          <w:bCs/>
+          <w:szCs w:val="22"/>
+        </w:rPr>
+        <w:t>-se</w:t>
+      </w:r>
+      <w:r>
+        <w:rPr>
+          <w:rFonts w:ascii="Arial" w:hAnsi="Arial"/>
+          <w:bCs/>
+          <w:szCs w:val="22"/>
+        </w:rPr>
+        <w:t xml:space="preserve"> algo fundamental para seu poder competitivo, porém, o que ainda é notado na indústria é a falta da integração do chão de fábrica com as demais unidades da empresa.</w:t>
       </w:r>
     </w:p>
     <w:p>
@@ -5421,7 +5705,39 @@
           <w:szCs w:val="22"/>
         </w:rPr>
         <w:tab/>
-        <w:t xml:space="preserve">Sem o sistema da informação MES implantado no chão de fábrica o operador informa sua produção através de formulários escritos, logo após, o setor administrativo captura esses formulários e os redigem ao ERP para que, o PCP possa planejar as próximas ordens de produção e controlar o estoque da fábrica como vemos na figura </w:t>
+        <w:t>Sem o sistema da informação MES implantado no chão de fábrica o operador informa sua produção através de formulários escritos, logo após, o setor administrativo captura esses formulários e os redigem ao ERP para que, o PCP possa planejar as próximas ordens de produção</w:t>
+      </w:r>
+      <w:r>
+        <w:rPr>
+          <w:rFonts w:ascii="Arial" w:hAnsi="Arial"/>
+          <w:bCs/>
+          <w:szCs w:val="22"/>
+        </w:rPr>
+        <w:t>,</w:t>
+      </w:r>
+      <w:r>
+        <w:rPr>
+          <w:rFonts w:ascii="Arial" w:hAnsi="Arial"/>
+          <w:bCs/>
+          <w:szCs w:val="22"/>
+        </w:rPr>
+        <w:t xml:space="preserve"> controlar o estoque </w:t>
+      </w:r>
+      <w:r>
+        <w:rPr>
+          <w:rFonts w:ascii="Arial" w:hAnsi="Arial"/>
+          <w:bCs/>
+          <w:szCs w:val="22"/>
+        </w:rPr>
+        <w:t xml:space="preserve">e os recursos </w:t>
+      </w:r>
+      <w:r>
+        <w:rPr>
+          <w:rFonts w:ascii="Arial" w:hAnsi="Arial"/>
+          <w:bCs/>
+          <w:szCs w:val="22"/>
+        </w:rPr>
+        <w:t xml:space="preserve">da fábrica como vemos na figura </w:t>
       </w:r>
       <w:r>
         <w:rPr>
@@ -5465,6 +5781,39 @@
     <w:p>
       <w:pPr>
         <w:spacing w:line="360" w:lineRule="auto"/>
+        <w:jc w:val="both"/>
+        <w:rPr>
+          <w:rFonts w:ascii="Arial" w:hAnsi="Arial"/>
+          <w:bCs/>
+          <w:szCs w:val="22"/>
+        </w:rPr>
+      </w:pPr>
+    </w:p>
+    <w:p>
+      <w:pPr>
+        <w:spacing w:line="360" w:lineRule="auto"/>
+        <w:jc w:val="both"/>
+        <w:rPr>
+          <w:rFonts w:ascii="Arial" w:hAnsi="Arial"/>
+          <w:bCs/>
+          <w:szCs w:val="22"/>
+        </w:rPr>
+      </w:pPr>
+    </w:p>
+    <w:p>
+      <w:pPr>
+        <w:spacing w:line="360" w:lineRule="auto"/>
+        <w:jc w:val="both"/>
+        <w:rPr>
+          <w:rFonts w:ascii="Arial" w:hAnsi="Arial"/>
+          <w:bCs/>
+          <w:szCs w:val="22"/>
+        </w:rPr>
+      </w:pPr>
+    </w:p>
+    <w:p>
+      <w:pPr>
+        <w:spacing w:line="360" w:lineRule="auto"/>
         <w:jc w:val="center"/>
         <w:rPr>
           <w:rFonts w:ascii="Arial" w:hAnsi="Arial"/>
@@ -5480,6 +5829,7 @@
           <w:sz w:val="20"/>
           <w:szCs w:val="18"/>
         </w:rPr>
+        <w:lastRenderedPageBreak/>
         <w:t>Figura 02 – fluxo das informações entre produção e planejamento</w:t>
       </w:r>
       <w:r>
@@ -5509,7 +5859,6 @@
           <w:noProof/>
           <w:szCs w:val="22"/>
         </w:rPr>
-        <w:lastRenderedPageBreak/>
         <w:drawing>
           <wp:inline distT="0" distB="0" distL="0" distR="0" wp14:anchorId="68D6E84B" wp14:editId="17FCE5F8">
             <wp:extent cx="3303917" cy="3303917"/>
@@ -5802,7 +6151,23 @@
           <w:bCs/>
           <w:szCs w:val="22"/>
         </w:rPr>
-        <w:t xml:space="preserve"> de maneira paralela a produção real, como podemos ver na figura 03.</w:t>
+        <w:t xml:space="preserve"> de maneira paralela </w:t>
+      </w:r>
+      <w:r>
+        <w:rPr>
+          <w:rFonts w:ascii="Arial" w:hAnsi="Arial"/>
+          <w:bCs/>
+          <w:szCs w:val="22"/>
+        </w:rPr>
+        <w:t>à</w:t>
+      </w:r>
+      <w:r>
+        <w:rPr>
+          <w:rFonts w:ascii="Arial" w:hAnsi="Arial"/>
+          <w:bCs/>
+          <w:szCs w:val="22"/>
+        </w:rPr>
+        <w:t xml:space="preserve"> produção real, como podemos ver na figura 03.</w:t>
       </w:r>
     </w:p>
     <w:p>
@@ -5847,6 +6212,7 @@
           <w:sz w:val="20"/>
           <w:szCs w:val="18"/>
         </w:rPr>
+        <w:lastRenderedPageBreak/>
         <w:t xml:space="preserve">Figura 03 – Integração entre </w:t>
       </w:r>
       <w:r>
@@ -5896,7 +6262,6 @@
           <w:sz w:val="20"/>
           <w:szCs w:val="18"/>
         </w:rPr>
-        <w:lastRenderedPageBreak/>
         <w:drawing>
           <wp:inline distT="0" distB="0" distL="0" distR="0" wp14:anchorId="312C548A" wp14:editId="65EC71F0">
             <wp:extent cx="3667125" cy="3667125"/>
@@ -6048,7 +6413,31 @@
           <w:bCs/>
           <w:szCs w:val="22"/>
         </w:rPr>
-        <w:t>, quebras inesperadas podem atrapalhar todo um planejamento, tais situações não podem ser previstas. Entretanto, não ter a fidelização dos dados que são calculados todos os planos da empresa afetara</w:t>
+        <w:t xml:space="preserve">, quebras inesperadas podem atrapalhar todo um planejamento, tais situações não podem ser previstas. Entretanto, não ter a fidelização dos dados que são calculados </w:t>
+      </w:r>
+      <w:r>
+        <w:rPr>
+          <w:rFonts w:ascii="Arial" w:hAnsi="Arial"/>
+          <w:bCs/>
+          <w:szCs w:val="22"/>
+        </w:rPr>
+        <w:t xml:space="preserve">em </w:t>
+      </w:r>
+      <w:r>
+        <w:rPr>
+          <w:rFonts w:ascii="Arial" w:hAnsi="Arial"/>
+          <w:bCs/>
+          <w:szCs w:val="22"/>
+        </w:rPr>
+        <w:t>todos os planos da empresa afetar</w:t>
+      </w:r>
+      <w:r>
+        <w:rPr>
+          <w:rFonts w:ascii="Arial" w:hAnsi="Arial"/>
+          <w:bCs/>
+          <w:szCs w:val="22"/>
+        </w:rPr>
+        <w:t>á</w:t>
       </w:r>
       <w:r>
         <w:rPr>
@@ -6057,6 +6446,14 @@
           <w:szCs w:val="22"/>
         </w:rPr>
         <w:t xml:space="preserve"> de forma negativa a empresa e essa escolha poderá ser prevista.</w:t>
+      </w:r>
+      <w:r>
+        <w:rPr>
+          <w:rFonts w:ascii="Arial" w:hAnsi="Arial"/>
+          <w:bCs/>
+          <w:szCs w:val="22"/>
+        </w:rPr>
+        <w:t xml:space="preserve"> O MES oferece uma maior lealdade dos dados para que assim, o planejamento aconteça de forma mais coesa possível.</w:t>
       </w:r>
     </w:p>
     <w:p>
@@ -6116,6 +6513,42 @@
     </w:p>
     <w:p>
       <w:pPr>
+        <w:pStyle w:val="Ttulo1"/>
+        <w:spacing w:line="360" w:lineRule="auto"/>
+        <w:rPr>
+          <w:sz w:val="24"/>
+          <w:szCs w:val="22"/>
+        </w:rPr>
+      </w:pPr>
+      <w:bookmarkStart w:id="12" w:name="_Toc89863186"/>
+      <w:r>
+        <w:rPr>
+          <w:bCs/>
+          <w:sz w:val="24"/>
+          <w:szCs w:val="22"/>
+        </w:rPr>
+        <w:lastRenderedPageBreak/>
+        <w:t>5.</w:t>
+      </w:r>
+      <w:r>
+        <w:rPr>
+          <w:b w:val="0"/>
+          <w:sz w:val="24"/>
+          <w:szCs w:val="22"/>
+        </w:rPr>
+        <w:t xml:space="preserve"> </w:t>
+      </w:r>
+      <w:r>
+        <w:rPr>
+          <w:sz w:val="24"/>
+          <w:szCs w:val="22"/>
+        </w:rPr>
+        <w:t>METODOLOGIA</w:t>
+      </w:r>
+      <w:bookmarkEnd w:id="12"/>
+    </w:p>
+    <w:p>
+      <w:pPr>
         <w:spacing w:line="360" w:lineRule="auto"/>
         <w:jc w:val="both"/>
         <w:rPr>
@@ -6124,6 +6557,95 @@
           <w:szCs w:val="22"/>
         </w:rPr>
       </w:pPr>
+      <w:r>
+        <w:rPr>
+          <w:rFonts w:ascii="Arial" w:hAnsi="Arial"/>
+          <w:bCs/>
+          <w:szCs w:val="22"/>
+        </w:rPr>
+        <w:tab/>
+        <w:t>Pesquisa feita através d</w:t>
+      </w:r>
+      <w:r>
+        <w:rPr>
+          <w:rFonts w:ascii="Arial" w:hAnsi="Arial"/>
+          <w:bCs/>
+          <w:szCs w:val="22"/>
+        </w:rPr>
+        <w:t>e</w:t>
+      </w:r>
+      <w:r>
+        <w:rPr>
+          <w:rFonts w:ascii="Arial" w:hAnsi="Arial"/>
+          <w:bCs/>
+          <w:szCs w:val="22"/>
+        </w:rPr>
+        <w:t xml:space="preserve"> caráter qualitativ</w:t>
+      </w:r>
+      <w:r>
+        <w:rPr>
+          <w:rFonts w:ascii="Arial" w:hAnsi="Arial"/>
+          <w:bCs/>
+          <w:szCs w:val="22"/>
+        </w:rPr>
+        <w:t>o</w:t>
+      </w:r>
+      <w:r>
+        <w:rPr>
+          <w:rFonts w:ascii="Arial" w:hAnsi="Arial"/>
+          <w:bCs/>
+          <w:szCs w:val="22"/>
+        </w:rPr>
+        <w:t>, de natureza aplica</w:t>
+      </w:r>
+      <w:r>
+        <w:rPr>
+          <w:rFonts w:ascii="Arial" w:hAnsi="Arial"/>
+          <w:bCs/>
+          <w:szCs w:val="22"/>
+        </w:rPr>
+        <w:t>da</w:t>
+      </w:r>
+      <w:r>
+        <w:rPr>
+          <w:rFonts w:ascii="Arial" w:hAnsi="Arial"/>
+          <w:bCs/>
+          <w:szCs w:val="22"/>
+        </w:rPr>
+        <w:t xml:space="preserve"> com foco na solução do problema específico, buscando responder</w:t>
+      </w:r>
+      <w:r>
+        <w:rPr>
+          <w:rFonts w:ascii="Arial" w:hAnsi="Arial"/>
+          <w:bCs/>
+          <w:szCs w:val="22"/>
+        </w:rPr>
+        <w:t>,</w:t>
+      </w:r>
+      <w:r>
+        <w:rPr>
+          <w:rFonts w:ascii="Arial" w:hAnsi="Arial"/>
+          <w:bCs/>
+          <w:szCs w:val="22"/>
+        </w:rPr>
+        <w:t xml:space="preserve"> qual a </w:t>
+      </w:r>
+      <w:r>
+        <w:rPr>
+          <w:rFonts w:ascii="Arial" w:hAnsi="Arial"/>
+          <w:bCs/>
+          <w:szCs w:val="22"/>
+        </w:rPr>
+        <w:t>relevância</w:t>
+      </w:r>
+      <w:r>
+        <w:rPr>
+          <w:rFonts w:ascii="Arial" w:hAnsi="Arial"/>
+          <w:bCs/>
+          <w:szCs w:val="22"/>
+        </w:rPr>
+        <w:t xml:space="preserve"> na coleta de dados dos itens produzidos de forma automatizada nas linhas de produção de uma determinada fábrica?</w:t>
+      </w:r>
     </w:p>
     <w:p>
       <w:pPr>
@@ -6135,120 +6657,6 @@
           <w:szCs w:val="22"/>
         </w:rPr>
       </w:pPr>
-    </w:p>
-    <w:p>
-      <w:pPr>
-        <w:pStyle w:val="Ttulo1"/>
-        <w:rPr>
-          <w:sz w:val="24"/>
-          <w:szCs w:val="22"/>
-        </w:rPr>
-      </w:pPr>
-      <w:bookmarkStart w:id="12" w:name="_Toc89863186"/>
-      <w:r>
-        <w:rPr>
-          <w:bCs/>
-          <w:sz w:val="24"/>
-          <w:szCs w:val="22"/>
-        </w:rPr>
-        <w:lastRenderedPageBreak/>
-        <w:t>5.</w:t>
-      </w:r>
-      <w:r>
-        <w:rPr>
-          <w:b w:val="0"/>
-          <w:sz w:val="24"/>
-          <w:szCs w:val="22"/>
-        </w:rPr>
-        <w:t xml:space="preserve"> </w:t>
-      </w:r>
-      <w:r>
-        <w:rPr>
-          <w:sz w:val="24"/>
-          <w:szCs w:val="22"/>
-        </w:rPr>
-        <w:t>METODOLOGIA</w:t>
-      </w:r>
-      <w:bookmarkEnd w:id="12"/>
-    </w:p>
-    <w:p>
-      <w:pPr>
-        <w:spacing w:line="360" w:lineRule="auto"/>
-        <w:jc w:val="both"/>
-        <w:rPr>
-          <w:rFonts w:ascii="Arial" w:hAnsi="Arial"/>
-          <w:bCs/>
-          <w:szCs w:val="22"/>
-        </w:rPr>
-      </w:pPr>
-      <w:r>
-        <w:rPr>
-          <w:rFonts w:ascii="Arial" w:hAnsi="Arial"/>
-          <w:bCs/>
-          <w:szCs w:val="22"/>
-        </w:rPr>
-        <w:tab/>
-        <w:t>Pesquisa feita através d</w:t>
-      </w:r>
-      <w:r>
-        <w:rPr>
-          <w:rFonts w:ascii="Arial" w:hAnsi="Arial"/>
-          <w:bCs/>
-          <w:szCs w:val="22"/>
-        </w:rPr>
-        <w:t>e</w:t>
-      </w:r>
-      <w:r>
-        <w:rPr>
-          <w:rFonts w:ascii="Arial" w:hAnsi="Arial"/>
-          <w:bCs/>
-          <w:szCs w:val="22"/>
-        </w:rPr>
-        <w:t xml:space="preserve"> caráter qualitativa, de natureza aplica com foco na solução do problema específico, buscando responder</w:t>
-      </w:r>
-      <w:r>
-        <w:rPr>
-          <w:rFonts w:ascii="Arial" w:hAnsi="Arial"/>
-          <w:bCs/>
-          <w:szCs w:val="22"/>
-        </w:rPr>
-        <w:t>,</w:t>
-      </w:r>
-      <w:r>
-        <w:rPr>
-          <w:rFonts w:ascii="Arial" w:hAnsi="Arial"/>
-          <w:bCs/>
-          <w:szCs w:val="22"/>
-        </w:rPr>
-        <w:t xml:space="preserve"> qual a </w:t>
-      </w:r>
-      <w:r>
-        <w:rPr>
-          <w:rFonts w:ascii="Arial" w:hAnsi="Arial"/>
-          <w:bCs/>
-          <w:szCs w:val="22"/>
-        </w:rPr>
-        <w:t>relevância</w:t>
-      </w:r>
-      <w:r>
-        <w:rPr>
-          <w:rFonts w:ascii="Arial" w:hAnsi="Arial"/>
-          <w:bCs/>
-          <w:szCs w:val="22"/>
-        </w:rPr>
-        <w:t xml:space="preserve"> na coleta de dados dos itens produzidos de forma automatizada nas linhas de produção de uma determinada fábrica?</w:t>
-      </w:r>
-    </w:p>
-    <w:p>
-      <w:pPr>
-        <w:spacing w:line="360" w:lineRule="auto"/>
-        <w:jc w:val="both"/>
-        <w:rPr>
-          <w:rFonts w:ascii="Arial" w:hAnsi="Arial"/>
-          <w:bCs/>
-          <w:szCs w:val="22"/>
-        </w:rPr>
-      </w:pPr>
       <w:r>
         <w:rPr>
           <w:rFonts w:ascii="Arial" w:hAnsi="Arial"/>
@@ -6264,7 +6672,31 @@
           <w:bCs/>
           <w:szCs w:val="22"/>
         </w:rPr>
-        <w:t>, tais assuntos foram pesquisados com ênfase:</w:t>
+        <w:t>.</w:t>
+      </w:r>
+      <w:r>
+        <w:rPr>
+          <w:rFonts w:ascii="Arial" w:hAnsi="Arial"/>
+          <w:bCs/>
+          <w:szCs w:val="22"/>
+        </w:rPr>
+        <w:t xml:space="preserve"> </w:t>
+      </w:r>
+      <w:r>
+        <w:rPr>
+          <w:rFonts w:ascii="Arial" w:hAnsi="Arial"/>
+          <w:bCs/>
+          <w:szCs w:val="22"/>
+        </w:rPr>
+        <w:t>T</w:t>
+      </w:r>
+      <w:r>
+        <w:rPr>
+          <w:rFonts w:ascii="Arial" w:hAnsi="Arial"/>
+          <w:bCs/>
+          <w:szCs w:val="22"/>
+        </w:rPr>
+        <w:t>ais assuntos foram pesquisados com ênfase:</w:t>
       </w:r>
     </w:p>
     <w:p>
@@ -6341,7 +6773,7 @@
     </w:p>
     <w:p>
       <w:pPr>
-        <w:spacing w:line="480" w:lineRule="auto"/>
+        <w:spacing w:line="360" w:lineRule="auto"/>
         <w:jc w:val="right"/>
         <w:rPr>
           <w:rFonts w:ascii="Arial" w:hAnsi="Arial"/>
@@ -6357,6 +6789,7 @@
     <w:p>
       <w:pPr>
         <w:pStyle w:val="Ttulo1"/>
+        <w:spacing w:line="360" w:lineRule="auto"/>
         <w:rPr>
           <w:sz w:val="24"/>
           <w:szCs w:val="22"/>
@@ -6373,11 +6806,14 @@
       </w:r>
       <w:bookmarkEnd w:id="13"/>
     </w:p>
-    <w:p/>
+    <w:p>
+      <w:pPr>
+        <w:spacing w:line="360" w:lineRule="auto"/>
+      </w:pPr>
+    </w:p>
     <w:p>
       <w:pPr>
         <w:pStyle w:val="Corpodetexto3"/>
-        <w:spacing w:line="276" w:lineRule="auto"/>
         <w:rPr>
           <w:rFonts w:ascii="Arial" w:hAnsi="Arial"/>
           <w:sz w:val="24"/>
@@ -6562,7 +6998,6 @@
     <w:p>
       <w:pPr>
         <w:pStyle w:val="Corpodetexto3"/>
-        <w:spacing w:line="276" w:lineRule="auto"/>
         <w:rPr>
           <w:rFonts w:ascii="Arial" w:hAnsi="Arial"/>
           <w:sz w:val="24"/>
@@ -6572,7 +7007,6 @@
     <w:p>
       <w:pPr>
         <w:pStyle w:val="Corpodetexto3"/>
-        <w:spacing w:line="276" w:lineRule="auto"/>
         <w:rPr>
           <w:rFonts w:ascii="Arial" w:hAnsi="Arial"/>
           <w:sz w:val="24"/>
@@ -6630,7 +7064,6 @@
     <w:p>
       <w:pPr>
         <w:pStyle w:val="Corpodetexto3"/>
-        <w:spacing w:line="276" w:lineRule="auto"/>
         <w:rPr>
           <w:rFonts w:ascii="Arial" w:hAnsi="Arial"/>
           <w:sz w:val="24"/>
@@ -6640,7 +7073,6 @@
     <w:p>
       <w:pPr>
         <w:pStyle w:val="Corpodetexto3"/>
-        <w:spacing w:line="276" w:lineRule="auto"/>
         <w:rPr>
           <w:rFonts w:ascii="Arial" w:hAnsi="Arial"/>
           <w:sz w:val="24"/>
@@ -6754,7 +7186,6 @@
     <w:p>
       <w:pPr>
         <w:pStyle w:val="Corpodetexto3"/>
-        <w:spacing w:line="276" w:lineRule="auto"/>
         <w:rPr>
           <w:rFonts w:ascii="Arial" w:hAnsi="Arial"/>
           <w:sz w:val="24"/>
@@ -6764,7 +7195,6 @@
     <w:p>
       <w:pPr>
         <w:pStyle w:val="Corpodetexto3"/>
-        <w:spacing w:line="276" w:lineRule="auto"/>
         <w:rPr>
           <w:rFonts w:ascii="Arial" w:hAnsi="Arial"/>
           <w:sz w:val="24"/>
@@ -6988,7 +7418,6 @@
     <w:p>
       <w:pPr>
         <w:pStyle w:val="Corpodetexto3"/>
-        <w:spacing w:line="276" w:lineRule="auto"/>
         <w:rPr>
           <w:rFonts w:ascii="Arial" w:hAnsi="Arial"/>
           <w:sz w:val="24"/>
@@ -6998,7 +7427,6 @@
     <w:p>
       <w:pPr>
         <w:pStyle w:val="Corpodetexto3"/>
-        <w:spacing w:line="276" w:lineRule="auto"/>
         <w:rPr>
           <w:rFonts w:ascii="Arial" w:hAnsi="Arial"/>
           <w:sz w:val="24"/>
@@ -7038,7 +7466,6 @@
     <w:p>
       <w:pPr>
         <w:pStyle w:val="Corpodetexto3"/>
-        <w:spacing w:line="276" w:lineRule="auto"/>
         <w:rPr>
           <w:rFonts w:ascii="Arial" w:hAnsi="Arial"/>
           <w:sz w:val="24"/>
@@ -7048,7 +7475,6 @@
     <w:p>
       <w:pPr>
         <w:pStyle w:val="Corpodetexto3"/>
-        <w:spacing w:line="276" w:lineRule="auto"/>
         <w:rPr>
           <w:rFonts w:ascii="Arial" w:hAnsi="Arial"/>
           <w:sz w:val="24"/>
@@ -7132,7 +7558,6 @@
     <w:p>
       <w:pPr>
         <w:pStyle w:val="Corpodetexto3"/>
-        <w:spacing w:line="276" w:lineRule="auto"/>
         <w:rPr>
           <w:rFonts w:ascii="Arial" w:hAnsi="Arial"/>
           <w:sz w:val="24"/>
@@ -7142,7 +7567,6 @@
     <w:p>
       <w:pPr>
         <w:pStyle w:val="Corpodetexto3"/>
-        <w:spacing w:line="276" w:lineRule="auto"/>
         <w:rPr>
           <w:rFonts w:ascii="Arial" w:hAnsi="Arial"/>
           <w:sz w:val="24"/>
@@ -7309,7 +7733,6 @@
     <w:p>
       <w:pPr>
         <w:pStyle w:val="Corpodetexto3"/>
-        <w:spacing w:line="276" w:lineRule="auto"/>
         <w:rPr>
           <w:rFonts w:ascii="Arial" w:hAnsi="Arial"/>
           <w:sz w:val="24"/>
@@ -7342,7 +7765,6 @@
     <w:p>
       <w:pPr>
         <w:pStyle w:val="Corpodetexto3"/>
-        <w:spacing w:line="276" w:lineRule="auto"/>
         <w:rPr>
           <w:rFonts w:ascii="Arial" w:hAnsi="Arial"/>
           <w:sz w:val="24"/>
@@ -7352,7 +7774,6 @@
     <w:p>
       <w:pPr>
         <w:pStyle w:val="Corpodetexto3"/>
-        <w:spacing w:line="276" w:lineRule="auto"/>
         <w:rPr>
           <w:rFonts w:ascii="Arial" w:hAnsi="Arial"/>
           <w:sz w:val="24"/>
@@ -7442,7 +7863,6 @@
     <w:p>
       <w:pPr>
         <w:pStyle w:val="Corpodetexto3"/>
-        <w:spacing w:line="276" w:lineRule="auto"/>
         <w:rPr>
           <w:rFonts w:ascii="Arial" w:hAnsi="Arial"/>
           <w:sz w:val="24"/>
@@ -7452,7 +7872,6 @@
     <w:p>
       <w:pPr>
         <w:pStyle w:val="Corpodetexto3"/>
-        <w:spacing w:line="276" w:lineRule="auto"/>
         <w:rPr>
           <w:rFonts w:ascii="Arial" w:hAnsi="Arial"/>
           <w:b/>
@@ -7491,17 +7910,23 @@
       <w:r>
         <w:rPr>
           <w:rFonts w:ascii="Arial" w:hAnsi="Arial"/>
+          <w:sz w:val="24"/>
+        </w:rPr>
+        <w:t>.</w:t>
+      </w:r>
+      <w:r>
+        <w:rPr>
+          <w:rFonts w:ascii="Arial" w:hAnsi="Arial"/>
           <w:b/>
           <w:bCs/>
           <w:sz w:val="24"/>
         </w:rPr>
-        <w:t xml:space="preserve">. Melhoria na Gestão de Projeto com foco em implantação de </w:t>
+        <w:t xml:space="preserve"> Melhoria na Gestão de Projeto com foco em implantação de </w:t>
       </w:r>
     </w:p>
     <w:p>
       <w:pPr>
         <w:pStyle w:val="Corpodetexto3"/>
-        <w:spacing w:line="276" w:lineRule="auto"/>
         <w:rPr>
           <w:rFonts w:ascii="Arial" w:hAnsi="Arial"/>
           <w:sz w:val="24"/>
@@ -7562,7 +7987,6 @@
     <w:p>
       <w:pPr>
         <w:pStyle w:val="Corpodetexto3"/>
-        <w:spacing w:line="276" w:lineRule="auto"/>
         <w:rPr>
           <w:rFonts w:ascii="Arial" w:hAnsi="Arial"/>
           <w:sz w:val="24"/>
@@ -7572,7 +7996,6 @@
     <w:p>
       <w:pPr>
         <w:pStyle w:val="Corpodetexto3"/>
-        <w:spacing w:line="276" w:lineRule="auto"/>
         <w:rPr>
           <w:rFonts w:ascii="Arial" w:hAnsi="Arial"/>
           <w:sz w:val="24"/>
@@ -7677,7 +8100,6 @@
     <w:p>
       <w:pPr>
         <w:pStyle w:val="Corpodetexto3"/>
-        <w:spacing w:line="276" w:lineRule="auto"/>
         <w:rPr>
           <w:rFonts w:ascii="Arial" w:hAnsi="Arial"/>
           <w:sz w:val="24"/>
@@ -7687,7 +8109,6 @@
     <w:p>
       <w:pPr>
         <w:pStyle w:val="Corpodetexto3"/>
-        <w:spacing w:line="276" w:lineRule="auto"/>
         <w:rPr>
           <w:rFonts w:ascii="Arial" w:hAnsi="Arial"/>
           <w:sz w:val="24"/>
@@ -7762,7 +8183,6 @@
     <w:p>
       <w:pPr>
         <w:pStyle w:val="Corpodetexto3"/>
-        <w:spacing w:line="240" w:lineRule="auto"/>
         <w:rPr>
           <w:rFonts w:ascii="Arial" w:hAnsi="Arial"/>
           <w:sz w:val="24"/>

</xml_diff>